<commit_message>
more work on tool implementation, awaiting feedback form de roode kikker. added more information on creating gale applications with ALAT. also added a new file for the introducation of ah and agale
</commit_message>
<xml_diff>
--- a/Documents/School/Thesis docs/The new authoring environment.docx
+++ b/Documents/School/Thesis docs/The new authoring environment.docx
@@ -329,35 +329,7 @@
         <w:rPr>
           <w:rFonts w:cs="Arial"/>
         </w:rPr>
-        <w:t xml:space="preserve"> novice adaptive hypermedia authors as well as more experienced authors. The design of the interface has been made in collaboration with the members of “De </w:t>
-      </w:r>
-      <w:proofErr w:type="spellStart"/>
-      <w:r>
-        <w:rPr>
-          <w:rFonts w:cs="Arial"/>
-        </w:rPr>
-        <w:t>Roode</w:t>
-      </w:r>
-      <w:proofErr w:type="spellEnd"/>
-      <w:r>
-        <w:rPr>
-          <w:rFonts w:cs="Arial"/>
-        </w:rPr>
-        <w:t xml:space="preserve"> </w:t>
-      </w:r>
-      <w:proofErr w:type="spellStart"/>
-      <w:r>
-        <w:rPr>
-          <w:rFonts w:cs="Arial"/>
-        </w:rPr>
-        <w:t>Kikker</w:t>
-      </w:r>
-      <w:proofErr w:type="spellEnd"/>
-      <w:r>
-        <w:rPr>
-          <w:rFonts w:cs="Arial"/>
-        </w:rPr>
-        <w:t>” as well as a HTI (human technology interaction) expert</w:t>
+        <w:t xml:space="preserve"> novice adaptive hypermedia authors as well as more experienced authors. The design of the interface has been made in collaboration with the members of “De Roode Kikker” as well as a HTI (human technology interaction) expert</w:t>
       </w:r>
       <w:r>
         <w:rPr>
@@ -401,21 +373,7 @@
         <w:rPr>
           <w:rFonts w:cs="Arial"/>
         </w:rPr>
-        <w:t xml:space="preserve">Unlike both GAT and the AHA! </w:t>
-      </w:r>
-      <w:proofErr w:type="gramStart"/>
-      <w:r>
-        <w:rPr>
-          <w:rFonts w:cs="Arial"/>
-        </w:rPr>
-        <w:t>graph</w:t>
-      </w:r>
-      <w:proofErr w:type="gramEnd"/>
-      <w:r>
-        <w:rPr>
-          <w:rFonts w:cs="Arial"/>
-        </w:rPr>
-        <w:t xml:space="preserve"> author, there are no graph-like domain or adaptation model </w:t>
+        <w:t xml:space="preserve">Unlike both GAT and the AHA! graph author, there are no graph-like domain or adaptation model </w:t>
       </w:r>
       <w:r>
         <w:rPr>
@@ -530,47 +488,19 @@
         <w:rPr>
           <w:rFonts w:cs="Arial"/>
         </w:rPr>
-        <w:t xml:space="preserve">this structure. Using a main hierarchy is very different from the domain construction in GAT, which did not use a default relation and displayed all non-pedagogical relations together in a single canvas. ALAT takes the AHA! </w:t>
-      </w:r>
-      <w:proofErr w:type="gramStart"/>
+        <w:t xml:space="preserve">this structure. Using a main hierarchy is very different from the domain construction in GAT, which did not use a default relation and displayed all non-pedagogical relations together in a single canvas. ALAT takes the AHA! graph author approach which also used a tree-like project hierarchy to enforce a maintainable project structure. It is possible to add more </w:t>
+      </w:r>
       <w:r>
         <w:rPr>
           <w:rFonts w:cs="Arial"/>
         </w:rPr>
-        <w:t>graph</w:t>
-      </w:r>
-      <w:proofErr w:type="gramEnd"/>
+        <w:t>(pedagogical and)</w:t>
+      </w:r>
       <w:r>
         <w:rPr>
           <w:rFonts w:cs="Arial"/>
         </w:rPr>
-        <w:t xml:space="preserve"> author approach which also used a tree-like project hierarchy to enforce a maintainable project structure. It is possible to add more </w:t>
-      </w:r>
-      <w:r>
-        <w:rPr>
-          <w:rFonts w:cs="Arial"/>
-        </w:rPr>
-        <w:t>(pedagogical and</w:t>
-      </w:r>
-      <w:proofErr w:type="gramStart"/>
-      <w:r>
-        <w:rPr>
-          <w:rFonts w:cs="Arial"/>
-        </w:rPr>
-        <w:t>)</w:t>
-      </w:r>
-      <w:r>
-        <w:rPr>
-          <w:rFonts w:cs="Arial"/>
-        </w:rPr>
-        <w:t>non</w:t>
-      </w:r>
-      <w:proofErr w:type="gramEnd"/>
-      <w:r>
-        <w:rPr>
-          <w:rFonts w:cs="Arial"/>
-        </w:rPr>
-        <w:t xml:space="preserve">-pedagogical relations </w:t>
+        <w:t xml:space="preserve">non-pedagogical relations </w:t>
       </w:r>
       <w:r>
         <w:rPr>
@@ -889,21 +819,7 @@
         <w:rPr>
           <w:rFonts w:cs="Arial"/>
         </w:rPr>
-        <w:t xml:space="preserve">shows the domain hierarchy as a collapsible list, much like the AHA! </w:t>
-      </w:r>
-      <w:proofErr w:type="gramStart"/>
-      <w:r>
-        <w:rPr>
-          <w:rFonts w:cs="Arial"/>
-        </w:rPr>
-        <w:t>graph</w:t>
-      </w:r>
-      <w:proofErr w:type="gramEnd"/>
-      <w:r>
-        <w:rPr>
-          <w:rFonts w:cs="Arial"/>
-        </w:rPr>
-        <w:t xml:space="preserve"> author did. For novice users, the step-by-step view provides an easy way to navigate the domain hierarchy without causing an overload of information by displaying too many concepts on the screen at once. The list view is suited for more advanced users as the domain hierarchy is easy and fast to navigate and edit.</w:t>
+        <w:t>shows the domain hierarchy as a collapsible list, much like the AHA! graph author did. For novice users, the step-by-step view provides an easy way to navigate the domain hierarchy without causing an overload of information by displaying too many concepts on the screen at once. The list view is suited for more advanced users as the domain hierarchy is easy and fast to navigate and edit.</w:t>
       </w:r>
     </w:p>
     <w:p>
@@ -1119,14 +1035,9 @@
       <w:r>
         <w:t xml:space="preserve">. This prevents an overflow of information and confusion </w:t>
       </w:r>
-      <w:proofErr w:type="gramStart"/>
       <w:r>
         <w:lastRenderedPageBreak/>
-        <w:t>amongst</w:t>
-      </w:r>
-      <w:proofErr w:type="gramEnd"/>
-      <w:r>
-        <w:t xml:space="preserve"> novice users. More </w:t>
+        <w:t xml:space="preserve">amongst novice users. More </w:t>
       </w:r>
       <w:r>
         <w:rPr>
@@ -1710,15 +1621,7 @@
         <w:t xml:space="preserve"> standards</w:t>
       </w:r>
       <w:r>
-        <w:t xml:space="preserve">. XML stands for </w:t>
-      </w:r>
-      <w:proofErr w:type="spellStart"/>
-      <w:r>
-        <w:t>eXtensible</w:t>
-      </w:r>
-      <w:proofErr w:type="spellEnd"/>
-      <w:r>
-        <w:t xml:space="preserve"> Markup Language and is a language designed to be read by both humans and machines. It is structured to store and transport data.</w:t>
+        <w:t>. XML stands for eXtensible Markup Language and is a language designed to be read by both humans and machines. It is structured to store and transport data.</w:t>
       </w:r>
     </w:p>
     <w:p>
@@ -1801,15 +1704,7 @@
         <w:t xml:space="preserve"> AHA!</w:t>
       </w:r>
       <w:r>
-        <w:t xml:space="preserve"> </w:t>
-      </w:r>
-      <w:proofErr w:type="gramStart"/>
-      <w:r>
-        <w:t>graph</w:t>
-      </w:r>
-      <w:proofErr w:type="gramEnd"/>
-      <w:r>
-        <w:t xml:space="preserve"> author</w:t>
+        <w:t xml:space="preserve"> graph author</w:t>
       </w:r>
       <w:r>
         <w:t xml:space="preserve"> and GAT as described in chapter 2. GAT ha</w:t>
@@ -2050,25 +1945,23 @@
           <w:color w:val="000000"/>
           <w:szCs w:val="24"/>
         </w:rPr>
-        <w:t xml:space="preserve"> concept blueprints. This is an extension to the extent of templating in the AHA! </w:t>
-      </w:r>
-      <w:proofErr w:type="gramStart"/>
+        <w:t xml:space="preserve"> concept blueprints. This is an extension to the extent of templating in the AHA! graph author</w:t>
+      </w:r>
       <w:r>
         <w:rPr>
           <w:rFonts w:eastAsia="Times New Roman" w:cs="Arial"/>
           <w:color w:val="000000"/>
           <w:szCs w:val="24"/>
         </w:rPr>
-        <w:t>graph</w:t>
-      </w:r>
-      <w:proofErr w:type="gramEnd"/>
+        <w:t xml:space="preserve">. </w:t>
+      </w:r>
       <w:r>
         <w:rPr>
           <w:rFonts w:eastAsia="Times New Roman" w:cs="Arial"/>
           <w:color w:val="000000"/>
           <w:szCs w:val="24"/>
         </w:rPr>
-        <w:t xml:space="preserve"> author</w:t>
+        <w:t>The reason for th</w:t>
       </w:r>
       <w:r>
         <w:rPr>
@@ -2076,7 +1969,7 @@
           <w:color w:val="000000"/>
           <w:szCs w:val="24"/>
         </w:rPr>
-        <w:t xml:space="preserve">. </w:t>
+        <w:t>e standard attributes</w:t>
       </w:r>
       <w:r>
         <w:rPr>
@@ -2084,7 +1977,7 @@
           <w:color w:val="000000"/>
           <w:szCs w:val="24"/>
         </w:rPr>
-        <w:t>The reason for th</w:t>
+        <w:t xml:space="preserve"> is </w:t>
       </w:r>
       <w:r>
         <w:rPr>
@@ -2092,7 +1985,7 @@
           <w:color w:val="000000"/>
           <w:szCs w:val="24"/>
         </w:rPr>
-        <w:t>e standard attributes</w:t>
+        <w:t>that</w:t>
       </w:r>
       <w:r>
         <w:rPr>
@@ -2100,7 +1993,7 @@
           <w:color w:val="000000"/>
           <w:szCs w:val="24"/>
         </w:rPr>
-        <w:t xml:space="preserve"> is </w:t>
+        <w:t xml:space="preserve"> GALE makes use of adaptive </w:t>
       </w:r>
       <w:r>
         <w:rPr>
@@ -2108,7 +2001,7 @@
           <w:color w:val="000000"/>
           <w:szCs w:val="24"/>
         </w:rPr>
-        <w:t>that</w:t>
+        <w:t>views</w:t>
       </w:r>
       <w:r>
         <w:rPr>
@@ -2116,7 +2009,7 @@
           <w:color w:val="000000"/>
           <w:szCs w:val="24"/>
         </w:rPr>
-        <w:t xml:space="preserve"> GALE makes use of adaptive </w:t>
+        <w:t>, such as the “static-tree-view</w:t>
       </w:r>
       <w:r>
         <w:rPr>
@@ -2124,7 +2017,7 @@
           <w:color w:val="000000"/>
           <w:szCs w:val="24"/>
         </w:rPr>
-        <w:t>views</w:t>
+        <w:t>” or</w:t>
       </w:r>
       <w:r>
         <w:rPr>
@@ -2132,7 +2025,7 @@
           <w:color w:val="000000"/>
           <w:szCs w:val="24"/>
         </w:rPr>
-        <w:t>, such as the “static-tree-view</w:t>
+        <w:t xml:space="preserve"> the “next-view</w:t>
       </w:r>
       <w:r>
         <w:rPr>
@@ -2140,7 +2033,13 @@
           <w:color w:val="000000"/>
           <w:szCs w:val="24"/>
         </w:rPr>
-        <w:t>” or</w:t>
+        <w:t>”</w:t>
+      </w:r>
+      <w:r>
+        <w:t xml:space="preserve"> [</w:t>
+      </w:r>
+      <w:r>
+        <w:t>SmBr11]</w:t>
       </w:r>
       <w:r>
         <w:rPr>
@@ -2148,7 +2047,7 @@
           <w:color w:val="000000"/>
           <w:szCs w:val="24"/>
         </w:rPr>
-        <w:t xml:space="preserve"> the “next-view</w:t>
+        <w:t xml:space="preserve"> which use these </w:t>
       </w:r>
       <w:r>
         <w:rPr>
@@ -2156,28 +2055,6 @@
           <w:color w:val="000000"/>
           <w:szCs w:val="24"/>
         </w:rPr>
-        <w:t>”</w:t>
-      </w:r>
-      <w:r>
-        <w:t xml:space="preserve"> [</w:t>
-      </w:r>
-      <w:r>
-        <w:t>SmBr11]</w:t>
-      </w:r>
-      <w:r>
-        <w:rPr>
-          <w:rFonts w:eastAsia="Times New Roman" w:cs="Arial"/>
-          <w:color w:val="000000"/>
-          <w:szCs w:val="24"/>
-        </w:rPr>
-        <w:t xml:space="preserve"> which use these </w:t>
-      </w:r>
-      <w:r>
-        <w:rPr>
-          <w:rFonts w:eastAsia="Times New Roman" w:cs="Arial"/>
-          <w:color w:val="000000"/>
-          <w:szCs w:val="24"/>
-        </w:rPr>
         <w:t>standard variables for their adaptive behavior</w:t>
       </w:r>
       <w:r>
@@ -2271,25 +2148,21 @@
       <w:r>
         <w:t>n this template file; “</w:t>
       </w:r>
-      <w:proofErr w:type="spellStart"/>
       <w:r>
         <w:rPr>
           <w:i/>
         </w:rPr>
         <w:t>defaultattributes</w:t>
       </w:r>
-      <w:proofErr w:type="spellEnd"/>
       <w:r>
         <w:t>” and “</w:t>
       </w:r>
-      <w:proofErr w:type="spellStart"/>
       <w:r>
         <w:rPr>
           <w:i/>
         </w:rPr>
         <w:t>concepttypes</w:t>
       </w:r>
-      <w:proofErr w:type="spellEnd"/>
       <w:r>
         <w:t xml:space="preserve">”. These contain the default attributes and the concept blueprints respectively. </w:t>
       </w:r>
@@ -2493,9 +2366,64 @@
                                 <w:bCs/>
                                 <w:color w:val="92D050"/>
                               </w:rPr>
-                              <w:t>"</w:t>
-                            </w:r>
-                            <w:proofErr w:type="spellStart"/>
+                              <w:t>"defaultattributes"</w:t>
+                            </w:r>
+                            <w:r>
+                              <w:rPr>
+                                <w:rStyle w:val="scolon"/>
+                                <w:rFonts w:ascii="Consolas" w:hAnsi="Consolas" w:cs="Consolas"/>
+                                <w:color w:val="92D050"/>
+                              </w:rPr>
+                              <w:t>:</w:t>
+                            </w:r>
+                            <w:r>
+                              <w:rPr>
+                                <w:rStyle w:val="sbracket"/>
+                                <w:rFonts w:ascii="Consolas" w:hAnsi="Consolas" w:cs="Consolas"/>
+                                <w:color w:val="92D050"/>
+                              </w:rPr>
+                              <w:t>[</w:t>
+                            </w:r>
+                            <w:r>
+                              <w:rPr>
+                                <w:rStyle w:val="apple-converted-space"/>
+                                <w:rFonts w:ascii="Consolas" w:hAnsi="Consolas" w:cs="Consolas"/>
+                                <w:color w:val="92D050"/>
+                              </w:rPr>
+                              <w:t>  </w:t>
+                            </w:r>
+                            <w:r>
+                              <w:rPr>
+                                <w:rFonts w:ascii="Consolas" w:hAnsi="Consolas" w:cs="Consolas"/>
+                                <w:color w:val="92D050"/>
+                              </w:rPr>
+                              <w:br/>
+                              <w:t>      </w:t>
+                            </w:r>
+                            <w:r>
+                              <w:rPr>
+                                <w:rStyle w:val="sbrace"/>
+                                <w:rFonts w:ascii="Consolas" w:hAnsi="Consolas" w:cs="Consolas"/>
+                                <w:color w:val="92D050"/>
+                              </w:rPr>
+                              <w:t>{</w:t>
+                            </w:r>
+                            <w:r>
+                              <w:rPr>
+                                <w:rStyle w:val="apple-converted-space"/>
+                                <w:rFonts w:ascii="Consolas" w:hAnsi="Consolas" w:cs="Consolas"/>
+                                <w:color w:val="92D050"/>
+                              </w:rPr>
+                              <w:t>  </w:t>
+                            </w:r>
+                            <w:r>
+                              <w:rPr>
+                                <w:rFonts w:ascii="Consolas" w:hAnsi="Consolas" w:cs="Consolas"/>
+                                <w:color w:val="92D050"/>
+                              </w:rPr>
+                              <w:br/>
+                              <w:t>         </w:t>
+                            </w:r>
                             <w:r>
                               <w:rPr>
                                 <w:rStyle w:val="sobjectk"/>
@@ -2504,9 +2432,40 @@
                                 <w:bCs/>
                                 <w:color w:val="92D050"/>
                               </w:rPr>
-                              <w:t>defaultattributes</w:t>
-                            </w:r>
-                            <w:proofErr w:type="spellEnd"/>
+                              <w:t>"name"</w:t>
+                            </w:r>
+                            <w:r>
+                              <w:rPr>
+                                <w:rStyle w:val="scolon"/>
+                                <w:rFonts w:ascii="Consolas" w:hAnsi="Consolas" w:cs="Consolas"/>
+                                <w:color w:val="92D050"/>
+                              </w:rPr>
+                              <w:t>:</w:t>
+                            </w:r>
+                            <w:r>
+                              <w:rPr>
+                                <w:rStyle w:val="sobjectv"/>
+                                <w:rFonts w:ascii="Consolas" w:hAnsi="Consolas" w:cs="Consolas"/>
+                                <w:color w:val="92D050"/>
+                              </w:rPr>
+                              <w:t>"suitability"</w:t>
+                            </w:r>
+                            <w:r>
+                              <w:rPr>
+                                <w:rStyle w:val="scomma"/>
+                                <w:rFonts w:ascii="Consolas" w:hAnsi="Consolas" w:cs="Consolas"/>
+                                <w:color w:val="92D050"/>
+                              </w:rPr>
+                              <w:t>,</w:t>
+                            </w:r>
+                            <w:r>
+                              <w:rPr>
+                                <w:rFonts w:ascii="Consolas" w:hAnsi="Consolas" w:cs="Consolas"/>
+                                <w:color w:val="92D050"/>
+                              </w:rPr>
+                              <w:br/>
+                              <w:t>         </w:t>
+                            </w:r>
                             <w:r>
                               <w:rPr>
                                 <w:rStyle w:val="sobjectk"/>
@@ -2515,7 +2474,7 @@
                                 <w:bCs/>
                                 <w:color w:val="92D050"/>
                               </w:rPr>
-                              <w:t>"</w:t>
+                              <w:t>"type"</w:t>
                             </w:r>
                             <w:r>
                               <w:rPr>
@@ -2527,19 +2486,53 @@
                             </w:r>
                             <w:r>
                               <w:rPr>
-                                <w:rStyle w:val="sbracket"/>
-                                <w:rFonts w:ascii="Consolas" w:hAnsi="Consolas" w:cs="Consolas"/>
-                                <w:color w:val="92D050"/>
-                              </w:rPr>
-                              <w:t>[</w:t>
-                            </w:r>
-                            <w:r>
-                              <w:rPr>
-                                <w:rStyle w:val="apple-converted-space"/>
-                                <w:rFonts w:ascii="Consolas" w:hAnsi="Consolas" w:cs="Consolas"/>
-                                <w:color w:val="92D050"/>
-                              </w:rPr>
-                              <w:t>  </w:t>
+                                <w:rStyle w:val="sobjectv"/>
+                                <w:rFonts w:ascii="Consolas" w:hAnsi="Consolas" w:cs="Consolas"/>
+                                <w:color w:val="92D050"/>
+                              </w:rPr>
+                              <w:t>"Boolean"</w:t>
+                            </w:r>
+                            <w:r>
+                              <w:rPr>
+                                <w:rStyle w:val="scomma"/>
+                                <w:rFonts w:ascii="Consolas" w:hAnsi="Consolas" w:cs="Consolas"/>
+                                <w:color w:val="92D050"/>
+                              </w:rPr>
+                              <w:t>,</w:t>
+                            </w:r>
+                            <w:r>
+                              <w:rPr>
+                                <w:rFonts w:ascii="Consolas" w:hAnsi="Consolas" w:cs="Consolas"/>
+                                <w:color w:val="92D050"/>
+                              </w:rPr>
+                              <w:br/>
+                              <w:t>         </w:t>
+                            </w:r>
+                            <w:r>
+                              <w:rPr>
+                                <w:rStyle w:val="sobjectk"/>
+                                <w:rFonts w:ascii="Consolas" w:hAnsi="Consolas" w:cs="Consolas"/>
+                                <w:b/>
+                                <w:bCs/>
+                                <w:color w:val="92D050"/>
+                              </w:rPr>
+                              <w:t>"value"</w:t>
+                            </w:r>
+                            <w:r>
+                              <w:rPr>
+                                <w:rStyle w:val="scolon"/>
+                                <w:rFonts w:ascii="Consolas" w:hAnsi="Consolas" w:cs="Consolas"/>
+                                <w:color w:val="92D050"/>
+                              </w:rPr>
+                              <w:t>:</w:t>
+                            </w:r>
+                            <w:r>
+                              <w:rPr>
+                                <w:rStyle w:val="sobjectv"/>
+                                <w:rFonts w:ascii="Consolas" w:hAnsi="Consolas" w:cs="Consolas"/>
+                                <w:color w:val="92D050"/>
+                              </w:rPr>
+                              <w:t>"true"</w:t>
                             </w:r>
                             <w:r>
                               <w:rPr>
@@ -2555,6 +2548,30 @@
                                 <w:rFonts w:ascii="Consolas" w:hAnsi="Consolas" w:cs="Consolas"/>
                                 <w:color w:val="92D050"/>
                               </w:rPr>
+                              <w:t>}</w:t>
+                            </w:r>
+                            <w:r>
+                              <w:rPr>
+                                <w:rStyle w:val="scomma"/>
+                                <w:rFonts w:ascii="Consolas" w:hAnsi="Consolas" w:cs="Consolas"/>
+                                <w:color w:val="92D050"/>
+                              </w:rPr>
+                              <w:t>,</w:t>
+                            </w:r>
+                            <w:r>
+                              <w:rPr>
+                                <w:rFonts w:ascii="Consolas" w:hAnsi="Consolas" w:cs="Consolas"/>
+                                <w:color w:val="92D050"/>
+                              </w:rPr>
+                              <w:br/>
+                              <w:t>      </w:t>
+                            </w:r>
+                            <w:r>
+                              <w:rPr>
+                                <w:rStyle w:val="sbrace"/>
+                                <w:rFonts w:ascii="Consolas" w:hAnsi="Consolas" w:cs="Consolas"/>
+                                <w:color w:val="92D050"/>
+                              </w:rPr>
                               <w:t>{</w:t>
                             </w:r>
                             <w:r>
@@ -2581,9 +2598,40 @@
                                 <w:bCs/>
                                 <w:color w:val="92D050"/>
                               </w:rPr>
-                              <w:t>"</w:t>
-                            </w:r>
-                            <w:proofErr w:type="spellStart"/>
+                              <w:t>"name"</w:t>
+                            </w:r>
+                            <w:r>
+                              <w:rPr>
+                                <w:rStyle w:val="scolon"/>
+                                <w:rFonts w:ascii="Consolas" w:hAnsi="Consolas" w:cs="Consolas"/>
+                                <w:color w:val="92D050"/>
+                              </w:rPr>
+                              <w:t>:</w:t>
+                            </w:r>
+                            <w:r>
+                              <w:rPr>
+                                <w:rStyle w:val="sobjectv"/>
+                                <w:rFonts w:ascii="Consolas" w:hAnsi="Consolas" w:cs="Consolas"/>
+                                <w:color w:val="92D050"/>
+                              </w:rPr>
+                              <w:t>"knowledge"</w:t>
+                            </w:r>
+                            <w:r>
+                              <w:rPr>
+                                <w:rStyle w:val="scomma"/>
+                                <w:rFonts w:ascii="Consolas" w:hAnsi="Consolas" w:cs="Consolas"/>
+                                <w:color w:val="92D050"/>
+                              </w:rPr>
+                              <w:t>,</w:t>
+                            </w:r>
+                            <w:r>
+                              <w:rPr>
+                                <w:rFonts w:ascii="Consolas" w:hAnsi="Consolas" w:cs="Consolas"/>
+                                <w:color w:val="92D050"/>
+                              </w:rPr>
+                              <w:br/>
+                              <w:t>         </w:t>
+                            </w:r>
                             <w:r>
                               <w:rPr>
                                 <w:rStyle w:val="sobjectk"/>
@@ -2592,7 +2640,7 @@
                                 <w:bCs/>
                                 <w:color w:val="92D050"/>
                               </w:rPr>
-                              <w:t>name"</w:t>
+                              <w:t>"type"</w:t>
                             </w:r>
                             <w:r>
                               <w:rPr>
@@ -2608,16 +2656,7 @@
                                 <w:rFonts w:ascii="Consolas" w:hAnsi="Consolas" w:cs="Consolas"/>
                                 <w:color w:val="92D050"/>
                               </w:rPr>
-                              <w:t>"suitability</w:t>
-                            </w:r>
-                            <w:proofErr w:type="spellEnd"/>
-                            <w:r>
-                              <w:rPr>
-                                <w:rStyle w:val="sobjectv"/>
-                                <w:rFonts w:ascii="Consolas" w:hAnsi="Consolas" w:cs="Consolas"/>
-                                <w:color w:val="92D050"/>
-                              </w:rPr>
-                              <w:t>"</w:t>
+                              <w:t>"Double"</w:t>
                             </w:r>
                             <w:r>
                               <w:rPr>
@@ -2643,9 +2682,40 @@
                                 <w:bCs/>
                                 <w:color w:val="92D050"/>
                               </w:rPr>
-                              <w:t>"</w:t>
-                            </w:r>
-                            <w:proofErr w:type="spellStart"/>
+                              <w:t>"value"</w:t>
+                            </w:r>
+                            <w:r>
+                              <w:rPr>
+                                <w:rStyle w:val="scolon"/>
+                                <w:rFonts w:ascii="Consolas" w:hAnsi="Consolas" w:cs="Consolas"/>
+                                <w:color w:val="92D050"/>
+                              </w:rPr>
+                              <w:t>:</w:t>
+                            </w:r>
+                            <w:r>
+                              <w:rPr>
+                                <w:rStyle w:val="sobjectv"/>
+                                <w:rFonts w:ascii="Consolas" w:hAnsi="Consolas" w:cs="Consolas"/>
+                                <w:color w:val="92D050"/>
+                              </w:rPr>
+                              <w:t>"0"</w:t>
+                            </w:r>
+                            <w:r>
+                              <w:rPr>
+                                <w:rStyle w:val="scomma"/>
+                                <w:rFonts w:ascii="Consolas" w:hAnsi="Consolas" w:cs="Consolas"/>
+                                <w:color w:val="92D050"/>
+                              </w:rPr>
+                              <w:t>,</w:t>
+                            </w:r>
+                            <w:r>
+                              <w:rPr>
+                                <w:rFonts w:ascii="Consolas" w:hAnsi="Consolas" w:cs="Consolas"/>
+                                <w:color w:val="92D050"/>
+                              </w:rPr>
+                              <w:br/>
+                              <w:t>         </w:t>
+                            </w:r>
                             <w:r>
                               <w:rPr>
                                 <w:rStyle w:val="sobjectk"/>
@@ -2654,7 +2724,7 @@
                                 <w:bCs/>
                                 <w:color w:val="92D050"/>
                               </w:rPr>
-                              <w:t>type"</w:t>
+                              <w:t>"operator"</w:t>
                             </w:r>
                             <w:r>
                               <w:rPr>
@@ -2670,16 +2740,39 @@
                                 <w:rFonts w:ascii="Consolas" w:hAnsi="Consolas" w:cs="Consolas"/>
                                 <w:color w:val="92D050"/>
                               </w:rPr>
-                              <w:t>"Boolean</w:t>
-                            </w:r>
-                            <w:proofErr w:type="spellEnd"/>
-                            <w:r>
-                              <w:rPr>
-                                <w:rStyle w:val="sobjectv"/>
-                                <w:rFonts w:ascii="Consolas" w:hAnsi="Consolas" w:cs="Consolas"/>
-                                <w:color w:val="92D050"/>
-                              </w:rPr>
-                              <w:t>"</w:t>
+                              <w:t>"AVG"</w:t>
+                            </w:r>
+                            <w:r>
+                              <w:rPr>
+                                <w:rFonts w:ascii="Consolas" w:hAnsi="Consolas" w:cs="Consolas"/>
+                                <w:color w:val="92D050"/>
+                              </w:rPr>
+                              <w:br/>
+                              <w:t>      </w:t>
+                            </w:r>
+                            <w:r>
+                              <w:rPr>
+                                <w:rStyle w:val="sbrace"/>
+                                <w:rFonts w:ascii="Consolas" w:hAnsi="Consolas" w:cs="Consolas"/>
+                                <w:color w:val="92D050"/>
+                              </w:rPr>
+                              <w:t>}</w:t>
+                            </w:r>
+                            <w:r>
+                              <w:rPr>
+                                <w:rFonts w:ascii="Consolas" w:hAnsi="Consolas" w:cs="Consolas"/>
+                                <w:color w:val="92D050"/>
+                              </w:rPr>
+                              <w:br/>
+                              <w:t>   </w:t>
+                            </w:r>
+                            <w:r>
+                              <w:rPr>
+                                <w:rStyle w:val="sbracket"/>
+                                <w:rFonts w:ascii="Consolas" w:hAnsi="Consolas" w:cs="Consolas"/>
+                                <w:color w:val="92D050"/>
+                              </w:rPr>
+                              <w:t>]</w:t>
                             </w:r>
                             <w:r>
                               <w:rPr>
@@ -2688,6 +2781,72 @@
                                 <w:color w:val="92D050"/>
                               </w:rPr>
                               <w:t>,</w:t>
+                            </w:r>
+                            <w:r>
+                              <w:rPr>
+                                <w:rFonts w:ascii="Consolas" w:hAnsi="Consolas" w:cs="Consolas"/>
+                                <w:color w:val="92D050"/>
+                              </w:rPr>
+                              <w:br/>
+                              <w:t>   </w:t>
+                            </w:r>
+                            <w:r>
+                              <w:rPr>
+                                <w:rStyle w:val="sobjectk"/>
+                                <w:rFonts w:ascii="Consolas" w:hAnsi="Consolas" w:cs="Consolas"/>
+                                <w:b/>
+                                <w:bCs/>
+                                <w:color w:val="92D050"/>
+                              </w:rPr>
+                              <w:t>"concepttypes"</w:t>
+                            </w:r>
+                            <w:r>
+                              <w:rPr>
+                                <w:rStyle w:val="scolon"/>
+                                <w:rFonts w:ascii="Consolas" w:hAnsi="Consolas" w:cs="Consolas"/>
+                                <w:color w:val="92D050"/>
+                              </w:rPr>
+                              <w:t>:</w:t>
+                            </w:r>
+                            <w:r>
+                              <w:rPr>
+                                <w:rStyle w:val="sbracket"/>
+                                <w:rFonts w:ascii="Consolas" w:hAnsi="Consolas" w:cs="Consolas"/>
+                                <w:color w:val="92D050"/>
+                              </w:rPr>
+                              <w:t>[</w:t>
+                            </w:r>
+                            <w:r>
+                              <w:rPr>
+                                <w:rStyle w:val="apple-converted-space"/>
+                                <w:rFonts w:ascii="Consolas" w:hAnsi="Consolas" w:cs="Consolas"/>
+                                <w:color w:val="92D050"/>
+                              </w:rPr>
+                              <w:t>  </w:t>
+                            </w:r>
+                            <w:r>
+                              <w:rPr>
+                                <w:rFonts w:ascii="Consolas" w:hAnsi="Consolas" w:cs="Consolas"/>
+                                <w:color w:val="92D050"/>
+                              </w:rPr>
+                              <w:br/>
+                              <w:t>      </w:t>
+                            </w:r>
+                            <w:r>
+                              <w:rPr>
+                                <w:rStyle w:val="sbrace"/>
+                                <w:rFonts w:ascii="Consolas" w:hAnsi="Consolas" w:cs="Consolas"/>
+                                <w:color w:val="92D050"/>
+                              </w:rPr>
+                              <w:t>{</w:t>
+                            </w:r>
+                            <w:r>
+                              <w:rPr>
+                                <w:rStyle w:val="apple-converted-space"/>
+                                <w:rFonts w:ascii="Consolas" w:hAnsi="Consolas" w:cs="Consolas"/>
+                                <w:color w:val="92D050"/>
+                              </w:rPr>
+                              <w:t>  </w:t>
                             </w:r>
                             <w:r>
                               <w:rPr>
@@ -2705,9 +2864,40 @@
                                 <w:bCs/>
                                 <w:color w:val="92D050"/>
                               </w:rPr>
-                              <w:t>"</w:t>
-                            </w:r>
-                            <w:proofErr w:type="spellStart"/>
+                              <w:t>"name"</w:t>
+                            </w:r>
+                            <w:r>
+                              <w:rPr>
+                                <w:rStyle w:val="scolon"/>
+                                <w:rFonts w:ascii="Consolas" w:hAnsi="Consolas" w:cs="Consolas"/>
+                                <w:color w:val="92D050"/>
+                              </w:rPr>
+                              <w:t>:</w:t>
+                            </w:r>
+                            <w:r>
+                              <w:rPr>
+                                <w:rStyle w:val="sobjectv"/>
+                                <w:rFonts w:ascii="Consolas" w:hAnsi="Consolas" w:cs="Consolas"/>
+                                <w:color w:val="92D050"/>
+                              </w:rPr>
+                              <w:t>"text-topic"</w:t>
+                            </w:r>
+                            <w:r>
+                              <w:rPr>
+                                <w:rStyle w:val="scomma"/>
+                                <w:rFonts w:ascii="Consolas" w:hAnsi="Consolas" w:cs="Consolas"/>
+                                <w:color w:val="92D050"/>
+                              </w:rPr>
+                              <w:t>,</w:t>
+                            </w:r>
+                            <w:r>
+                              <w:rPr>
+                                <w:rFonts w:ascii="Consolas" w:hAnsi="Consolas" w:cs="Consolas"/>
+                                <w:color w:val="92D050"/>
+                              </w:rPr>
+                              <w:br/>
+                              <w:t>         </w:t>
+                            </w:r>
                             <w:r>
                               <w:rPr>
                                 <w:rStyle w:val="sobjectk"/>
@@ -2716,7 +2906,27 @@
                                 <w:bCs/>
                                 <w:color w:val="92D050"/>
                               </w:rPr>
-                              <w:t>value"</w:t>
+                              <w:t>"default_</w:t>
+                            </w:r>
+                            <w:r>
+                              <w:rPr>
+                                <w:rStyle w:val="sobjectk"/>
+                                <w:rFonts w:ascii="Consolas" w:hAnsi="Consolas" w:cs="Consolas"/>
+                                <w:b/>
+                                <w:bCs/>
+                                <w:color w:val="92D050"/>
+                              </w:rPr>
+                              <w:t>attributes</w:t>
+                            </w:r>
+                            <w:r>
+                              <w:rPr>
+                                <w:rStyle w:val="sobjectk"/>
+                                <w:rFonts w:ascii="Consolas" w:hAnsi="Consolas" w:cs="Consolas"/>
+                                <w:b/>
+                                <w:bCs/>
+                                <w:color w:val="92D050"/>
+                              </w:rPr>
+                              <w:t>"</w:t>
                             </w:r>
                             <w:r>
                               <w:rPr>
@@ -2728,20 +2938,127 @@
                             </w:r>
                             <w:r>
                               <w:rPr>
+                                <w:rStyle w:val="sbracket"/>
+                                <w:rFonts w:ascii="Consolas" w:hAnsi="Consolas" w:cs="Consolas"/>
+                                <w:color w:val="92D050"/>
+                              </w:rPr>
+                              <w:t>[</w:t>
+                            </w:r>
+                            <w:r>
+                              <w:rPr>
+                                <w:rStyle w:val="apple-converted-space"/>
+                                <w:rFonts w:ascii="Consolas" w:hAnsi="Consolas" w:cs="Consolas"/>
+                                <w:color w:val="92D050"/>
+                              </w:rPr>
+                              <w:t>  </w:t>
+                            </w:r>
+                            <w:r>
+                              <w:rPr>
+                                <w:rFonts w:ascii="Consolas" w:hAnsi="Consolas" w:cs="Consolas"/>
+                                <w:color w:val="92D050"/>
+                              </w:rPr>
+                              <w:br/>
+                              <w:t>            </w:t>
+                            </w:r>
+                            <w:r>
+                              <w:rPr>
+                                <w:rStyle w:val="sbrace"/>
+                                <w:rFonts w:ascii="Consolas" w:hAnsi="Consolas" w:cs="Consolas"/>
+                                <w:color w:val="92D050"/>
+                              </w:rPr>
+                              <w:t>{</w:t>
+                            </w:r>
+                            <w:r>
+                              <w:rPr>
+                                <w:rStyle w:val="apple-converted-space"/>
+                                <w:rFonts w:ascii="Consolas" w:hAnsi="Consolas" w:cs="Consolas"/>
+                                <w:color w:val="92D050"/>
+                              </w:rPr>
+                              <w:t>  </w:t>
+                            </w:r>
+                            <w:r>
+                              <w:rPr>
+                                <w:rFonts w:ascii="Consolas" w:hAnsi="Consolas" w:cs="Consolas"/>
+                                <w:color w:val="92D050"/>
+                              </w:rPr>
+                              <w:br/>
+                              <w:t>               </w:t>
+                            </w:r>
+                            <w:r>
+                              <w:rPr>
+                                <w:rStyle w:val="sobjectk"/>
+                                <w:rFonts w:ascii="Consolas" w:hAnsi="Consolas" w:cs="Consolas"/>
+                                <w:b/>
+                                <w:bCs/>
+                                <w:color w:val="92D050"/>
+                              </w:rPr>
+                              <w:t>"name"</w:t>
+                            </w:r>
+                            <w:r>
+                              <w:rPr>
+                                <w:rStyle w:val="scolon"/>
+                                <w:rFonts w:ascii="Consolas" w:hAnsi="Consolas" w:cs="Consolas"/>
+                                <w:color w:val="92D050"/>
+                              </w:rPr>
+                              <w:t>:</w:t>
+                            </w:r>
+                            <w:r>
+                              <w:rPr>
                                 <w:rStyle w:val="sobjectv"/>
                                 <w:rFonts w:ascii="Consolas" w:hAnsi="Consolas" w:cs="Consolas"/>
                                 <w:color w:val="92D050"/>
                               </w:rPr>
-                              <w:t>"true</w:t>
-                            </w:r>
-                            <w:proofErr w:type="spellEnd"/>
+                              <w:t>"info"</w:t>
+                            </w:r>
+                            <w:r>
+                              <w:rPr>
+                                <w:rStyle w:val="scomma"/>
+                                <w:rFonts w:ascii="Consolas" w:hAnsi="Consolas" w:cs="Consolas"/>
+                                <w:color w:val="92D050"/>
+                              </w:rPr>
+                              <w:t>,</w:t>
+                            </w:r>
+                            <w:r>
+                              <w:rPr>
+                                <w:rFonts w:ascii="Consolas" w:hAnsi="Consolas" w:cs="Consolas"/>
+                                <w:color w:val="92D050"/>
+                              </w:rPr>
+                              <w:br/>
+                              <w:t>               </w:t>
+                            </w:r>
+                            <w:r>
+                              <w:rPr>
+                                <w:rStyle w:val="sobjectk"/>
+                                <w:rFonts w:ascii="Consolas" w:hAnsi="Consolas" w:cs="Consolas"/>
+                                <w:b/>
+                                <w:bCs/>
+                                <w:color w:val="92D050"/>
+                              </w:rPr>
+                              <w:t>"type"</w:t>
+                            </w:r>
+                            <w:r>
+                              <w:rPr>
+                                <w:rStyle w:val="scolon"/>
+                                <w:rFonts w:ascii="Consolas" w:hAnsi="Consolas" w:cs="Consolas"/>
+                                <w:color w:val="92D050"/>
+                              </w:rPr>
+                              <w:t>:</w:t>
+                            </w:r>
                             <w:r>
                               <w:rPr>
                                 <w:rStyle w:val="sobjectv"/>
                                 <w:rFonts w:ascii="Consolas" w:hAnsi="Consolas" w:cs="Consolas"/>
                                 <w:color w:val="92D050"/>
                               </w:rPr>
-                              <w:t>"</w:t>
+                              <w:t>"String"</w:t>
+                            </w:r>
+                            <w:r>
+                              <w:rPr>
+                                <w:rStyle w:val="scomma"/>
+                                <w:rFonts w:ascii="Consolas" w:hAnsi="Consolas" w:cs="Consolas"/>
+                                <w:color w:val="92D050"/>
+                              </w:rPr>
+                              <w:t>,</w:t>
                             </w:r>
                             <w:r>
                               <w:rPr>
@@ -2749,7 +3066,41 @@
                                 <w:color w:val="92D050"/>
                               </w:rPr>
                               <w:br/>
-                              <w:t>      </w:t>
+                              <w:t>               </w:t>
+                            </w:r>
+                            <w:r>
+                              <w:rPr>
+                                <w:rStyle w:val="sobjectk"/>
+                                <w:rFonts w:ascii="Consolas" w:hAnsi="Consolas" w:cs="Consolas"/>
+                                <w:b/>
+                                <w:bCs/>
+                                <w:color w:val="92D050"/>
+                              </w:rPr>
+                              <w:t>"value"</w:t>
+                            </w:r>
+                            <w:r>
+                              <w:rPr>
+                                <w:rStyle w:val="scolon"/>
+                                <w:rFonts w:ascii="Consolas" w:hAnsi="Consolas" w:cs="Consolas"/>
+                                <w:color w:val="92D050"/>
+                              </w:rPr>
+                              <w:t>:</w:t>
+                            </w:r>
+                            <w:r>
+                              <w:rPr>
+                                <w:rStyle w:val="sobjectv"/>
+                                <w:rFonts w:ascii="Consolas" w:hAnsi="Consolas" w:cs="Consolas"/>
+                                <w:color w:val="92D050"/>
+                              </w:rPr>
+                              <w:t>"This is some basic concept information text!"</w:t>
+                            </w:r>
+                            <w:r>
+                              <w:rPr>
+                                <w:rFonts w:ascii="Consolas" w:hAnsi="Consolas" w:cs="Consolas"/>
+                                <w:color w:val="92D050"/>
+                              </w:rPr>
+                              <w:br/>
+                              <w:t>            </w:t>
                             </w:r>
                             <w:r>
                               <w:rPr>
@@ -2758,38 +3109,6 @@
                                 <w:color w:val="92D050"/>
                               </w:rPr>
                               <w:t>}</w:t>
-                            </w:r>
-                            <w:r>
-                              <w:rPr>
-                                <w:rStyle w:val="scomma"/>
-                                <w:rFonts w:ascii="Consolas" w:hAnsi="Consolas" w:cs="Consolas"/>
-                                <w:color w:val="92D050"/>
-                              </w:rPr>
-                              <w:t>,</w:t>
-                            </w:r>
-                            <w:r>
-                              <w:rPr>
-                                <w:rFonts w:ascii="Consolas" w:hAnsi="Consolas" w:cs="Consolas"/>
-                                <w:color w:val="92D050"/>
-                              </w:rPr>
-                              <w:br/>
-                              <w:t>      </w:t>
-                            </w:r>
-                            <w:r>
-                              <w:rPr>
-                                <w:rStyle w:val="sbrace"/>
-                                <w:rFonts w:ascii="Consolas" w:hAnsi="Consolas" w:cs="Consolas"/>
-                                <w:color w:val="92D050"/>
-                              </w:rPr>
-                              <w:t>{</w:t>
-                            </w:r>
-                            <w:r>
-                              <w:rPr>
-                                <w:rStyle w:val="apple-converted-space"/>
-                                <w:rFonts w:ascii="Consolas" w:hAnsi="Consolas" w:cs="Consolas"/>
-                                <w:color w:val="92D050"/>
-                              </w:rPr>
-                              <w:t>  </w:t>
                             </w:r>
                             <w:r>
                               <w:rPr>
@@ -2801,455 +3120,37 @@
                             </w:r>
                             <w:r>
                               <w:rPr>
+                                <w:rStyle w:val="sbracket"/>
+                                <w:rFonts w:ascii="Consolas" w:hAnsi="Consolas" w:cs="Consolas"/>
+                                <w:color w:val="92D050"/>
+                              </w:rPr>
+                              <w:t>]</w:t>
+                            </w:r>
+                            <w:r>
+                              <w:rPr>
+                                <w:rStyle w:val="scomma"/>
+                                <w:rFonts w:ascii="Consolas" w:hAnsi="Consolas" w:cs="Consolas"/>
+                                <w:color w:val="92D050"/>
+                              </w:rPr>
+                              <w:t>,</w:t>
+                            </w:r>
+                            <w:r>
+                              <w:rPr>
+                                <w:rFonts w:ascii="Consolas" w:hAnsi="Consolas" w:cs="Consolas"/>
+                                <w:color w:val="92D050"/>
+                              </w:rPr>
+                              <w:br/>
+                              <w:t>         </w:t>
+                            </w:r>
+                            <w:r>
+                              <w:rPr>
                                 <w:rStyle w:val="sobjectk"/>
                                 <w:rFonts w:ascii="Consolas" w:hAnsi="Consolas" w:cs="Consolas"/>
                                 <w:b/>
                                 <w:bCs/>
                                 <w:color w:val="92D050"/>
                               </w:rPr>
-                              <w:t>"</w:t>
-                            </w:r>
-                            <w:proofErr w:type="spellStart"/>
-                            <w:r>
-                              <w:rPr>
-                                <w:rStyle w:val="sobjectk"/>
-                                <w:rFonts w:ascii="Consolas" w:hAnsi="Consolas" w:cs="Consolas"/>
-                                <w:b/>
-                                <w:bCs/>
-                                <w:color w:val="92D050"/>
-                              </w:rPr>
-                              <w:t>name"</w:t>
-                            </w:r>
-                            <w:r>
-                              <w:rPr>
-                                <w:rStyle w:val="scolon"/>
-                                <w:rFonts w:ascii="Consolas" w:hAnsi="Consolas" w:cs="Consolas"/>
-                                <w:color w:val="92D050"/>
-                              </w:rPr>
-                              <w:t>:</w:t>
-                            </w:r>
-                            <w:r>
-                              <w:rPr>
-                                <w:rStyle w:val="sobjectv"/>
-                                <w:rFonts w:ascii="Consolas" w:hAnsi="Consolas" w:cs="Consolas"/>
-                                <w:color w:val="92D050"/>
-                              </w:rPr>
-                              <w:t>"knowledge</w:t>
-                            </w:r>
-                            <w:proofErr w:type="spellEnd"/>
-                            <w:r>
-                              <w:rPr>
-                                <w:rStyle w:val="sobjectv"/>
-                                <w:rFonts w:ascii="Consolas" w:hAnsi="Consolas" w:cs="Consolas"/>
-                                <w:color w:val="92D050"/>
-                              </w:rPr>
-                              <w:t>"</w:t>
-                            </w:r>
-                            <w:r>
-                              <w:rPr>
-                                <w:rStyle w:val="scomma"/>
-                                <w:rFonts w:ascii="Consolas" w:hAnsi="Consolas" w:cs="Consolas"/>
-                                <w:color w:val="92D050"/>
-                              </w:rPr>
-                              <w:t>,</w:t>
-                            </w:r>
-                            <w:r>
-                              <w:rPr>
-                                <w:rFonts w:ascii="Consolas" w:hAnsi="Consolas" w:cs="Consolas"/>
-                                <w:color w:val="92D050"/>
-                              </w:rPr>
-                              <w:br/>
-                              <w:t>         </w:t>
-                            </w:r>
-                            <w:r>
-                              <w:rPr>
-                                <w:rStyle w:val="sobjectk"/>
-                                <w:rFonts w:ascii="Consolas" w:hAnsi="Consolas" w:cs="Consolas"/>
-                                <w:b/>
-                                <w:bCs/>
-                                <w:color w:val="92D050"/>
-                              </w:rPr>
-                              <w:t>"</w:t>
-                            </w:r>
-                            <w:proofErr w:type="spellStart"/>
-                            <w:r>
-                              <w:rPr>
-                                <w:rStyle w:val="sobjectk"/>
-                                <w:rFonts w:ascii="Consolas" w:hAnsi="Consolas" w:cs="Consolas"/>
-                                <w:b/>
-                                <w:bCs/>
-                                <w:color w:val="92D050"/>
-                              </w:rPr>
-                              <w:t>type"</w:t>
-                            </w:r>
-                            <w:r>
-                              <w:rPr>
-                                <w:rStyle w:val="scolon"/>
-                                <w:rFonts w:ascii="Consolas" w:hAnsi="Consolas" w:cs="Consolas"/>
-                                <w:color w:val="92D050"/>
-                              </w:rPr>
-                              <w:t>:</w:t>
-                            </w:r>
-                            <w:r>
-                              <w:rPr>
-                                <w:rStyle w:val="sobjectv"/>
-                                <w:rFonts w:ascii="Consolas" w:hAnsi="Consolas" w:cs="Consolas"/>
-                                <w:color w:val="92D050"/>
-                              </w:rPr>
-                              <w:t>"Double</w:t>
-                            </w:r>
-                            <w:proofErr w:type="spellEnd"/>
-                            <w:r>
-                              <w:rPr>
-                                <w:rStyle w:val="sobjectv"/>
-                                <w:rFonts w:ascii="Consolas" w:hAnsi="Consolas" w:cs="Consolas"/>
-                                <w:color w:val="92D050"/>
-                              </w:rPr>
-                              <w:t>"</w:t>
-                            </w:r>
-                            <w:r>
-                              <w:rPr>
-                                <w:rStyle w:val="scomma"/>
-                                <w:rFonts w:ascii="Consolas" w:hAnsi="Consolas" w:cs="Consolas"/>
-                                <w:color w:val="92D050"/>
-                              </w:rPr>
-                              <w:t>,</w:t>
-                            </w:r>
-                            <w:r>
-                              <w:rPr>
-                                <w:rFonts w:ascii="Consolas" w:hAnsi="Consolas" w:cs="Consolas"/>
-                                <w:color w:val="92D050"/>
-                              </w:rPr>
-                              <w:br/>
-                              <w:t>         </w:t>
-                            </w:r>
-                            <w:r>
-                              <w:rPr>
-                                <w:rStyle w:val="sobjectk"/>
-                                <w:rFonts w:ascii="Consolas" w:hAnsi="Consolas" w:cs="Consolas"/>
-                                <w:b/>
-                                <w:bCs/>
-                                <w:color w:val="92D050"/>
-                              </w:rPr>
-                              <w:t>"value"</w:t>
-                            </w:r>
-                            <w:r>
-                              <w:rPr>
-                                <w:rStyle w:val="scolon"/>
-                                <w:rFonts w:ascii="Consolas" w:hAnsi="Consolas" w:cs="Consolas"/>
-                                <w:color w:val="92D050"/>
-                              </w:rPr>
-                              <w:t>:</w:t>
-                            </w:r>
-                            <w:r>
-                              <w:rPr>
-                                <w:rStyle w:val="sobjectv"/>
-                                <w:rFonts w:ascii="Consolas" w:hAnsi="Consolas" w:cs="Consolas"/>
-                                <w:color w:val="92D050"/>
-                              </w:rPr>
-                              <w:t>"0"</w:t>
-                            </w:r>
-                            <w:r>
-                              <w:rPr>
-                                <w:rStyle w:val="scomma"/>
-                                <w:rFonts w:ascii="Consolas" w:hAnsi="Consolas" w:cs="Consolas"/>
-                                <w:color w:val="92D050"/>
-                              </w:rPr>
-                              <w:t>,</w:t>
-                            </w:r>
-                            <w:r>
-                              <w:rPr>
-                                <w:rFonts w:ascii="Consolas" w:hAnsi="Consolas" w:cs="Consolas"/>
-                                <w:color w:val="92D050"/>
-                              </w:rPr>
-                              <w:br/>
-                              <w:t>         </w:t>
-                            </w:r>
-                            <w:r>
-                              <w:rPr>
-                                <w:rStyle w:val="sobjectk"/>
-                                <w:rFonts w:ascii="Consolas" w:hAnsi="Consolas" w:cs="Consolas"/>
-                                <w:b/>
-                                <w:bCs/>
-                                <w:color w:val="92D050"/>
-                              </w:rPr>
-                              <w:t>"</w:t>
-                            </w:r>
-                            <w:proofErr w:type="spellStart"/>
-                            <w:r>
-                              <w:rPr>
-                                <w:rStyle w:val="sobjectk"/>
-                                <w:rFonts w:ascii="Consolas" w:hAnsi="Consolas" w:cs="Consolas"/>
-                                <w:b/>
-                                <w:bCs/>
-                                <w:color w:val="92D050"/>
-                              </w:rPr>
-                              <w:t>operator"</w:t>
-                            </w:r>
-                            <w:r>
-                              <w:rPr>
-                                <w:rStyle w:val="scolon"/>
-                                <w:rFonts w:ascii="Consolas" w:hAnsi="Consolas" w:cs="Consolas"/>
-                                <w:color w:val="92D050"/>
-                              </w:rPr>
-                              <w:t>:</w:t>
-                            </w:r>
-                            <w:r>
-                              <w:rPr>
-                                <w:rStyle w:val="sobjectv"/>
-                                <w:rFonts w:ascii="Consolas" w:hAnsi="Consolas" w:cs="Consolas"/>
-                                <w:color w:val="92D050"/>
-                              </w:rPr>
-                              <w:t>"AVG</w:t>
-                            </w:r>
-                            <w:proofErr w:type="spellEnd"/>
-                            <w:r>
-                              <w:rPr>
-                                <w:rStyle w:val="sobjectv"/>
-                                <w:rFonts w:ascii="Consolas" w:hAnsi="Consolas" w:cs="Consolas"/>
-                                <w:color w:val="92D050"/>
-                              </w:rPr>
-                              <w:t>"</w:t>
-                            </w:r>
-                            <w:r>
-                              <w:rPr>
-                                <w:rFonts w:ascii="Consolas" w:hAnsi="Consolas" w:cs="Consolas"/>
-                                <w:color w:val="92D050"/>
-                              </w:rPr>
-                              <w:br/>
-                              <w:t>      </w:t>
-                            </w:r>
-                            <w:r>
-                              <w:rPr>
-                                <w:rStyle w:val="sbrace"/>
-                                <w:rFonts w:ascii="Consolas" w:hAnsi="Consolas" w:cs="Consolas"/>
-                                <w:color w:val="92D050"/>
-                              </w:rPr>
-                              <w:t>}</w:t>
-                            </w:r>
-                            <w:r>
-                              <w:rPr>
-                                <w:rFonts w:ascii="Consolas" w:hAnsi="Consolas" w:cs="Consolas"/>
-                                <w:color w:val="92D050"/>
-                              </w:rPr>
-                              <w:br/>
-                              <w:t>   </w:t>
-                            </w:r>
-                            <w:r>
-                              <w:rPr>
-                                <w:rStyle w:val="sbracket"/>
-                                <w:rFonts w:ascii="Consolas" w:hAnsi="Consolas" w:cs="Consolas"/>
-                                <w:color w:val="92D050"/>
-                              </w:rPr>
-                              <w:t>]</w:t>
-                            </w:r>
-                            <w:r>
-                              <w:rPr>
-                                <w:rStyle w:val="scomma"/>
-                                <w:rFonts w:ascii="Consolas" w:hAnsi="Consolas" w:cs="Consolas"/>
-                                <w:color w:val="92D050"/>
-                              </w:rPr>
-                              <w:t>,</w:t>
-                            </w:r>
-                            <w:r>
-                              <w:rPr>
-                                <w:rFonts w:ascii="Consolas" w:hAnsi="Consolas" w:cs="Consolas"/>
-                                <w:color w:val="92D050"/>
-                              </w:rPr>
-                              <w:br/>
-                              <w:t>   </w:t>
-                            </w:r>
-                            <w:r>
-                              <w:rPr>
-                                <w:rStyle w:val="sobjectk"/>
-                                <w:rFonts w:ascii="Consolas" w:hAnsi="Consolas" w:cs="Consolas"/>
-                                <w:b/>
-                                <w:bCs/>
-                                <w:color w:val="92D050"/>
-                              </w:rPr>
-                              <w:t>"</w:t>
-                            </w:r>
-                            <w:proofErr w:type="spellStart"/>
-                            <w:r>
-                              <w:rPr>
-                                <w:rStyle w:val="sobjectk"/>
-                                <w:rFonts w:ascii="Consolas" w:hAnsi="Consolas" w:cs="Consolas"/>
-                                <w:b/>
-                                <w:bCs/>
-                                <w:color w:val="92D050"/>
-                              </w:rPr>
-                              <w:t>concepttypes</w:t>
-                            </w:r>
-                            <w:proofErr w:type="spellEnd"/>
-                            <w:r>
-                              <w:rPr>
-                                <w:rStyle w:val="sobjectk"/>
-                                <w:rFonts w:ascii="Consolas" w:hAnsi="Consolas" w:cs="Consolas"/>
-                                <w:b/>
-                                <w:bCs/>
-                                <w:color w:val="92D050"/>
-                              </w:rPr>
-                              <w:t>"</w:t>
-                            </w:r>
-                            <w:r>
-                              <w:rPr>
-                                <w:rStyle w:val="scolon"/>
-                                <w:rFonts w:ascii="Consolas" w:hAnsi="Consolas" w:cs="Consolas"/>
-                                <w:color w:val="92D050"/>
-                              </w:rPr>
-                              <w:t>:</w:t>
-                            </w:r>
-                            <w:r>
-                              <w:rPr>
-                                <w:rStyle w:val="sbracket"/>
-                                <w:rFonts w:ascii="Consolas" w:hAnsi="Consolas" w:cs="Consolas"/>
-                                <w:color w:val="92D050"/>
-                              </w:rPr>
-                              <w:t>[</w:t>
-                            </w:r>
-                            <w:r>
-                              <w:rPr>
-                                <w:rStyle w:val="apple-converted-space"/>
-                                <w:rFonts w:ascii="Consolas" w:hAnsi="Consolas" w:cs="Consolas"/>
-                                <w:color w:val="92D050"/>
-                              </w:rPr>
-                              <w:t>  </w:t>
-                            </w:r>
-                            <w:r>
-                              <w:rPr>
-                                <w:rFonts w:ascii="Consolas" w:hAnsi="Consolas" w:cs="Consolas"/>
-                                <w:color w:val="92D050"/>
-                              </w:rPr>
-                              <w:br/>
-                              <w:t>      </w:t>
-                            </w:r>
-                            <w:r>
-                              <w:rPr>
-                                <w:rStyle w:val="sbrace"/>
-                                <w:rFonts w:ascii="Consolas" w:hAnsi="Consolas" w:cs="Consolas"/>
-                                <w:color w:val="92D050"/>
-                              </w:rPr>
-                              <w:t>{</w:t>
-                            </w:r>
-                            <w:r>
-                              <w:rPr>
-                                <w:rStyle w:val="apple-converted-space"/>
-                                <w:rFonts w:ascii="Consolas" w:hAnsi="Consolas" w:cs="Consolas"/>
-                                <w:color w:val="92D050"/>
-                              </w:rPr>
-                              <w:t>  </w:t>
-                            </w:r>
-                            <w:r>
-                              <w:rPr>
-                                <w:rFonts w:ascii="Consolas" w:hAnsi="Consolas" w:cs="Consolas"/>
-                                <w:color w:val="92D050"/>
-                              </w:rPr>
-                              <w:br/>
-                              <w:t>         </w:t>
-                            </w:r>
-                            <w:r>
-                              <w:rPr>
-                                <w:rStyle w:val="sobjectk"/>
-                                <w:rFonts w:ascii="Consolas" w:hAnsi="Consolas" w:cs="Consolas"/>
-                                <w:b/>
-                                <w:bCs/>
-                                <w:color w:val="92D050"/>
-                              </w:rPr>
-                              <w:t>"</w:t>
-                            </w:r>
-                            <w:proofErr w:type="spellStart"/>
-                            <w:r>
-                              <w:rPr>
-                                <w:rStyle w:val="sobjectk"/>
-                                <w:rFonts w:ascii="Consolas" w:hAnsi="Consolas" w:cs="Consolas"/>
-                                <w:b/>
-                                <w:bCs/>
-                                <w:color w:val="92D050"/>
-                              </w:rPr>
-                              <w:t>name"</w:t>
-                            </w:r>
-                            <w:r>
-                              <w:rPr>
-                                <w:rStyle w:val="scolon"/>
-                                <w:rFonts w:ascii="Consolas" w:hAnsi="Consolas" w:cs="Consolas"/>
-                                <w:color w:val="92D050"/>
-                              </w:rPr>
-                              <w:t>:</w:t>
-                            </w:r>
-                            <w:r>
-                              <w:rPr>
-                                <w:rStyle w:val="sobjectv"/>
-                                <w:rFonts w:ascii="Consolas" w:hAnsi="Consolas" w:cs="Consolas"/>
-                                <w:color w:val="92D050"/>
-                              </w:rPr>
-                              <w:t>"text-topic</w:t>
-                            </w:r>
-                            <w:proofErr w:type="spellEnd"/>
-                            <w:r>
-                              <w:rPr>
-                                <w:rStyle w:val="sobjectv"/>
-                                <w:rFonts w:ascii="Consolas" w:hAnsi="Consolas" w:cs="Consolas"/>
-                                <w:color w:val="92D050"/>
-                              </w:rPr>
-                              <w:t>"</w:t>
-                            </w:r>
-                            <w:r>
-                              <w:rPr>
-                                <w:rStyle w:val="scomma"/>
-                                <w:rFonts w:ascii="Consolas" w:hAnsi="Consolas" w:cs="Consolas"/>
-                                <w:color w:val="92D050"/>
-                              </w:rPr>
-                              <w:t>,</w:t>
-                            </w:r>
-                            <w:r>
-                              <w:rPr>
-                                <w:rFonts w:ascii="Consolas" w:hAnsi="Consolas" w:cs="Consolas"/>
-                                <w:color w:val="92D050"/>
-                              </w:rPr>
-                              <w:br/>
-                              <w:t>         </w:t>
-                            </w:r>
-                            <w:r>
-                              <w:rPr>
-                                <w:rStyle w:val="sobjectk"/>
-                                <w:rFonts w:ascii="Consolas" w:hAnsi="Consolas" w:cs="Consolas"/>
-                                <w:b/>
-                                <w:bCs/>
-                                <w:color w:val="92D050"/>
-                              </w:rPr>
-                              <w:t>"</w:t>
-                            </w:r>
-                            <w:proofErr w:type="spellStart"/>
-                            <w:r>
-                              <w:rPr>
-                                <w:rStyle w:val="sobjectk"/>
-                                <w:rFonts w:ascii="Consolas" w:hAnsi="Consolas" w:cs="Consolas"/>
-                                <w:b/>
-                                <w:bCs/>
-                                <w:color w:val="92D050"/>
-                              </w:rPr>
-                              <w:t>default_</w:t>
-                            </w:r>
-                            <w:r>
-                              <w:rPr>
-                                <w:rStyle w:val="sobjectk"/>
-                                <w:rFonts w:ascii="Consolas" w:hAnsi="Consolas" w:cs="Consolas"/>
-                                <w:b/>
-                                <w:bCs/>
-                                <w:color w:val="92D050"/>
-                              </w:rPr>
-                              <w:t>attributes</w:t>
-                            </w:r>
-                            <w:proofErr w:type="spellEnd"/>
-                            <w:r>
-                              <w:rPr>
-                                <w:rStyle w:val="sobjectk"/>
-                                <w:rFonts w:ascii="Consolas" w:hAnsi="Consolas" w:cs="Consolas"/>
-                                <w:b/>
-                                <w:bCs/>
-                                <w:color w:val="92D050"/>
-                              </w:rPr>
-                              <w:t>"</w:t>
+                              <w:t>"default_rules"</w:t>
                             </w:r>
                             <w:r>
                               <w:rPr>
@@ -3285,73 +3186,11 @@
                             </w:r>
                             <w:r>
                               <w:rPr>
-                                <w:rStyle w:val="sbrace"/>
-                                <w:rFonts w:ascii="Consolas" w:hAnsi="Consolas" w:cs="Consolas"/>
-                                <w:color w:val="92D050"/>
-                              </w:rPr>
-                              <w:t>{</w:t>
-                            </w:r>
-                            <w:r>
-                              <w:rPr>
-                                <w:rStyle w:val="apple-converted-space"/>
-                                <w:rFonts w:ascii="Consolas" w:hAnsi="Consolas" w:cs="Consolas"/>
-                                <w:color w:val="92D050"/>
-                              </w:rPr>
-                              <w:t>  </w:t>
-                            </w:r>
-                            <w:r>
-                              <w:rPr>
-                                <w:rFonts w:ascii="Consolas" w:hAnsi="Consolas" w:cs="Consolas"/>
-                                <w:color w:val="92D050"/>
-                              </w:rPr>
-                              <w:br/>
-                              <w:t>               </w:t>
-                            </w:r>
-                            <w:r>
-                              <w:rPr>
-                                <w:rStyle w:val="sobjectk"/>
-                                <w:rFonts w:ascii="Consolas" w:hAnsi="Consolas" w:cs="Consolas"/>
-                                <w:b/>
-                                <w:bCs/>
-                                <w:color w:val="92D050"/>
-                              </w:rPr>
-                              <w:t>"</w:t>
-                            </w:r>
-                            <w:proofErr w:type="spellStart"/>
-                            <w:r>
-                              <w:rPr>
-                                <w:rStyle w:val="sobjectk"/>
-                                <w:rFonts w:ascii="Consolas" w:hAnsi="Consolas" w:cs="Consolas"/>
-                                <w:b/>
-                                <w:bCs/>
-                                <w:color w:val="92D050"/>
-                              </w:rPr>
-                              <w:t>name"</w:t>
-                            </w:r>
-                            <w:r>
-                              <w:rPr>
-                                <w:rStyle w:val="scolon"/>
-                                <w:rFonts w:ascii="Consolas" w:hAnsi="Consolas" w:cs="Consolas"/>
-                                <w:color w:val="92D050"/>
-                              </w:rPr>
-                              <w:t>:</w:t>
-                            </w:r>
-                            <w:r>
-                              <w:rPr>
-                                <w:rStyle w:val="sobjectv"/>
-                                <w:rFonts w:ascii="Consolas" w:hAnsi="Consolas" w:cs="Consolas"/>
-                                <w:color w:val="92D050"/>
-                              </w:rPr>
-                              <w:t>"info</w:t>
-                            </w:r>
-                            <w:proofErr w:type="spellEnd"/>
-                            <w:r>
-                              <w:rPr>
-                                <w:rStyle w:val="sobjectv"/>
-                                <w:rFonts w:ascii="Consolas" w:hAnsi="Consolas" w:cs="Consolas"/>
-                                <w:color w:val="92D050"/>
-                              </w:rPr>
-                              <w:t>"</w:t>
+                                <w:rStyle w:val="sarrayv"/>
+                                <w:rFonts w:ascii="Consolas" w:hAnsi="Consolas" w:cs="Consolas"/>
+                                <w:color w:val="92D050"/>
+                              </w:rPr>
+                              <w:t>"own knowledge update"</w:t>
                             </w:r>
                             <w:r>
                               <w:rPr>
@@ -3360,102 +3199,6 @@
                                 <w:color w:val="92D050"/>
                               </w:rPr>
                               <w:t>,</w:t>
-                            </w:r>
-                            <w:r>
-                              <w:rPr>
-                                <w:rFonts w:ascii="Consolas" w:hAnsi="Consolas" w:cs="Consolas"/>
-                                <w:color w:val="92D050"/>
-                              </w:rPr>
-                              <w:br/>
-                              <w:t>               </w:t>
-                            </w:r>
-                            <w:r>
-                              <w:rPr>
-                                <w:rStyle w:val="sobjectk"/>
-                                <w:rFonts w:ascii="Consolas" w:hAnsi="Consolas" w:cs="Consolas"/>
-                                <w:b/>
-                                <w:bCs/>
-                                <w:color w:val="92D050"/>
-                              </w:rPr>
-                              <w:t>"</w:t>
-                            </w:r>
-                            <w:proofErr w:type="spellStart"/>
-                            <w:r>
-                              <w:rPr>
-                                <w:rStyle w:val="sobjectk"/>
-                                <w:rFonts w:ascii="Consolas" w:hAnsi="Consolas" w:cs="Consolas"/>
-                                <w:b/>
-                                <w:bCs/>
-                                <w:color w:val="92D050"/>
-                              </w:rPr>
-                              <w:t>type"</w:t>
-                            </w:r>
-                            <w:r>
-                              <w:rPr>
-                                <w:rStyle w:val="scolon"/>
-                                <w:rFonts w:ascii="Consolas" w:hAnsi="Consolas" w:cs="Consolas"/>
-                                <w:color w:val="92D050"/>
-                              </w:rPr>
-                              <w:t>:</w:t>
-                            </w:r>
-                            <w:r>
-                              <w:rPr>
-                                <w:rStyle w:val="sobjectv"/>
-                                <w:rFonts w:ascii="Consolas" w:hAnsi="Consolas" w:cs="Consolas"/>
-                                <w:color w:val="92D050"/>
-                              </w:rPr>
-                              <w:t>"String</w:t>
-                            </w:r>
-                            <w:proofErr w:type="spellEnd"/>
-                            <w:r>
-                              <w:rPr>
-                                <w:rStyle w:val="sobjectv"/>
-                                <w:rFonts w:ascii="Consolas" w:hAnsi="Consolas" w:cs="Consolas"/>
-                                <w:color w:val="92D050"/>
-                              </w:rPr>
-                              <w:t>"</w:t>
-                            </w:r>
-                            <w:r>
-                              <w:rPr>
-                                <w:rStyle w:val="scomma"/>
-                                <w:rFonts w:ascii="Consolas" w:hAnsi="Consolas" w:cs="Consolas"/>
-                                <w:color w:val="92D050"/>
-                              </w:rPr>
-                              <w:t>,</w:t>
-                            </w:r>
-                            <w:r>
-                              <w:rPr>
-                                <w:rFonts w:ascii="Consolas" w:hAnsi="Consolas" w:cs="Consolas"/>
-                                <w:color w:val="92D050"/>
-                              </w:rPr>
-                              <w:br/>
-                              <w:t>               </w:t>
-                            </w:r>
-                            <w:r>
-                              <w:rPr>
-                                <w:rStyle w:val="sobjectk"/>
-                                <w:rFonts w:ascii="Consolas" w:hAnsi="Consolas" w:cs="Consolas"/>
-                                <w:b/>
-                                <w:bCs/>
-                                <w:color w:val="92D050"/>
-                              </w:rPr>
-                              <w:t>"value"</w:t>
-                            </w:r>
-                            <w:r>
-                              <w:rPr>
-                                <w:rStyle w:val="scolon"/>
-                                <w:rFonts w:ascii="Consolas" w:hAnsi="Consolas" w:cs="Consolas"/>
-                                <w:color w:val="92D050"/>
-                              </w:rPr>
-                              <w:t>:</w:t>
-                            </w:r>
-                            <w:r>
-                              <w:rPr>
-                                <w:rStyle w:val="sobjectv"/>
-                                <w:rFonts w:ascii="Consolas" w:hAnsi="Consolas" w:cs="Consolas"/>
-                                <w:color w:val="92D050"/>
-                              </w:rPr>
-                              <w:t>"This is some basic concept information text!"</w:t>
                             </w:r>
                             <w:r>
                               <w:rPr>
@@ -3467,27 +3210,11 @@
                             </w:r>
                             <w:r>
                               <w:rPr>
-                                <w:rStyle w:val="sbrace"/>
-                                <w:rFonts w:ascii="Consolas" w:hAnsi="Consolas" w:cs="Consolas"/>
-                                <w:color w:val="92D050"/>
-                              </w:rPr>
-                              <w:t>}</w:t>
-                            </w:r>
-                            <w:r>
-                              <w:rPr>
-                                <w:rFonts w:ascii="Consolas" w:hAnsi="Consolas" w:cs="Consolas"/>
-                                <w:color w:val="92D050"/>
-                              </w:rPr>
-                              <w:br/>
-                              <w:t>         </w:t>
-                            </w:r>
-                            <w:r>
-                              <w:rPr>
-                                <w:rStyle w:val="sbracket"/>
-                                <w:rFonts w:ascii="Consolas" w:hAnsi="Consolas" w:cs="Consolas"/>
-                                <w:color w:val="92D050"/>
-                              </w:rPr>
-                              <w:t>]</w:t>
+                                <w:rStyle w:val="sarrayv"/>
+                                <w:rFonts w:ascii="Consolas" w:hAnsi="Consolas" w:cs="Consolas"/>
+                                <w:color w:val="92D050"/>
+                              </w:rPr>
+                              <w:t>"visited"</w:t>
                             </w:r>
                             <w:r>
                               <w:rPr>
@@ -3496,70 +3223,6 @@
                                 <w:color w:val="92D050"/>
                               </w:rPr>
                               <w:t>,</w:t>
-                            </w:r>
-                            <w:r>
-                              <w:rPr>
-                                <w:rFonts w:ascii="Consolas" w:hAnsi="Consolas" w:cs="Consolas"/>
-                                <w:color w:val="92D050"/>
-                              </w:rPr>
-                              <w:br/>
-                              <w:t>         </w:t>
-                            </w:r>
-                            <w:r>
-                              <w:rPr>
-                                <w:rStyle w:val="sobjectk"/>
-                                <w:rFonts w:ascii="Consolas" w:hAnsi="Consolas" w:cs="Consolas"/>
-                                <w:b/>
-                                <w:bCs/>
-                                <w:color w:val="92D050"/>
-                              </w:rPr>
-                              <w:t>"</w:t>
-                            </w:r>
-                            <w:proofErr w:type="spellStart"/>
-                            <w:r>
-                              <w:rPr>
-                                <w:rStyle w:val="sobjectk"/>
-                                <w:rFonts w:ascii="Consolas" w:hAnsi="Consolas" w:cs="Consolas"/>
-                                <w:b/>
-                                <w:bCs/>
-                                <w:color w:val="92D050"/>
-                              </w:rPr>
-                              <w:t>default_rules</w:t>
-                            </w:r>
-                            <w:proofErr w:type="spellEnd"/>
-                            <w:r>
-                              <w:rPr>
-                                <w:rStyle w:val="sobjectk"/>
-                                <w:rFonts w:ascii="Consolas" w:hAnsi="Consolas" w:cs="Consolas"/>
-                                <w:b/>
-                                <w:bCs/>
-                                <w:color w:val="92D050"/>
-                              </w:rPr>
-                              <w:t>"</w:t>
-                            </w:r>
-                            <w:r>
-                              <w:rPr>
-                                <w:rStyle w:val="scolon"/>
-                                <w:rFonts w:ascii="Consolas" w:hAnsi="Consolas" w:cs="Consolas"/>
-                                <w:color w:val="92D050"/>
-                              </w:rPr>
-                              <w:t>:</w:t>
-                            </w:r>
-                            <w:r>
-                              <w:rPr>
-                                <w:rStyle w:val="sbracket"/>
-                                <w:rFonts w:ascii="Consolas" w:hAnsi="Consolas" w:cs="Consolas"/>
-                                <w:color w:val="92D050"/>
-                              </w:rPr>
-                              <w:t>[</w:t>
-                            </w:r>
-                            <w:r>
-                              <w:rPr>
-                                <w:rStyle w:val="apple-converted-space"/>
-                                <w:rFonts w:ascii="Consolas" w:hAnsi="Consolas" w:cs="Consolas"/>
-                                <w:color w:val="92D050"/>
-                              </w:rPr>
-                              <w:t>  </w:t>
                             </w:r>
                             <w:r>
                               <w:rPr>
@@ -3575,73 +3238,7 @@
                                 <w:rFonts w:ascii="Consolas" w:hAnsi="Consolas" w:cs="Consolas"/>
                                 <w:color w:val="92D050"/>
                               </w:rPr>
-                              <w:t>"own knowledge update"</w:t>
-                            </w:r>
-                            <w:r>
-                              <w:rPr>
-                                <w:rStyle w:val="scomma"/>
-                                <w:rFonts w:ascii="Consolas" w:hAnsi="Consolas" w:cs="Consolas"/>
-                                <w:color w:val="92D050"/>
-                              </w:rPr>
-                              <w:t>,</w:t>
-                            </w:r>
-                            <w:r>
-                              <w:rPr>
-                                <w:rFonts w:ascii="Consolas" w:hAnsi="Consolas" w:cs="Consolas"/>
-                                <w:color w:val="92D050"/>
-                              </w:rPr>
-                              <w:br/>
-                              <w:t>            </w:t>
-                            </w:r>
-                            <w:r>
-                              <w:rPr>
-                                <w:rStyle w:val="sarrayv"/>
-                                <w:rFonts w:ascii="Consolas" w:hAnsi="Consolas" w:cs="Consolas"/>
-                                <w:color w:val="92D050"/>
-                              </w:rPr>
-                              <w:t>"visited"</w:t>
-                            </w:r>
-                            <w:r>
-                              <w:rPr>
-                                <w:rStyle w:val="scomma"/>
-                                <w:rFonts w:ascii="Consolas" w:hAnsi="Consolas" w:cs="Consolas"/>
-                                <w:color w:val="92D050"/>
-                              </w:rPr>
-                              <w:t>,</w:t>
-                            </w:r>
-                            <w:r>
-                              <w:rPr>
-                                <w:rFonts w:ascii="Consolas" w:hAnsi="Consolas" w:cs="Consolas"/>
-                                <w:color w:val="92D050"/>
-                              </w:rPr>
-                              <w:br/>
-                              <w:t>            </w:t>
-                            </w:r>
-                            <w:r>
-                              <w:rPr>
-                                <w:rStyle w:val="sarrayv"/>
-                                <w:rFonts w:ascii="Consolas" w:hAnsi="Consolas" w:cs="Consolas"/>
-                                <w:color w:val="92D050"/>
-                              </w:rPr>
-                              <w:t>"</w:t>
-                            </w:r>
-                            <w:proofErr w:type="spellStart"/>
-                            <w:r>
-                              <w:rPr>
-                                <w:rStyle w:val="sarrayv"/>
-                                <w:rFonts w:ascii="Consolas" w:hAnsi="Consolas" w:cs="Consolas"/>
-                                <w:color w:val="92D050"/>
-                              </w:rPr>
-                              <w:t>knowledge_update</w:t>
-                            </w:r>
-                            <w:proofErr w:type="spellEnd"/>
-                            <w:r>
-                              <w:rPr>
-                                <w:rStyle w:val="sarrayv"/>
-                                <w:rFonts w:ascii="Consolas" w:hAnsi="Consolas" w:cs="Consolas"/>
-                                <w:color w:val="92D050"/>
-                              </w:rPr>
-                              <w:t>"</w:t>
+                              <w:t>"knowledge_update"</w:t>
                             </w:r>
                             <w:r>
                               <w:rPr>
@@ -5549,9 +5146,76 @@
                                 <w:bCs/>
                                 <w:color w:val="70AD47" w:themeColor="accent6"/>
                               </w:rPr>
-                              <w:t>"</w:t>
-                            </w:r>
-                            <w:proofErr w:type="spellStart"/>
+                              <w:t>"def_att_rules"</w:t>
+                            </w:r>
+                            <w:r>
+                              <w:rPr>
+                                <w:rStyle w:val="scolon"/>
+                                <w:rFonts w:ascii="Consolas" w:hAnsi="Consolas" w:cs="Consolas"/>
+                                <w:color w:val="70AD47" w:themeColor="accent6"/>
+                              </w:rPr>
+                              <w:t>:</w:t>
+                            </w:r>
+                            <w:r>
+                              <w:rPr>
+                                <w:rStyle w:val="sbracket"/>
+                                <w:rFonts w:ascii="Consolas" w:hAnsi="Consolas" w:cs="Consolas"/>
+                                <w:color w:val="70AD47" w:themeColor="accent6"/>
+                              </w:rPr>
+                              <w:t>[</w:t>
+                            </w:r>
+                            <w:r>
+                              <w:rPr>
+                                <w:rStyle w:val="apple-converted-space"/>
+                                <w:rFonts w:ascii="Consolas" w:hAnsi="Consolas" w:cs="Consolas"/>
+                                <w:color w:val="70AD47" w:themeColor="accent6"/>
+                              </w:rPr>
+                              <w:t>  </w:t>
+                            </w:r>
+                            <w:r>
+                              <w:rPr>
+                                <w:rFonts w:ascii="Consolas" w:hAnsi="Consolas" w:cs="Consolas"/>
+                                <w:color w:val="70AD47" w:themeColor="accent6"/>
+                              </w:rPr>
+                              <w:br/>
+                            </w:r>
+                            <w:r>
+                              <w:rPr>
+                                <w:rFonts w:ascii="Consolas" w:hAnsi="Consolas" w:cs="Consolas"/>
+                                <w:color w:val="555555"/>
+                              </w:rPr>
+                              <w:t>      </w:t>
+                            </w:r>
+                            <w:r>
+                              <w:rPr>
+                                <w:rStyle w:val="sbrace"/>
+                                <w:rFonts w:ascii="Consolas" w:hAnsi="Consolas" w:cs="Consolas"/>
+                                <w:color w:val="70AD47" w:themeColor="accent6"/>
+                              </w:rPr>
+                              <w:t>{</w:t>
+                            </w:r>
+                            <w:r>
+                              <w:rPr>
+                                <w:rStyle w:val="apple-converted-space"/>
+                                <w:rFonts w:ascii="Consolas" w:hAnsi="Consolas" w:cs="Consolas"/>
+                                <w:color w:val="666666"/>
+                              </w:rPr>
+                              <w:t>  </w:t>
+                            </w:r>
+                            <w:r>
+                              <w:rPr>
+                                <w:rFonts w:ascii="Consolas" w:hAnsi="Consolas" w:cs="Consolas"/>
+                                <w:color w:val="555555"/>
+                              </w:rPr>
+                              <w:br/>
+                            </w:r>
+                            <w:r>
+                              <w:rPr>
+                                <w:rFonts w:ascii="Consolas" w:hAnsi="Consolas" w:cs="Consolas"/>
+                                <w:color w:val="70AD47" w:themeColor="accent6"/>
+                              </w:rPr>
+                              <w:t>         </w:t>
+                            </w:r>
                             <w:r>
                               <w:rPr>
                                 <w:rStyle w:val="sobjectk"/>
@@ -5560,9 +5224,40 @@
                                 <w:bCs/>
                                 <w:color w:val="70AD47" w:themeColor="accent6"/>
                               </w:rPr>
-                              <w:t>def_att_rules</w:t>
-                            </w:r>
-                            <w:proofErr w:type="spellEnd"/>
+                              <w:t>"name"</w:t>
+                            </w:r>
+                            <w:r>
+                              <w:rPr>
+                                <w:rStyle w:val="scolon"/>
+                                <w:rFonts w:ascii="Consolas" w:hAnsi="Consolas" w:cs="Consolas"/>
+                                <w:color w:val="70AD47" w:themeColor="accent6"/>
+                              </w:rPr>
+                              <w:t>:</w:t>
+                            </w:r>
+                            <w:r>
+                              <w:rPr>
+                                <w:rStyle w:val="sobjectv"/>
+                                <w:rFonts w:ascii="Consolas" w:hAnsi="Consolas" w:cs="Consolas"/>
+                                <w:color w:val="70AD47" w:themeColor="accent6"/>
+                              </w:rPr>
+                              <w:t>"knowsOR"</w:t>
+                            </w:r>
+                            <w:r>
+                              <w:rPr>
+                                <w:rStyle w:val="scomma"/>
+                                <w:rFonts w:ascii="Consolas" w:hAnsi="Consolas" w:cs="Consolas"/>
+                                <w:color w:val="70AD47" w:themeColor="accent6"/>
+                              </w:rPr>
+                              <w:t>,</w:t>
+                            </w:r>
+                            <w:r>
+                              <w:rPr>
+                                <w:rFonts w:ascii="Consolas" w:hAnsi="Consolas" w:cs="Consolas"/>
+                                <w:color w:val="70AD47" w:themeColor="accent6"/>
+                              </w:rPr>
+                              <w:br/>
+                              <w:t>         </w:t>
+                            </w:r>
                             <w:r>
                               <w:rPr>
                                 <w:rStyle w:val="sobjectk"/>
@@ -5571,7 +5266,7 @@
                                 <w:bCs/>
                                 <w:color w:val="70AD47" w:themeColor="accent6"/>
                               </w:rPr>
-                              <w:t>"</w:t>
+                              <w:t>"type"</w:t>
                             </w:r>
                             <w:r>
                               <w:rPr>
@@ -5583,19 +5278,19 @@
                             </w:r>
                             <w:r>
                               <w:rPr>
-                                <w:rStyle w:val="sbracket"/>
-                                <w:rFonts w:ascii="Consolas" w:hAnsi="Consolas" w:cs="Consolas"/>
-                                <w:color w:val="70AD47" w:themeColor="accent6"/>
-                              </w:rPr>
-                              <w:t>[</w:t>
-                            </w:r>
-                            <w:r>
-                              <w:rPr>
-                                <w:rStyle w:val="apple-converted-space"/>
-                                <w:rFonts w:ascii="Consolas" w:hAnsi="Consolas" w:cs="Consolas"/>
-                                <w:color w:val="70AD47" w:themeColor="accent6"/>
-                              </w:rPr>
-                              <w:t>  </w:t>
+                                <w:rStyle w:val="sobjectv"/>
+                                <w:rFonts w:ascii="Consolas" w:hAnsi="Consolas" w:cs="Consolas"/>
+                                <w:color w:val="70AD47" w:themeColor="accent6"/>
+                              </w:rPr>
+                              <w:t>"binary"</w:t>
+                            </w:r>
+                            <w:r>
+                              <w:rPr>
+                                <w:rStyle w:val="scomma"/>
+                                <w:rFonts w:ascii="Consolas" w:hAnsi="Consolas" w:cs="Consolas"/>
+                                <w:color w:val="70AD47" w:themeColor="accent6"/>
+                              </w:rPr>
+                              <w:t>,</w:t>
                             </w:r>
                             <w:r>
                               <w:rPr>
@@ -5603,42 +5298,6 @@
                                 <w:color w:val="70AD47" w:themeColor="accent6"/>
                               </w:rPr>
                               <w:br/>
-                            </w:r>
-                            <w:r>
-                              <w:rPr>
-                                <w:rFonts w:ascii="Consolas" w:hAnsi="Consolas" w:cs="Consolas"/>
-                                <w:color w:val="555555"/>
-                              </w:rPr>
-                              <w:t>      </w:t>
-                            </w:r>
-                            <w:r>
-                              <w:rPr>
-                                <w:rStyle w:val="sbrace"/>
-                                <w:rFonts w:ascii="Consolas" w:hAnsi="Consolas" w:cs="Consolas"/>
-                                <w:color w:val="70AD47" w:themeColor="accent6"/>
-                              </w:rPr>
-                              <w:t>{</w:t>
-                            </w:r>
-                            <w:r>
-                              <w:rPr>
-                                <w:rStyle w:val="apple-converted-space"/>
-                                <w:rFonts w:ascii="Consolas" w:hAnsi="Consolas" w:cs="Consolas"/>
-                                <w:color w:val="666666"/>
-                              </w:rPr>
-                              <w:t>  </w:t>
-                            </w:r>
-                            <w:r>
-                              <w:rPr>
-                                <w:rFonts w:ascii="Consolas" w:hAnsi="Consolas" w:cs="Consolas"/>
-                                <w:color w:val="555555"/>
-                              </w:rPr>
-                              <w:br/>
-                            </w:r>
-                            <w:r>
-                              <w:rPr>
-                                <w:rFonts w:ascii="Consolas" w:hAnsi="Consolas" w:cs="Consolas"/>
-                                <w:color w:val="70AD47" w:themeColor="accent6"/>
-                              </w:rPr>
                               <w:t>         </w:t>
                             </w:r>
                             <w:r>
@@ -5649,7 +5308,7 @@
                                 <w:bCs/>
                                 <w:color w:val="70AD47" w:themeColor="accent6"/>
                               </w:rPr>
-                              <w:t>"name"</w:t>
+                              <w:t>"target"</w:t>
                             </w:r>
                             <w:r>
                               <w:rPr>
@@ -5665,25 +5324,7 @@
                                 <w:rFonts w:ascii="Consolas" w:hAnsi="Consolas" w:cs="Consolas"/>
                                 <w:color w:val="70AD47" w:themeColor="accent6"/>
                               </w:rPr>
-                              <w:t>"</w:t>
-                            </w:r>
-                            <w:proofErr w:type="spellStart"/>
-                            <w:r>
-                              <w:rPr>
-                                <w:rStyle w:val="sobjectv"/>
-                                <w:rFonts w:ascii="Consolas" w:hAnsi="Consolas" w:cs="Consolas"/>
-                                <w:color w:val="70AD47" w:themeColor="accent6"/>
-                              </w:rPr>
-                              <w:t>knowsOR</w:t>
-                            </w:r>
-                            <w:proofErr w:type="spellEnd"/>
-                            <w:r>
-                              <w:rPr>
-                                <w:rStyle w:val="sobjectv"/>
-                                <w:rFonts w:ascii="Consolas" w:hAnsi="Consolas" w:cs="Consolas"/>
-                                <w:color w:val="70AD47" w:themeColor="accent6"/>
-                              </w:rPr>
-                              <w:t>"</w:t>
+                              <w:t>"suitability"</w:t>
                             </w:r>
                             <w:r>
                               <w:rPr>
@@ -5709,9 +5350,56 @@
                                 <w:bCs/>
                                 <w:color w:val="70AD47" w:themeColor="accent6"/>
                               </w:rPr>
+                              <w:t>"tooltip"</w:t>
+                            </w:r>
+                            <w:r>
+                              <w:rPr>
+                                <w:rStyle w:val="scolon"/>
+                                <w:rFonts w:ascii="Consolas" w:hAnsi="Consolas" w:cs="Consolas"/>
+                                <w:color w:val="70AD47" w:themeColor="accent6"/>
+                              </w:rPr>
+                              <w:t>:</w:t>
+                            </w:r>
+                            <w:r>
+                              <w:rPr>
+                                <w:rStyle w:val="sobjectv"/>
+                                <w:rFonts w:ascii="Consolas" w:hAnsi="Consolas" w:cs="Consolas"/>
+                                <w:color w:val="70AD47" w:themeColor="accent6"/>
+                              </w:rPr>
                               <w:t>"</w:t>
                             </w:r>
-                            <w:proofErr w:type="spellStart"/>
+                            <w:r>
+                              <w:rPr>
+                                <w:rStyle w:val="sobjectv"/>
+                                <w:rFonts w:ascii="Consolas" w:hAnsi="Consolas" w:cs="Consolas"/>
+                                <w:color w:val="70AD47" w:themeColor="accent6"/>
+                              </w:rPr>
+                              <w:t>Target concept must be learned before source is recommended</w:t>
+                            </w:r>
+                            <w:r>
+                              <w:rPr>
+                                <w:rStyle w:val="sobjectv"/>
+                                <w:rFonts w:ascii="Consolas" w:hAnsi="Consolas" w:cs="Consolas"/>
+                                <w:color w:val="70AD47" w:themeColor="accent6"/>
+                              </w:rPr>
+                              <w:t>."</w:t>
+                            </w:r>
+                            <w:r>
+                              <w:rPr>
+                                <w:rStyle w:val="scomma"/>
+                                <w:rFonts w:ascii="Consolas" w:hAnsi="Consolas" w:cs="Consolas"/>
+                                <w:color w:val="70AD47" w:themeColor="accent6"/>
+                              </w:rPr>
+                              <w:t>,</w:t>
+                            </w:r>
+                            <w:r>
+                              <w:rPr>
+                                <w:rFonts w:ascii="Consolas" w:hAnsi="Consolas" w:cs="Consolas"/>
+                                <w:color w:val="70AD47" w:themeColor="accent6"/>
+                              </w:rPr>
+                              <w:br/>
+                              <w:t>         </w:t>
+                            </w:r>
                             <w:r>
                               <w:rPr>
                                 <w:rStyle w:val="sobjectk"/>
@@ -5720,7 +5408,7 @@
                                 <w:bCs/>
                                 <w:color w:val="70AD47" w:themeColor="accent6"/>
                               </w:rPr>
-                              <w:t>type"</w:t>
+                              <w:t>"code"</w:t>
                             </w:r>
                             <w:r>
                               <w:rPr>
@@ -5736,16 +5424,7 @@
                                 <w:rFonts w:ascii="Consolas" w:hAnsi="Consolas" w:cs="Consolas"/>
                                 <w:color w:val="70AD47" w:themeColor="accent6"/>
                               </w:rPr>
-                              <w:t>"binary</w:t>
-                            </w:r>
-                            <w:proofErr w:type="spellEnd"/>
-                            <w:r>
-                              <w:rPr>
-                                <w:rStyle w:val="sobjectv"/>
-                                <w:rFonts w:ascii="Consolas" w:hAnsi="Consolas" w:cs="Consolas"/>
-                                <w:color w:val="70AD47" w:themeColor="accent6"/>
-                              </w:rPr>
-                              <w:t>"</w:t>
+                              <w:t>"${%target%#knowledge} &gt; 0.8"</w:t>
                             </w:r>
                             <w:r>
                               <w:rPr>
@@ -5771,9 +5450,88 @@
                                 <w:bCs/>
                                 <w:color w:val="70AD47" w:themeColor="accent6"/>
                               </w:rPr>
+                              <w:t>"operator"</w:t>
+                            </w:r>
+                            <w:r>
+                              <w:rPr>
+                                <w:rStyle w:val="scolon"/>
+                                <w:rFonts w:ascii="Consolas" w:hAnsi="Consolas" w:cs="Consolas"/>
+                                <w:color w:val="70AD47" w:themeColor="accent6"/>
+                              </w:rPr>
+                              <w:t>:</w:t>
+                            </w:r>
+                            <w:r>
+                              <w:rPr>
+                                <w:rStyle w:val="sobjectv"/>
+                                <w:rFonts w:ascii="Consolas" w:hAnsi="Consolas" w:cs="Consolas"/>
+                                <w:color w:val="70AD47" w:themeColor="accent6"/>
+                              </w:rPr>
                               <w:t>"</w:t>
                             </w:r>
-                            <w:proofErr w:type="spellStart"/>
+                            <w:r>
+                              <w:rPr>
+                                <w:rStyle w:val="sobjectv"/>
+                                <w:rFonts w:ascii="Consolas" w:hAnsi="Consolas" w:cs="Consolas"/>
+                                <w:color w:val="70AD47" w:themeColor="accent6"/>
+                              </w:rPr>
+                              <w:t>and</w:t>
+                            </w:r>
+                            <w:r>
+                              <w:rPr>
+                                <w:rStyle w:val="sobjectv"/>
+                                <w:rFonts w:ascii="Consolas" w:hAnsi="Consolas" w:cs="Consolas"/>
+                                <w:color w:val="70AD47" w:themeColor="accent6"/>
+                              </w:rPr>
+                              <w:t>"</w:t>
+                            </w:r>
+                            <w:r>
+                              <w:rPr>
+                                <w:rFonts w:ascii="Consolas" w:hAnsi="Consolas" w:cs="Consolas"/>
+                                <w:color w:val="70AD47" w:themeColor="accent6"/>
+                              </w:rPr>
+                              <w:br/>
+                              <w:t>      </w:t>
+                            </w:r>
+                            <w:r>
+                              <w:rPr>
+                                <w:rStyle w:val="sbrace"/>
+                                <w:rFonts w:ascii="Consolas" w:hAnsi="Consolas" w:cs="Consolas"/>
+                                <w:color w:val="70AD47" w:themeColor="accent6"/>
+                              </w:rPr>
+                              <w:t>}</w:t>
+                            </w:r>
+                            <w:r>
+                              <w:rPr>
+                                <w:rFonts w:ascii="Consolas" w:hAnsi="Consolas" w:cs="Consolas"/>
+                                <w:color w:val="70AD47" w:themeColor="accent6"/>
+                              </w:rPr>
+                              <w:br/>
+                              <w:t>   </w:t>
+                            </w:r>
+                            <w:r>
+                              <w:rPr>
+                                <w:rStyle w:val="sbracket"/>
+                                <w:rFonts w:ascii="Consolas" w:hAnsi="Consolas" w:cs="Consolas"/>
+                                <w:color w:val="70AD47" w:themeColor="accent6"/>
+                              </w:rPr>
+                              <w:t>]</w:t>
+                            </w:r>
+                            <w:r>
+                              <w:rPr>
+                                <w:rStyle w:val="scomma"/>
+                                <w:rFonts w:ascii="Consolas" w:hAnsi="Consolas" w:cs="Consolas"/>
+                                <w:color w:val="70AD47" w:themeColor="accent6"/>
+                              </w:rPr>
+                              <w:t>,</w:t>
+                            </w:r>
+                            <w:r>
+                              <w:rPr>
+                                <w:rFonts w:ascii="Consolas" w:hAnsi="Consolas" w:cs="Consolas"/>
+                                <w:color w:val="70AD47" w:themeColor="accent6"/>
+                              </w:rPr>
+                              <w:br/>
+                              <w:t>   </w:t>
+                            </w:r>
                             <w:r>
                               <w:rPr>
                                 <w:rStyle w:val="sobjectk"/>
@@ -5782,7 +5540,7 @@
                                 <w:bCs/>
                                 <w:color w:val="70AD47" w:themeColor="accent6"/>
                               </w:rPr>
-                              <w:t>target"</w:t>
+                              <w:t>"persistent_att_rules"</w:t>
                             </w:r>
                             <w:r>
                               <w:rPr>
@@ -5794,28 +5552,43 @@
                             </w:r>
                             <w:r>
                               <w:rPr>
-                                <w:rStyle w:val="sobjectv"/>
-                                <w:rFonts w:ascii="Consolas" w:hAnsi="Consolas" w:cs="Consolas"/>
-                                <w:color w:val="70AD47" w:themeColor="accent6"/>
-                              </w:rPr>
-                              <w:t>"suitability</w:t>
-                            </w:r>
-                            <w:proofErr w:type="spellEnd"/>
-                            <w:r>
-                              <w:rPr>
-                                <w:rStyle w:val="sobjectv"/>
-                                <w:rFonts w:ascii="Consolas" w:hAnsi="Consolas" w:cs="Consolas"/>
-                                <w:color w:val="70AD47" w:themeColor="accent6"/>
-                              </w:rPr>
-                              <w:t>"</w:t>
-                            </w:r>
-                            <w:r>
-                              <w:rPr>
-                                <w:rStyle w:val="scomma"/>
-                                <w:rFonts w:ascii="Consolas" w:hAnsi="Consolas" w:cs="Consolas"/>
-                                <w:color w:val="70AD47" w:themeColor="accent6"/>
-                              </w:rPr>
-                              <w:t>,</w:t>
+                                <w:rStyle w:val="sbracket"/>
+                                <w:rFonts w:ascii="Consolas" w:hAnsi="Consolas" w:cs="Consolas"/>
+                                <w:color w:val="70AD47" w:themeColor="accent6"/>
+                              </w:rPr>
+                              <w:t>[</w:t>
+                            </w:r>
+                            <w:r>
+                              <w:rPr>
+                                <w:rStyle w:val="apple-converted-space"/>
+                                <w:rFonts w:ascii="Consolas" w:hAnsi="Consolas" w:cs="Consolas"/>
+                                <w:color w:val="70AD47" w:themeColor="accent6"/>
+                              </w:rPr>
+                              <w:t>  </w:t>
+                            </w:r>
+                            <w:r>
+                              <w:rPr>
+                                <w:rFonts w:ascii="Consolas" w:hAnsi="Consolas" w:cs="Consolas"/>
+                                <w:color w:val="70AD47" w:themeColor="accent6"/>
+                              </w:rPr>
+                              <w:br/>
+                              <w:t>      </w:t>
+                            </w:r>
+                            <w:r>
+                              <w:rPr>
+                                <w:rStyle w:val="sbrace"/>
+                                <w:rFonts w:ascii="Consolas" w:hAnsi="Consolas" w:cs="Consolas"/>
+                                <w:color w:val="70AD47" w:themeColor="accent6"/>
+                              </w:rPr>
+                              <w:t>{</w:t>
+                            </w:r>
+                            <w:r>
+                              <w:rPr>
+                                <w:rStyle w:val="apple-converted-space"/>
+                                <w:rFonts w:ascii="Consolas" w:hAnsi="Consolas" w:cs="Consolas"/>
+                                <w:color w:val="70AD47" w:themeColor="accent6"/>
+                              </w:rPr>
+                              <w:t>  </w:t>
                             </w:r>
                             <w:r>
                               <w:rPr>
@@ -5833,9 +5606,40 @@
                                 <w:bCs/>
                                 <w:color w:val="70AD47" w:themeColor="accent6"/>
                               </w:rPr>
-                              <w:t>"</w:t>
-                            </w:r>
-                            <w:proofErr w:type="spellStart"/>
+                              <w:t>"name"</w:t>
+                            </w:r>
+                            <w:r>
+                              <w:rPr>
+                                <w:rStyle w:val="scolon"/>
+                                <w:rFonts w:ascii="Consolas" w:hAnsi="Consolas" w:cs="Consolas"/>
+                                <w:color w:val="70AD47" w:themeColor="accent6"/>
+                              </w:rPr>
+                              <w:t>:</w:t>
+                            </w:r>
+                            <w:r>
+                              <w:rPr>
+                                <w:rStyle w:val="sobjectv"/>
+                                <w:rFonts w:ascii="Consolas" w:hAnsi="Consolas" w:cs="Consolas"/>
+                                <w:color w:val="70AD47" w:themeColor="accent6"/>
+                              </w:rPr>
+                              <w:t>"visited"</w:t>
+                            </w:r>
+                            <w:r>
+                              <w:rPr>
+                                <w:rStyle w:val="scomma"/>
+                                <w:rFonts w:ascii="Consolas" w:hAnsi="Consolas" w:cs="Consolas"/>
+                                <w:color w:val="70AD47" w:themeColor="accent6"/>
+                              </w:rPr>
+                              <w:t>,</w:t>
+                            </w:r>
+                            <w:r>
+                              <w:rPr>
+                                <w:rFonts w:ascii="Consolas" w:hAnsi="Consolas" w:cs="Consolas"/>
+                                <w:color w:val="70AD47" w:themeColor="accent6"/>
+                              </w:rPr>
+                              <w:br/>
+                              <w:t>         </w:t>
+                            </w:r>
                             <w:r>
                               <w:rPr>
                                 <w:rStyle w:val="sobjectk"/>
@@ -5844,7 +5648,7 @@
                                 <w:bCs/>
                                 <w:color w:val="70AD47" w:themeColor="accent6"/>
                               </w:rPr>
-                              <w:t>tooltip"</w:t>
+                              <w:t>"type"</w:t>
                             </w:r>
                             <w:r>
                               <w:rPr>
@@ -5860,32 +5664,7 @@
                                 <w:rFonts w:ascii="Consolas" w:hAnsi="Consolas" w:cs="Consolas"/>
                                 <w:color w:val="70AD47" w:themeColor="accent6"/>
                               </w:rPr>
-                              <w:t>"</w:t>
-                            </w:r>
-                            <w:r>
-                              <w:rPr>
-                                <w:rStyle w:val="sobjectv"/>
-                                <w:rFonts w:ascii="Consolas" w:hAnsi="Consolas" w:cs="Consolas"/>
-                                <w:color w:val="70AD47" w:themeColor="accent6"/>
-                              </w:rPr>
-                              <w:t>Target</w:t>
-                            </w:r>
-                            <w:proofErr w:type="spellEnd"/>
-                            <w:r>
-                              <w:rPr>
-                                <w:rStyle w:val="sobjectv"/>
-                                <w:rFonts w:ascii="Consolas" w:hAnsi="Consolas" w:cs="Consolas"/>
-                                <w:color w:val="70AD47" w:themeColor="accent6"/>
-                              </w:rPr>
-                              <w:t xml:space="preserve"> concept must be learned before source is recommended</w:t>
-                            </w:r>
-                            <w:r>
-                              <w:rPr>
-                                <w:rStyle w:val="sobjectv"/>
-                                <w:rFonts w:ascii="Consolas" w:hAnsi="Consolas" w:cs="Consolas"/>
-                                <w:color w:val="70AD47" w:themeColor="accent6"/>
-                              </w:rPr>
-                              <w:t>."</w:t>
+                              <w:t>"unary"</w:t>
                             </w:r>
                             <w:r>
                               <w:rPr>
@@ -5911,7 +5690,7 @@
                                 <w:bCs/>
                                 <w:color w:val="70AD47" w:themeColor="accent6"/>
                               </w:rPr>
-                              <w:t>"code"</w:t>
+                              <w:t>"properties"</w:t>
                             </w:r>
                             <w:r>
                               <w:rPr>
@@ -5923,11 +5702,77 @@
                             </w:r>
                             <w:r>
                               <w:rPr>
+                                <w:rStyle w:val="sbracket"/>
+                                <w:rFonts w:ascii="Consolas" w:hAnsi="Consolas" w:cs="Consolas"/>
+                                <w:color w:val="70AD47" w:themeColor="accent6"/>
+                              </w:rPr>
+                              <w:t>[</w:t>
+                            </w:r>
+                            <w:r>
+                              <w:rPr>
+                                <w:rStyle w:val="apple-converted-space"/>
+                                <w:rFonts w:ascii="Consolas" w:hAnsi="Consolas" w:cs="Consolas"/>
+                                <w:color w:val="70AD47" w:themeColor="accent6"/>
+                              </w:rPr>
+                              <w:t>  </w:t>
+                            </w:r>
+                            <w:r>
+                              <w:rPr>
+                                <w:rFonts w:ascii="Consolas" w:hAnsi="Consolas" w:cs="Consolas"/>
+                                <w:color w:val="70AD47" w:themeColor="accent6"/>
+                              </w:rPr>
+                              <w:br/>
+                              <w:t>            </w:t>
+                            </w:r>
+                            <w:r>
+                              <w:rPr>
+                                <w:rStyle w:val="sbrace"/>
+                                <w:rFonts w:ascii="Consolas" w:hAnsi="Consolas" w:cs="Consolas"/>
+                                <w:color w:val="70AD47" w:themeColor="accent6"/>
+                              </w:rPr>
+                              <w:t>{</w:t>
+                            </w:r>
+                            <w:r>
+                              <w:rPr>
+                                <w:rStyle w:val="apple-converted-space"/>
+                                <w:rFonts w:ascii="Consolas" w:hAnsi="Consolas" w:cs="Consolas"/>
+                                <w:color w:val="70AD47" w:themeColor="accent6"/>
+                              </w:rPr>
+                              <w:t>  </w:t>
+                            </w:r>
+                            <w:r>
+                              <w:rPr>
+                                <w:rFonts w:ascii="Consolas" w:hAnsi="Consolas" w:cs="Consolas"/>
+                                <w:color w:val="70AD47" w:themeColor="accent6"/>
+                              </w:rPr>
+                              <w:br/>
+                              <w:t>               </w:t>
+                            </w:r>
+                            <w:r>
+                              <w:rPr>
+                                <w:rStyle w:val="sobjectk"/>
+                                <w:rFonts w:ascii="Consolas" w:hAnsi="Consolas" w:cs="Consolas"/>
+                                <w:b/>
+                                <w:bCs/>
+                                <w:color w:val="70AD47" w:themeColor="accent6"/>
+                              </w:rPr>
+                              <w:t>"name"</w:t>
+                            </w:r>
+                            <w:r>
+                              <w:rPr>
+                                <w:rStyle w:val="scolon"/>
+                                <w:rFonts w:ascii="Consolas" w:hAnsi="Consolas" w:cs="Consolas"/>
+                                <w:color w:val="70AD47" w:themeColor="accent6"/>
+                              </w:rPr>
+                              <w:t>:</w:t>
+                            </w:r>
+                            <w:r>
+                              <w:rPr>
                                 <w:rStyle w:val="sobjectv"/>
                                 <w:rFonts w:ascii="Consolas" w:hAnsi="Consolas" w:cs="Consolas"/>
                                 <w:color w:val="70AD47" w:themeColor="accent6"/>
                               </w:rPr>
-                              <w:t>"${%target%#knowledge} &gt; 0.8"</w:t>
+                              <w:t>"visited"</w:t>
                             </w:r>
                             <w:r>
                               <w:rPr>
@@ -5936,6 +5781,98 @@
                                 <w:color w:val="70AD47" w:themeColor="accent6"/>
                               </w:rPr>
                               <w:t>,</w:t>
+                            </w:r>
+                            <w:r>
+                              <w:rPr>
+                                <w:rFonts w:ascii="Consolas" w:hAnsi="Consolas" w:cs="Consolas"/>
+                                <w:color w:val="70AD47" w:themeColor="accent6"/>
+                              </w:rPr>
+                              <w:br/>
+                              <w:t>               </w:t>
+                            </w:r>
+                            <w:r>
+                              <w:rPr>
+                                <w:rStyle w:val="sobjectk"/>
+                                <w:rFonts w:ascii="Consolas" w:hAnsi="Consolas" w:cs="Consolas"/>
+                                <w:b/>
+                                <w:bCs/>
+                                <w:color w:val="70AD47" w:themeColor="accent6"/>
+                              </w:rPr>
+                              <w:t>"type"</w:t>
+                            </w:r>
+                            <w:r>
+                              <w:rPr>
+                                <w:rStyle w:val="scolon"/>
+                                <w:rFonts w:ascii="Consolas" w:hAnsi="Consolas" w:cs="Consolas"/>
+                                <w:color w:val="70AD47" w:themeColor="accent6"/>
+                              </w:rPr>
+                              <w:t>:</w:t>
+                            </w:r>
+                            <w:r>
+                              <w:rPr>
+                                <w:rStyle w:val="sobjectv"/>
+                                <w:rFonts w:ascii="Consolas" w:hAnsi="Consolas" w:cs="Consolas"/>
+                                <w:color w:val="70AD47" w:themeColor="accent6"/>
+                              </w:rPr>
+                              <w:t>"Integer"</w:t>
+                            </w:r>
+                            <w:r>
+                              <w:rPr>
+                                <w:rStyle w:val="scomma"/>
+                                <w:rFonts w:ascii="Consolas" w:hAnsi="Consolas" w:cs="Consolas"/>
+                                <w:color w:val="70AD47" w:themeColor="accent6"/>
+                              </w:rPr>
+                              <w:t>,</w:t>
+                            </w:r>
+                            <w:r>
+                              <w:rPr>
+                                <w:rFonts w:ascii="Consolas" w:hAnsi="Consolas" w:cs="Consolas"/>
+                                <w:color w:val="70AD47" w:themeColor="accent6"/>
+                              </w:rPr>
+                              <w:br/>
+                              <w:t>               </w:t>
+                            </w:r>
+                            <w:r>
+                              <w:rPr>
+                                <w:rStyle w:val="sobjectk"/>
+                                <w:rFonts w:ascii="Consolas" w:hAnsi="Consolas" w:cs="Consolas"/>
+                                <w:b/>
+                                <w:bCs/>
+                                <w:color w:val="70AD47" w:themeColor="accent6"/>
+                              </w:rPr>
+                              <w:t>"defval"</w:t>
+                            </w:r>
+                            <w:r>
+                              <w:rPr>
+                                <w:rStyle w:val="scolon"/>
+                                <w:rFonts w:ascii="Consolas" w:hAnsi="Consolas" w:cs="Consolas"/>
+                                <w:color w:val="70AD47" w:themeColor="accent6"/>
+                              </w:rPr>
+                              <w:t>:</w:t>
+                            </w:r>
+                            <w:r>
+                              <w:rPr>
+                                <w:rStyle w:val="sobjectv"/>
+                                <w:rFonts w:ascii="Consolas" w:hAnsi="Consolas" w:cs="Consolas"/>
+                                <w:color w:val="70AD47" w:themeColor="accent6"/>
+                              </w:rPr>
+                              <w:t>""</w:t>
+                            </w:r>
+                            <w:r>
+                              <w:rPr>
+                                <w:rFonts w:ascii="Consolas" w:hAnsi="Consolas" w:cs="Consolas"/>
+                                <w:color w:val="70AD47" w:themeColor="accent6"/>
+                              </w:rPr>
+                              <w:br/>
+                              <w:t>            </w:t>
+                            </w:r>
+                            <w:r>
+                              <w:rPr>
+                                <w:rStyle w:val="sbrace"/>
+                                <w:rFonts w:ascii="Consolas" w:hAnsi="Consolas" w:cs="Consolas"/>
+                                <w:color w:val="70AD47" w:themeColor="accent6"/>
+                              </w:rPr>
+                              <w:t>}</w:t>
                             </w:r>
                             <w:r>
                               <w:rPr>
@@ -5947,15 +5884,86 @@
                             </w:r>
                             <w:r>
                               <w:rPr>
+                                <w:rStyle w:val="sbracket"/>
+                                <w:rFonts w:ascii="Consolas" w:hAnsi="Consolas" w:cs="Consolas"/>
+                                <w:color w:val="70AD47" w:themeColor="accent6"/>
+                              </w:rPr>
+                              <w:t>]</w:t>
+                            </w:r>
+                            <w:r>
+                              <w:rPr>
+                                <w:rStyle w:val="scomma"/>
+                                <w:rFonts w:ascii="Consolas" w:hAnsi="Consolas" w:cs="Consolas"/>
+                                <w:color w:val="70AD47" w:themeColor="accent6"/>
+                              </w:rPr>
+                              <w:t>,</w:t>
+                            </w:r>
+                            <w:r>
+                              <w:rPr>
+                                <w:rFonts w:ascii="Consolas" w:hAnsi="Consolas" w:cs="Consolas"/>
+                                <w:color w:val="70AD47" w:themeColor="accent6"/>
+                              </w:rPr>
+                              <w:br/>
+                              <w:t>         </w:t>
+                            </w:r>
+                            <w:r>
+                              <w:rPr>
                                 <w:rStyle w:val="sobjectk"/>
                                 <w:rFonts w:ascii="Consolas" w:hAnsi="Consolas" w:cs="Consolas"/>
                                 <w:b/>
                                 <w:bCs/>
                                 <w:color w:val="70AD47" w:themeColor="accent6"/>
                               </w:rPr>
+                              <w:t>"tooltip"</w:t>
+                            </w:r>
+                            <w:r>
+                              <w:rPr>
+                                <w:rStyle w:val="scolon"/>
+                                <w:rFonts w:ascii="Consolas" w:hAnsi="Consolas" w:cs="Consolas"/>
+                                <w:color w:val="70AD47" w:themeColor="accent6"/>
+                              </w:rPr>
+                              <w:t>:</w:t>
+                            </w:r>
+                            <w:r>
+                              <w:rPr>
+                                <w:rStyle w:val="sobjectv"/>
+                                <w:rFonts w:ascii="Consolas" w:hAnsi="Consolas" w:cs="Consolas"/>
+                                <w:color w:val="70AD47" w:themeColor="accent6"/>
+                              </w:rPr>
                               <w:t>"</w:t>
                             </w:r>
-                            <w:proofErr w:type="spellStart"/>
+                            <w:r>
+                              <w:rPr>
+                                <w:rStyle w:val="sobjectv"/>
+                                <w:rFonts w:ascii="Consolas" w:hAnsi="Consolas" w:cs="Consolas"/>
+                                <w:color w:val="70AD47" w:themeColor="accent6"/>
+                              </w:rPr>
+                              <w:t>stores number of concept visits in ‘visited’</w:t>
+                            </w:r>
+                            <w:r>
+                              <w:rPr>
+                                <w:rStyle w:val="sobjectv"/>
+                                <w:rFonts w:ascii="Consolas" w:hAnsi="Consolas" w:cs="Consolas"/>
+                                <w:color w:val="70AD47" w:themeColor="accent6"/>
+                              </w:rPr>
+                              <w:t>"</w:t>
+                            </w:r>
+                            <w:r>
+                              <w:rPr>
+                                <w:rStyle w:val="scomma"/>
+                                <w:rFonts w:ascii="Consolas" w:hAnsi="Consolas" w:cs="Consolas"/>
+                                <w:color w:val="70AD47" w:themeColor="accent6"/>
+                              </w:rPr>
+                              <w:t>,</w:t>
+                            </w:r>
+                            <w:r>
+                              <w:rPr>
+                                <w:rFonts w:ascii="Consolas" w:hAnsi="Consolas" w:cs="Consolas"/>
+                                <w:color w:val="70AD47" w:themeColor="accent6"/>
+                              </w:rPr>
+                              <w:br/>
+                              <w:t>         </w:t>
+                            </w:r>
                             <w:r>
                               <w:rPr>
                                 <w:rStyle w:val="sobjectk"/>
@@ -5964,7 +5972,7 @@
                                 <w:bCs/>
                                 <w:color w:val="70AD47" w:themeColor="accent6"/>
                               </w:rPr>
-                              <w:t>operator"</w:t>
+                              <w:t>"code"</w:t>
                             </w:r>
                             <w:r>
                               <w:rPr>
@@ -5980,24 +5988,7 @@
                                 <w:rFonts w:ascii="Consolas" w:hAnsi="Consolas" w:cs="Consolas"/>
                                 <w:color w:val="70AD47" w:themeColor="accent6"/>
                               </w:rPr>
-                              <w:t>"</w:t>
-                            </w:r>
-                            <w:r>
-                              <w:rPr>
-                                <w:rStyle w:val="sobjectv"/>
-                                <w:rFonts w:ascii="Consolas" w:hAnsi="Consolas" w:cs="Consolas"/>
-                                <w:color w:val="70AD47" w:themeColor="accent6"/>
-                              </w:rPr>
-                              <w:t>and</w:t>
-                            </w:r>
-                            <w:proofErr w:type="spellEnd"/>
-                            <w:r>
-                              <w:rPr>
-                                <w:rStyle w:val="sobjectv"/>
-                                <w:rFonts w:ascii="Consolas" w:hAnsi="Consolas" w:cs="Consolas"/>
-                                <w:color w:val="70AD47" w:themeColor="accent6"/>
-                              </w:rPr>
-                              <w:t>"</w:t>
+                              <w:t>"#[visited]:Integer event +`if (${#suitability}) { ${#visited}++;}`"</w:t>
                             </w:r>
                             <w:r>
                               <w:rPr>
@@ -6055,9 +6046,64 @@
                                 <w:bCs/>
                                 <w:color w:val="70AD47" w:themeColor="accent6"/>
                               </w:rPr>
-                              <w:t>"</w:t>
-                            </w:r>
-                            <w:proofErr w:type="spellStart"/>
+                              <w:t>"def_relations"</w:t>
+                            </w:r>
+                            <w:r>
+                              <w:rPr>
+                                <w:rStyle w:val="scolon"/>
+                                <w:rFonts w:ascii="Consolas" w:hAnsi="Consolas" w:cs="Consolas"/>
+                                <w:color w:val="70AD47" w:themeColor="accent6"/>
+                              </w:rPr>
+                              <w:t>:</w:t>
+                            </w:r>
+                            <w:r>
+                              <w:rPr>
+                                <w:rStyle w:val="sbracket"/>
+                                <w:rFonts w:ascii="Consolas" w:hAnsi="Consolas" w:cs="Consolas"/>
+                                <w:color w:val="70AD47" w:themeColor="accent6"/>
+                              </w:rPr>
+                              <w:t>[</w:t>
+                            </w:r>
+                            <w:r>
+                              <w:rPr>
+                                <w:rStyle w:val="apple-converted-space"/>
+                                <w:rFonts w:ascii="Consolas" w:hAnsi="Consolas" w:cs="Consolas"/>
+                                <w:color w:val="70AD47" w:themeColor="accent6"/>
+                              </w:rPr>
+                              <w:t>  </w:t>
+                            </w:r>
+                            <w:r>
+                              <w:rPr>
+                                <w:rFonts w:ascii="Consolas" w:hAnsi="Consolas" w:cs="Consolas"/>
+                                <w:color w:val="70AD47" w:themeColor="accent6"/>
+                              </w:rPr>
+                              <w:br/>
+                              <w:t>      </w:t>
+                            </w:r>
+                            <w:r>
+                              <w:rPr>
+                                <w:rStyle w:val="sbrace"/>
+                                <w:rFonts w:ascii="Consolas" w:hAnsi="Consolas" w:cs="Consolas"/>
+                                <w:color w:val="70AD47" w:themeColor="accent6"/>
+                              </w:rPr>
+                              <w:t>{</w:t>
+                            </w:r>
+                            <w:r>
+                              <w:rPr>
+                                <w:rStyle w:val="apple-converted-space"/>
+                                <w:rFonts w:ascii="Consolas" w:hAnsi="Consolas" w:cs="Consolas"/>
+                                <w:color w:val="70AD47" w:themeColor="accent6"/>
+                              </w:rPr>
+                              <w:t>  </w:t>
+                            </w:r>
+                            <w:r>
+                              <w:rPr>
+                                <w:rFonts w:ascii="Consolas" w:hAnsi="Consolas" w:cs="Consolas"/>
+                                <w:color w:val="70AD47" w:themeColor="accent6"/>
+                              </w:rPr>
+                              <w:br/>
+                              <w:t>         </w:t>
+                            </w:r>
                             <w:r>
                               <w:rPr>
                                 <w:rStyle w:val="sobjectk"/>
@@ -6066,18 +6112,7 @@
                                 <w:bCs/>
                                 <w:color w:val="70AD47" w:themeColor="accent6"/>
                               </w:rPr>
-                              <w:t>persistent_att_rules</w:t>
-                            </w:r>
-                            <w:proofErr w:type="spellEnd"/>
-                            <w:r>
-                              <w:rPr>
-                                <w:rStyle w:val="sobjectk"/>
-                                <w:rFonts w:ascii="Consolas" w:hAnsi="Consolas" w:cs="Consolas"/>
-                                <w:b/>
-                                <w:bCs/>
-                                <w:color w:val="70AD47" w:themeColor="accent6"/>
-                              </w:rPr>
-                              <w:t>"</w:t>
+                              <w:t>"name"</w:t>
                             </w:r>
                             <w:r>
                               <w:rPr>
@@ -6089,745 +6124,11 @@
                             </w:r>
                             <w:r>
                               <w:rPr>
-                                <w:rStyle w:val="sbracket"/>
-                                <w:rFonts w:ascii="Consolas" w:hAnsi="Consolas" w:cs="Consolas"/>
-                                <w:color w:val="70AD47" w:themeColor="accent6"/>
-                              </w:rPr>
-                              <w:t>[</w:t>
-                            </w:r>
-                            <w:r>
-                              <w:rPr>
-                                <w:rStyle w:val="apple-converted-space"/>
-                                <w:rFonts w:ascii="Consolas" w:hAnsi="Consolas" w:cs="Consolas"/>
-                                <w:color w:val="70AD47" w:themeColor="accent6"/>
-                              </w:rPr>
-                              <w:t>  </w:t>
-                            </w:r>
-                            <w:r>
-                              <w:rPr>
-                                <w:rFonts w:ascii="Consolas" w:hAnsi="Consolas" w:cs="Consolas"/>
-                                <w:color w:val="70AD47" w:themeColor="accent6"/>
-                              </w:rPr>
-                              <w:br/>
-                              <w:t>      </w:t>
-                            </w:r>
-                            <w:r>
-                              <w:rPr>
-                                <w:rStyle w:val="sbrace"/>
-                                <w:rFonts w:ascii="Consolas" w:hAnsi="Consolas" w:cs="Consolas"/>
-                                <w:color w:val="70AD47" w:themeColor="accent6"/>
-                              </w:rPr>
-                              <w:t>{</w:t>
-                            </w:r>
-                            <w:r>
-                              <w:rPr>
-                                <w:rStyle w:val="apple-converted-space"/>
-                                <w:rFonts w:ascii="Consolas" w:hAnsi="Consolas" w:cs="Consolas"/>
-                                <w:color w:val="70AD47" w:themeColor="accent6"/>
-                              </w:rPr>
-                              <w:t>  </w:t>
-                            </w:r>
-                            <w:r>
-                              <w:rPr>
-                                <w:rFonts w:ascii="Consolas" w:hAnsi="Consolas" w:cs="Consolas"/>
-                                <w:color w:val="70AD47" w:themeColor="accent6"/>
-                              </w:rPr>
-                              <w:br/>
-                              <w:t>         </w:t>
-                            </w:r>
-                            <w:r>
-                              <w:rPr>
-                                <w:rStyle w:val="sobjectk"/>
-                                <w:rFonts w:ascii="Consolas" w:hAnsi="Consolas" w:cs="Consolas"/>
-                                <w:b/>
-                                <w:bCs/>
-                                <w:color w:val="70AD47" w:themeColor="accent6"/>
-                              </w:rPr>
-                              <w:t>"</w:t>
-                            </w:r>
-                            <w:proofErr w:type="spellStart"/>
-                            <w:r>
-                              <w:rPr>
-                                <w:rStyle w:val="sobjectk"/>
-                                <w:rFonts w:ascii="Consolas" w:hAnsi="Consolas" w:cs="Consolas"/>
-                                <w:b/>
-                                <w:bCs/>
-                                <w:color w:val="70AD47" w:themeColor="accent6"/>
-                              </w:rPr>
-                              <w:t>name"</w:t>
-                            </w:r>
-                            <w:r>
-                              <w:rPr>
-                                <w:rStyle w:val="scolon"/>
-                                <w:rFonts w:ascii="Consolas" w:hAnsi="Consolas" w:cs="Consolas"/>
-                                <w:color w:val="70AD47" w:themeColor="accent6"/>
-                              </w:rPr>
-                              <w:t>:</w:t>
-                            </w:r>
-                            <w:r>
-                              <w:rPr>
                                 <w:rStyle w:val="sobjectv"/>
                                 <w:rFonts w:ascii="Consolas" w:hAnsi="Consolas" w:cs="Consolas"/>
                                 <w:color w:val="70AD47" w:themeColor="accent6"/>
                               </w:rPr>
-                              <w:t>"visited</w:t>
-                            </w:r>
-                            <w:proofErr w:type="spellEnd"/>
-                            <w:r>
-                              <w:rPr>
-                                <w:rStyle w:val="sobjectv"/>
-                                <w:rFonts w:ascii="Consolas" w:hAnsi="Consolas" w:cs="Consolas"/>
-                                <w:color w:val="70AD47" w:themeColor="accent6"/>
-                              </w:rPr>
-                              <w:t>"</w:t>
-                            </w:r>
-                            <w:r>
-                              <w:rPr>
-                                <w:rStyle w:val="scomma"/>
-                                <w:rFonts w:ascii="Consolas" w:hAnsi="Consolas" w:cs="Consolas"/>
-                                <w:color w:val="70AD47" w:themeColor="accent6"/>
-                              </w:rPr>
-                              <w:t>,</w:t>
-                            </w:r>
-                            <w:r>
-                              <w:rPr>
-                                <w:rFonts w:ascii="Consolas" w:hAnsi="Consolas" w:cs="Consolas"/>
-                                <w:color w:val="70AD47" w:themeColor="accent6"/>
-                              </w:rPr>
-                              <w:br/>
-                              <w:t>         </w:t>
-                            </w:r>
-                            <w:r>
-                              <w:rPr>
-                                <w:rStyle w:val="sobjectk"/>
-                                <w:rFonts w:ascii="Consolas" w:hAnsi="Consolas" w:cs="Consolas"/>
-                                <w:b/>
-                                <w:bCs/>
-                                <w:color w:val="70AD47" w:themeColor="accent6"/>
-                              </w:rPr>
-                              <w:t>"</w:t>
-                            </w:r>
-                            <w:proofErr w:type="spellStart"/>
-                            <w:r>
-                              <w:rPr>
-                                <w:rStyle w:val="sobjectk"/>
-                                <w:rFonts w:ascii="Consolas" w:hAnsi="Consolas" w:cs="Consolas"/>
-                                <w:b/>
-                                <w:bCs/>
-                                <w:color w:val="70AD47" w:themeColor="accent6"/>
-                              </w:rPr>
-                              <w:t>type"</w:t>
-                            </w:r>
-                            <w:r>
-                              <w:rPr>
-                                <w:rStyle w:val="scolon"/>
-                                <w:rFonts w:ascii="Consolas" w:hAnsi="Consolas" w:cs="Consolas"/>
-                                <w:color w:val="70AD47" w:themeColor="accent6"/>
-                              </w:rPr>
-                              <w:t>:</w:t>
-                            </w:r>
-                            <w:r>
-                              <w:rPr>
-                                <w:rStyle w:val="sobjectv"/>
-                                <w:rFonts w:ascii="Consolas" w:hAnsi="Consolas" w:cs="Consolas"/>
-                                <w:color w:val="70AD47" w:themeColor="accent6"/>
-                              </w:rPr>
-                              <w:t>"unary</w:t>
-                            </w:r>
-                            <w:proofErr w:type="spellEnd"/>
-                            <w:r>
-                              <w:rPr>
-                                <w:rStyle w:val="sobjectv"/>
-                                <w:rFonts w:ascii="Consolas" w:hAnsi="Consolas" w:cs="Consolas"/>
-                                <w:color w:val="70AD47" w:themeColor="accent6"/>
-                              </w:rPr>
-                              <w:t>"</w:t>
-                            </w:r>
-                            <w:r>
-                              <w:rPr>
-                                <w:rStyle w:val="scomma"/>
-                                <w:rFonts w:ascii="Consolas" w:hAnsi="Consolas" w:cs="Consolas"/>
-                                <w:color w:val="70AD47" w:themeColor="accent6"/>
-                              </w:rPr>
-                              <w:t>,</w:t>
-                            </w:r>
-                            <w:r>
-                              <w:rPr>
-                                <w:rFonts w:ascii="Consolas" w:hAnsi="Consolas" w:cs="Consolas"/>
-                                <w:color w:val="70AD47" w:themeColor="accent6"/>
-                              </w:rPr>
-                              <w:br/>
-                              <w:t>         </w:t>
-                            </w:r>
-                            <w:r>
-                              <w:rPr>
-                                <w:rStyle w:val="sobjectk"/>
-                                <w:rFonts w:ascii="Consolas" w:hAnsi="Consolas" w:cs="Consolas"/>
-                                <w:b/>
-                                <w:bCs/>
-                                <w:color w:val="70AD47" w:themeColor="accent6"/>
-                              </w:rPr>
-                              <w:t>"properties"</w:t>
-                            </w:r>
-                            <w:r>
-                              <w:rPr>
-                                <w:rStyle w:val="scolon"/>
-                                <w:rFonts w:ascii="Consolas" w:hAnsi="Consolas" w:cs="Consolas"/>
-                                <w:color w:val="70AD47" w:themeColor="accent6"/>
-                              </w:rPr>
-                              <w:t>:</w:t>
-                            </w:r>
-                            <w:r>
-                              <w:rPr>
-                                <w:rStyle w:val="sbracket"/>
-                                <w:rFonts w:ascii="Consolas" w:hAnsi="Consolas" w:cs="Consolas"/>
-                                <w:color w:val="70AD47" w:themeColor="accent6"/>
-                              </w:rPr>
-                              <w:t>[</w:t>
-                            </w:r>
-                            <w:r>
-                              <w:rPr>
-                                <w:rStyle w:val="apple-converted-space"/>
-                                <w:rFonts w:ascii="Consolas" w:hAnsi="Consolas" w:cs="Consolas"/>
-                                <w:color w:val="70AD47" w:themeColor="accent6"/>
-                              </w:rPr>
-                              <w:t>  </w:t>
-                            </w:r>
-                            <w:r>
-                              <w:rPr>
-                                <w:rFonts w:ascii="Consolas" w:hAnsi="Consolas" w:cs="Consolas"/>
-                                <w:color w:val="70AD47" w:themeColor="accent6"/>
-                              </w:rPr>
-                              <w:br/>
-                              <w:t>            </w:t>
-                            </w:r>
-                            <w:r>
-                              <w:rPr>
-                                <w:rStyle w:val="sbrace"/>
-                                <w:rFonts w:ascii="Consolas" w:hAnsi="Consolas" w:cs="Consolas"/>
-                                <w:color w:val="70AD47" w:themeColor="accent6"/>
-                              </w:rPr>
-                              <w:t>{</w:t>
-                            </w:r>
-                            <w:r>
-                              <w:rPr>
-                                <w:rStyle w:val="apple-converted-space"/>
-                                <w:rFonts w:ascii="Consolas" w:hAnsi="Consolas" w:cs="Consolas"/>
-                                <w:color w:val="70AD47" w:themeColor="accent6"/>
-                              </w:rPr>
-                              <w:t>  </w:t>
-                            </w:r>
-                            <w:r>
-                              <w:rPr>
-                                <w:rFonts w:ascii="Consolas" w:hAnsi="Consolas" w:cs="Consolas"/>
-                                <w:color w:val="70AD47" w:themeColor="accent6"/>
-                              </w:rPr>
-                              <w:br/>
-                              <w:t>               </w:t>
-                            </w:r>
-                            <w:r>
-                              <w:rPr>
-                                <w:rStyle w:val="sobjectk"/>
-                                <w:rFonts w:ascii="Consolas" w:hAnsi="Consolas" w:cs="Consolas"/>
-                                <w:b/>
-                                <w:bCs/>
-                                <w:color w:val="70AD47" w:themeColor="accent6"/>
-                              </w:rPr>
-                              <w:t>"</w:t>
-                            </w:r>
-                            <w:proofErr w:type="spellStart"/>
-                            <w:r>
-                              <w:rPr>
-                                <w:rStyle w:val="sobjectk"/>
-                                <w:rFonts w:ascii="Consolas" w:hAnsi="Consolas" w:cs="Consolas"/>
-                                <w:b/>
-                                <w:bCs/>
-                                <w:color w:val="70AD47" w:themeColor="accent6"/>
-                              </w:rPr>
-                              <w:t>name"</w:t>
-                            </w:r>
-                            <w:r>
-                              <w:rPr>
-                                <w:rStyle w:val="scolon"/>
-                                <w:rFonts w:ascii="Consolas" w:hAnsi="Consolas" w:cs="Consolas"/>
-                                <w:color w:val="70AD47" w:themeColor="accent6"/>
-                              </w:rPr>
-                              <w:t>:</w:t>
-                            </w:r>
-                            <w:r>
-                              <w:rPr>
-                                <w:rStyle w:val="sobjectv"/>
-                                <w:rFonts w:ascii="Consolas" w:hAnsi="Consolas" w:cs="Consolas"/>
-                                <w:color w:val="70AD47" w:themeColor="accent6"/>
-                              </w:rPr>
-                              <w:t>"visited</w:t>
-                            </w:r>
-                            <w:proofErr w:type="spellEnd"/>
-                            <w:r>
-                              <w:rPr>
-                                <w:rStyle w:val="sobjectv"/>
-                                <w:rFonts w:ascii="Consolas" w:hAnsi="Consolas" w:cs="Consolas"/>
-                                <w:color w:val="70AD47" w:themeColor="accent6"/>
-                              </w:rPr>
-                              <w:t>"</w:t>
-                            </w:r>
-                            <w:r>
-                              <w:rPr>
-                                <w:rStyle w:val="scomma"/>
-                                <w:rFonts w:ascii="Consolas" w:hAnsi="Consolas" w:cs="Consolas"/>
-                                <w:color w:val="70AD47" w:themeColor="accent6"/>
-                              </w:rPr>
-                              <w:t>,</w:t>
-                            </w:r>
-                            <w:r>
-                              <w:rPr>
-                                <w:rFonts w:ascii="Consolas" w:hAnsi="Consolas" w:cs="Consolas"/>
-                                <w:color w:val="70AD47" w:themeColor="accent6"/>
-                              </w:rPr>
-                              <w:br/>
-                              <w:t>               </w:t>
-                            </w:r>
-                            <w:r>
-                              <w:rPr>
-                                <w:rStyle w:val="sobjectk"/>
-                                <w:rFonts w:ascii="Consolas" w:hAnsi="Consolas" w:cs="Consolas"/>
-                                <w:b/>
-                                <w:bCs/>
-                                <w:color w:val="70AD47" w:themeColor="accent6"/>
-                              </w:rPr>
-                              <w:t>"</w:t>
-                            </w:r>
-                            <w:proofErr w:type="spellStart"/>
-                            <w:r>
-                              <w:rPr>
-                                <w:rStyle w:val="sobjectk"/>
-                                <w:rFonts w:ascii="Consolas" w:hAnsi="Consolas" w:cs="Consolas"/>
-                                <w:b/>
-                                <w:bCs/>
-                                <w:color w:val="70AD47" w:themeColor="accent6"/>
-                              </w:rPr>
-                              <w:t>type"</w:t>
-                            </w:r>
-                            <w:r>
-                              <w:rPr>
-                                <w:rStyle w:val="scolon"/>
-                                <w:rFonts w:ascii="Consolas" w:hAnsi="Consolas" w:cs="Consolas"/>
-                                <w:color w:val="70AD47" w:themeColor="accent6"/>
-                              </w:rPr>
-                              <w:t>:</w:t>
-                            </w:r>
-                            <w:r>
-                              <w:rPr>
-                                <w:rStyle w:val="sobjectv"/>
-                                <w:rFonts w:ascii="Consolas" w:hAnsi="Consolas" w:cs="Consolas"/>
-                                <w:color w:val="70AD47" w:themeColor="accent6"/>
-                              </w:rPr>
-                              <w:t>"Integer</w:t>
-                            </w:r>
-                            <w:proofErr w:type="spellEnd"/>
-                            <w:r>
-                              <w:rPr>
-                                <w:rStyle w:val="sobjectv"/>
-                                <w:rFonts w:ascii="Consolas" w:hAnsi="Consolas" w:cs="Consolas"/>
-                                <w:color w:val="70AD47" w:themeColor="accent6"/>
-                              </w:rPr>
-                              <w:t>"</w:t>
-                            </w:r>
-                            <w:r>
-                              <w:rPr>
-                                <w:rStyle w:val="scomma"/>
-                                <w:rFonts w:ascii="Consolas" w:hAnsi="Consolas" w:cs="Consolas"/>
-                                <w:color w:val="70AD47" w:themeColor="accent6"/>
-                              </w:rPr>
-                              <w:t>,</w:t>
-                            </w:r>
-                            <w:r>
-                              <w:rPr>
-                                <w:rFonts w:ascii="Consolas" w:hAnsi="Consolas" w:cs="Consolas"/>
-                                <w:color w:val="70AD47" w:themeColor="accent6"/>
-                              </w:rPr>
-                              <w:br/>
-                              <w:t>               </w:t>
-                            </w:r>
-                            <w:r>
-                              <w:rPr>
-                                <w:rStyle w:val="sobjectk"/>
-                                <w:rFonts w:ascii="Consolas" w:hAnsi="Consolas" w:cs="Consolas"/>
-                                <w:b/>
-                                <w:bCs/>
-                                <w:color w:val="70AD47" w:themeColor="accent6"/>
-                              </w:rPr>
-                              <w:t>"</w:t>
-                            </w:r>
-                            <w:proofErr w:type="spellStart"/>
-                            <w:r>
-                              <w:rPr>
-                                <w:rStyle w:val="sobjectk"/>
-                                <w:rFonts w:ascii="Consolas" w:hAnsi="Consolas" w:cs="Consolas"/>
-                                <w:b/>
-                                <w:bCs/>
-                                <w:color w:val="70AD47" w:themeColor="accent6"/>
-                              </w:rPr>
-                              <w:t>defval</w:t>
-                            </w:r>
-                            <w:proofErr w:type="spellEnd"/>
-                            <w:r>
-                              <w:rPr>
-                                <w:rStyle w:val="sobjectk"/>
-                                <w:rFonts w:ascii="Consolas" w:hAnsi="Consolas" w:cs="Consolas"/>
-                                <w:b/>
-                                <w:bCs/>
-                                <w:color w:val="70AD47" w:themeColor="accent6"/>
-                              </w:rPr>
-                              <w:t>"</w:t>
-                            </w:r>
-                            <w:r>
-                              <w:rPr>
-                                <w:rStyle w:val="scolon"/>
-                                <w:rFonts w:ascii="Consolas" w:hAnsi="Consolas" w:cs="Consolas"/>
-                                <w:color w:val="70AD47" w:themeColor="accent6"/>
-                              </w:rPr>
-                              <w:t>:</w:t>
-                            </w:r>
-                            <w:r>
-                              <w:rPr>
-                                <w:rStyle w:val="sobjectv"/>
-                                <w:rFonts w:ascii="Consolas" w:hAnsi="Consolas" w:cs="Consolas"/>
-                                <w:color w:val="70AD47" w:themeColor="accent6"/>
-                              </w:rPr>
-                              <w:t>""</w:t>
-                            </w:r>
-                            <w:r>
-                              <w:rPr>
-                                <w:rFonts w:ascii="Consolas" w:hAnsi="Consolas" w:cs="Consolas"/>
-                                <w:color w:val="70AD47" w:themeColor="accent6"/>
-                              </w:rPr>
-                              <w:br/>
-                              <w:t>            </w:t>
-                            </w:r>
-                            <w:r>
-                              <w:rPr>
-                                <w:rStyle w:val="sbrace"/>
-                                <w:rFonts w:ascii="Consolas" w:hAnsi="Consolas" w:cs="Consolas"/>
-                                <w:color w:val="70AD47" w:themeColor="accent6"/>
-                              </w:rPr>
-                              <w:t>}</w:t>
-                            </w:r>
-                            <w:r>
-                              <w:rPr>
-                                <w:rFonts w:ascii="Consolas" w:hAnsi="Consolas" w:cs="Consolas"/>
-                                <w:color w:val="70AD47" w:themeColor="accent6"/>
-                              </w:rPr>
-                              <w:br/>
-                              <w:t>         </w:t>
-                            </w:r>
-                            <w:r>
-                              <w:rPr>
-                                <w:rStyle w:val="sbracket"/>
-                                <w:rFonts w:ascii="Consolas" w:hAnsi="Consolas" w:cs="Consolas"/>
-                                <w:color w:val="70AD47" w:themeColor="accent6"/>
-                              </w:rPr>
-                              <w:t>]</w:t>
-                            </w:r>
-                            <w:r>
-                              <w:rPr>
-                                <w:rStyle w:val="scomma"/>
-                                <w:rFonts w:ascii="Consolas" w:hAnsi="Consolas" w:cs="Consolas"/>
-                                <w:color w:val="70AD47" w:themeColor="accent6"/>
-                              </w:rPr>
-                              <w:t>,</w:t>
-                            </w:r>
-                            <w:r>
-                              <w:rPr>
-                                <w:rFonts w:ascii="Consolas" w:hAnsi="Consolas" w:cs="Consolas"/>
-                                <w:color w:val="70AD47" w:themeColor="accent6"/>
-                              </w:rPr>
-                              <w:br/>
-                              <w:t>         </w:t>
-                            </w:r>
-                            <w:r>
-                              <w:rPr>
-                                <w:rStyle w:val="sobjectk"/>
-                                <w:rFonts w:ascii="Consolas" w:hAnsi="Consolas" w:cs="Consolas"/>
-                                <w:b/>
-                                <w:bCs/>
-                                <w:color w:val="70AD47" w:themeColor="accent6"/>
-                              </w:rPr>
-                              <w:t>"</w:t>
-                            </w:r>
-                            <w:proofErr w:type="spellStart"/>
-                            <w:r>
-                              <w:rPr>
-                                <w:rStyle w:val="sobjectk"/>
-                                <w:rFonts w:ascii="Consolas" w:hAnsi="Consolas" w:cs="Consolas"/>
-                                <w:b/>
-                                <w:bCs/>
-                                <w:color w:val="70AD47" w:themeColor="accent6"/>
-                              </w:rPr>
-                              <w:t>tooltip"</w:t>
-                            </w:r>
-                            <w:r>
-                              <w:rPr>
-                                <w:rStyle w:val="scolon"/>
-                                <w:rFonts w:ascii="Consolas" w:hAnsi="Consolas" w:cs="Consolas"/>
-                                <w:color w:val="70AD47" w:themeColor="accent6"/>
-                              </w:rPr>
-                              <w:t>:</w:t>
-                            </w:r>
-                            <w:r>
-                              <w:rPr>
-                                <w:rStyle w:val="sobjectv"/>
-                                <w:rFonts w:ascii="Consolas" w:hAnsi="Consolas" w:cs="Consolas"/>
-                                <w:color w:val="70AD47" w:themeColor="accent6"/>
-                              </w:rPr>
-                              <w:t>"</w:t>
-                            </w:r>
-                            <w:r>
-                              <w:rPr>
-                                <w:rStyle w:val="sobjectv"/>
-                                <w:rFonts w:ascii="Consolas" w:hAnsi="Consolas" w:cs="Consolas"/>
-                                <w:color w:val="70AD47" w:themeColor="accent6"/>
-                              </w:rPr>
-                              <w:t>stores</w:t>
-                            </w:r>
-                            <w:proofErr w:type="spellEnd"/>
-                            <w:r>
-                              <w:rPr>
-                                <w:rStyle w:val="sobjectv"/>
-                                <w:rFonts w:ascii="Consolas" w:hAnsi="Consolas" w:cs="Consolas"/>
-                                <w:color w:val="70AD47" w:themeColor="accent6"/>
-                              </w:rPr>
-                              <w:t xml:space="preserve"> number of concept visits in ‘visited’</w:t>
-                            </w:r>
-                            <w:r>
-                              <w:rPr>
-                                <w:rStyle w:val="sobjectv"/>
-                                <w:rFonts w:ascii="Consolas" w:hAnsi="Consolas" w:cs="Consolas"/>
-                                <w:color w:val="70AD47" w:themeColor="accent6"/>
-                              </w:rPr>
-                              <w:t>"</w:t>
-                            </w:r>
-                            <w:r>
-                              <w:rPr>
-                                <w:rStyle w:val="scomma"/>
-                                <w:rFonts w:ascii="Consolas" w:hAnsi="Consolas" w:cs="Consolas"/>
-                                <w:color w:val="70AD47" w:themeColor="accent6"/>
-                              </w:rPr>
-                              <w:t>,</w:t>
-                            </w:r>
-                            <w:r>
-                              <w:rPr>
-                                <w:rFonts w:ascii="Consolas" w:hAnsi="Consolas" w:cs="Consolas"/>
-                                <w:color w:val="70AD47" w:themeColor="accent6"/>
-                              </w:rPr>
-                              <w:br/>
-                              <w:t>         </w:t>
-                            </w:r>
-                            <w:r>
-                              <w:rPr>
-                                <w:rStyle w:val="sobjectk"/>
-                                <w:rFonts w:ascii="Consolas" w:hAnsi="Consolas" w:cs="Consolas"/>
-                                <w:b/>
-                                <w:bCs/>
-                                <w:color w:val="70AD47" w:themeColor="accent6"/>
-                              </w:rPr>
-                              <w:t>"code"</w:t>
-                            </w:r>
-                            <w:r>
-                              <w:rPr>
-                                <w:rStyle w:val="scolon"/>
-                                <w:rFonts w:ascii="Consolas" w:hAnsi="Consolas" w:cs="Consolas"/>
-                                <w:color w:val="70AD47" w:themeColor="accent6"/>
-                              </w:rPr>
-                              <w:t>:</w:t>
-                            </w:r>
-                            <w:r>
-                              <w:rPr>
-                                <w:rStyle w:val="sobjectv"/>
-                                <w:rFonts w:ascii="Consolas" w:hAnsi="Consolas" w:cs="Consolas"/>
-                                <w:color w:val="70AD47" w:themeColor="accent6"/>
-                              </w:rPr>
-                              <w:t>"#[visited]:Integer event +`if (${#suitability}) { ${#visited}++;}`"</w:t>
-                            </w:r>
-                            <w:r>
-                              <w:rPr>
-                                <w:rFonts w:ascii="Consolas" w:hAnsi="Consolas" w:cs="Consolas"/>
-                                <w:color w:val="70AD47" w:themeColor="accent6"/>
-                              </w:rPr>
-                              <w:br/>
-                              <w:t>      </w:t>
-                            </w:r>
-                            <w:r>
-                              <w:rPr>
-                                <w:rStyle w:val="sbrace"/>
-                                <w:rFonts w:ascii="Consolas" w:hAnsi="Consolas" w:cs="Consolas"/>
-                                <w:color w:val="70AD47" w:themeColor="accent6"/>
-                              </w:rPr>
-                              <w:t>}</w:t>
-                            </w:r>
-                            <w:r>
-                              <w:rPr>
-                                <w:rFonts w:ascii="Consolas" w:hAnsi="Consolas" w:cs="Consolas"/>
-                                <w:color w:val="70AD47" w:themeColor="accent6"/>
-                              </w:rPr>
-                              <w:br/>
-                              <w:t>   </w:t>
-                            </w:r>
-                            <w:r>
-                              <w:rPr>
-                                <w:rStyle w:val="sbracket"/>
-                                <w:rFonts w:ascii="Consolas" w:hAnsi="Consolas" w:cs="Consolas"/>
-                                <w:color w:val="70AD47" w:themeColor="accent6"/>
-                              </w:rPr>
-                              <w:t>]</w:t>
-                            </w:r>
-                            <w:r>
-                              <w:rPr>
-                                <w:rStyle w:val="scomma"/>
-                                <w:rFonts w:ascii="Consolas" w:hAnsi="Consolas" w:cs="Consolas"/>
-                                <w:color w:val="70AD47" w:themeColor="accent6"/>
-                              </w:rPr>
-                              <w:t>,</w:t>
-                            </w:r>
-                            <w:r>
-                              <w:rPr>
-                                <w:rFonts w:ascii="Consolas" w:hAnsi="Consolas" w:cs="Consolas"/>
-                                <w:color w:val="70AD47" w:themeColor="accent6"/>
-                              </w:rPr>
-                              <w:br/>
-                              <w:t>   </w:t>
-                            </w:r>
-                            <w:r>
-                              <w:rPr>
-                                <w:rStyle w:val="sobjectk"/>
-                                <w:rFonts w:ascii="Consolas" w:hAnsi="Consolas" w:cs="Consolas"/>
-                                <w:b/>
-                                <w:bCs/>
-                                <w:color w:val="70AD47" w:themeColor="accent6"/>
-                              </w:rPr>
-                              <w:t>"</w:t>
-                            </w:r>
-                            <w:proofErr w:type="spellStart"/>
-                            <w:r>
-                              <w:rPr>
-                                <w:rStyle w:val="sobjectk"/>
-                                <w:rFonts w:ascii="Consolas" w:hAnsi="Consolas" w:cs="Consolas"/>
-                                <w:b/>
-                                <w:bCs/>
-                                <w:color w:val="70AD47" w:themeColor="accent6"/>
-                              </w:rPr>
-                              <w:t>def_relations</w:t>
-                            </w:r>
-                            <w:proofErr w:type="spellEnd"/>
-                            <w:r>
-                              <w:rPr>
-                                <w:rStyle w:val="sobjectk"/>
-                                <w:rFonts w:ascii="Consolas" w:hAnsi="Consolas" w:cs="Consolas"/>
-                                <w:b/>
-                                <w:bCs/>
-                                <w:color w:val="70AD47" w:themeColor="accent6"/>
-                              </w:rPr>
-                              <w:t>"</w:t>
-                            </w:r>
-                            <w:r>
-                              <w:rPr>
-                                <w:rStyle w:val="scolon"/>
-                                <w:rFonts w:ascii="Consolas" w:hAnsi="Consolas" w:cs="Consolas"/>
-                                <w:color w:val="70AD47" w:themeColor="accent6"/>
-                              </w:rPr>
-                              <w:t>:</w:t>
-                            </w:r>
-                            <w:r>
-                              <w:rPr>
-                                <w:rStyle w:val="sbracket"/>
-                                <w:rFonts w:ascii="Consolas" w:hAnsi="Consolas" w:cs="Consolas"/>
-                                <w:color w:val="70AD47" w:themeColor="accent6"/>
-                              </w:rPr>
-                              <w:t>[</w:t>
-                            </w:r>
-                            <w:r>
-                              <w:rPr>
-                                <w:rStyle w:val="apple-converted-space"/>
-                                <w:rFonts w:ascii="Consolas" w:hAnsi="Consolas" w:cs="Consolas"/>
-                                <w:color w:val="70AD47" w:themeColor="accent6"/>
-                              </w:rPr>
-                              <w:t>  </w:t>
-                            </w:r>
-                            <w:r>
-                              <w:rPr>
-                                <w:rFonts w:ascii="Consolas" w:hAnsi="Consolas" w:cs="Consolas"/>
-                                <w:color w:val="70AD47" w:themeColor="accent6"/>
-                              </w:rPr>
-                              <w:br/>
-                              <w:t>      </w:t>
-                            </w:r>
-                            <w:r>
-                              <w:rPr>
-                                <w:rStyle w:val="sbrace"/>
-                                <w:rFonts w:ascii="Consolas" w:hAnsi="Consolas" w:cs="Consolas"/>
-                                <w:color w:val="70AD47" w:themeColor="accent6"/>
-                              </w:rPr>
-                              <w:t>{</w:t>
-                            </w:r>
-                            <w:r>
-                              <w:rPr>
-                                <w:rStyle w:val="apple-converted-space"/>
-                                <w:rFonts w:ascii="Consolas" w:hAnsi="Consolas" w:cs="Consolas"/>
-                                <w:color w:val="70AD47" w:themeColor="accent6"/>
-                              </w:rPr>
-                              <w:t>  </w:t>
-                            </w:r>
-                            <w:r>
-                              <w:rPr>
-                                <w:rFonts w:ascii="Consolas" w:hAnsi="Consolas" w:cs="Consolas"/>
-                                <w:color w:val="70AD47" w:themeColor="accent6"/>
-                              </w:rPr>
-                              <w:br/>
-                              <w:t>         </w:t>
-                            </w:r>
-                            <w:r>
-                              <w:rPr>
-                                <w:rStyle w:val="sobjectk"/>
-                                <w:rFonts w:ascii="Consolas" w:hAnsi="Consolas" w:cs="Consolas"/>
-                                <w:b/>
-                                <w:bCs/>
-                                <w:color w:val="70AD47" w:themeColor="accent6"/>
-                              </w:rPr>
-                              <w:t>"name"</w:t>
-                            </w:r>
-                            <w:r>
-                              <w:rPr>
-                                <w:rStyle w:val="scolon"/>
-                                <w:rFonts w:ascii="Consolas" w:hAnsi="Consolas" w:cs="Consolas"/>
-                                <w:color w:val="70AD47" w:themeColor="accent6"/>
-                              </w:rPr>
-                              <w:t>:</w:t>
-                            </w:r>
-                            <w:r>
-                              <w:rPr>
-                                <w:rStyle w:val="sobjectv"/>
-                                <w:rFonts w:ascii="Consolas" w:hAnsi="Consolas" w:cs="Consolas"/>
-                                <w:color w:val="70AD47" w:themeColor="accent6"/>
-                              </w:rPr>
-                              <w:t>"</w:t>
-                            </w:r>
-                            <w:proofErr w:type="spellStart"/>
-                            <w:r>
-                              <w:rPr>
-                                <w:rStyle w:val="sobjectv"/>
-                                <w:rFonts w:ascii="Consolas" w:hAnsi="Consolas" w:cs="Consolas"/>
-                                <w:color w:val="70AD47" w:themeColor="accent6"/>
-                              </w:rPr>
-                              <w:t>rotatesAround</w:t>
-                            </w:r>
-                            <w:proofErr w:type="spellEnd"/>
-                            <w:r>
-                              <w:rPr>
-                                <w:rStyle w:val="sobjectv"/>
-                                <w:rFonts w:ascii="Consolas" w:hAnsi="Consolas" w:cs="Consolas"/>
-                                <w:color w:val="70AD47" w:themeColor="accent6"/>
-                              </w:rPr>
-                              <w:t>"</w:t>
+                              <w:t>"rotatesAround"</w:t>
                             </w:r>
                             <w:r>
                               <w:rPr>
@@ -8402,14 +7703,12 @@
       <w:r>
         <w:t xml:space="preserve"> and are defined within the “</w:t>
       </w:r>
-      <w:proofErr w:type="spellStart"/>
       <w:r>
         <w:rPr>
           <w:i/>
         </w:rPr>
         <w:t>def_att_rules</w:t>
       </w:r>
-      <w:proofErr w:type="spellEnd"/>
       <w:r>
         <w:t>” object</w:t>
       </w:r>
@@ -8526,7 +7825,6 @@
         </w:rPr>
         <w:t>” and “</w:t>
       </w:r>
-      <w:proofErr w:type="spellStart"/>
       <w:r>
         <w:rPr>
           <w:i/>
@@ -8534,7 +7832,6 @@
         </w:rPr>
         <w:t>AndRule</w:t>
       </w:r>
-      <w:proofErr w:type="spellEnd"/>
       <w:r>
         <w:rPr>
           <w:sz w:val="20"/>
@@ -8578,7 +7875,6 @@
         </w:rPr>
         <w:t xml:space="preserve"> “</w:t>
       </w:r>
-      <w:proofErr w:type="spellStart"/>
       <w:r>
         <w:rPr>
           <w:i/>
@@ -8586,7 +7882,6 @@
         </w:rPr>
         <w:t>AndRule</w:t>
       </w:r>
-      <w:proofErr w:type="spellEnd"/>
       <w:r>
         <w:rPr>
           <w:sz w:val="20"/>
@@ -8642,86 +7937,45 @@
           <w:i/>
           <w:sz w:val="20"/>
         </w:rPr>
-        <w:t>#</w:t>
-      </w:r>
-      <w:proofErr w:type="spellStart"/>
+        <w:t xml:space="preserve">#suitability:Boolean = </w:t>
+      </w:r>
+      <w:r>
+        <w:rPr>
+          <w:sz w:val="20"/>
+        </w:rPr>
+        <w:t>`</w:t>
+      </w:r>
       <w:r>
         <w:rPr>
           <w:i/>
           <w:sz w:val="20"/>
         </w:rPr>
-        <w:t>suitability</w:t>
-      </w:r>
-      <w:proofErr w:type="gramStart"/>
+        <w:t>true &amp;&amp; AndRule &amp;&amp; (false | OrRule1 | OrRule2</w:t>
+      </w:r>
       <w:r>
         <w:rPr>
           <w:i/>
           <w:sz w:val="20"/>
         </w:rPr>
-        <w:t>:Boolean</w:t>
-      </w:r>
-      <w:proofErr w:type="spellEnd"/>
-      <w:proofErr w:type="gramEnd"/>
+        <w:t>) `</w:t>
+      </w:r>
+      <w:r>
+        <w:rPr>
+          <w:sz w:val="20"/>
+        </w:rPr>
+        <w:t>”</w:t>
+      </w:r>
+      <w:r>
+        <w:rPr>
+          <w:sz w:val="20"/>
+        </w:rPr>
+        <w:t>. This combines all three rules into a single GAM-expression.</w:t>
+      </w:r>
       <w:r>
         <w:rPr>
           <w:i/>
           <w:sz w:val="20"/>
         </w:rPr>
-        <w:t xml:space="preserve"> = </w:t>
-      </w:r>
-      <w:r>
-        <w:rPr>
-          <w:sz w:val="20"/>
-        </w:rPr>
-        <w:t>`</w:t>
-      </w:r>
-      <w:r>
-        <w:rPr>
-          <w:i/>
-          <w:sz w:val="20"/>
-        </w:rPr>
-        <w:t xml:space="preserve">true &amp;&amp; </w:t>
-      </w:r>
-      <w:proofErr w:type="spellStart"/>
-      <w:r>
-        <w:rPr>
-          <w:i/>
-          <w:sz w:val="20"/>
-        </w:rPr>
-        <w:t>AndRule</w:t>
-      </w:r>
-      <w:proofErr w:type="spellEnd"/>
-      <w:r>
-        <w:rPr>
-          <w:i/>
-          <w:sz w:val="20"/>
-        </w:rPr>
-        <w:t xml:space="preserve"> &amp;&amp; (false | OrRule1 | OrRule2</w:t>
-      </w:r>
-      <w:r>
-        <w:rPr>
-          <w:i/>
-          <w:sz w:val="20"/>
-        </w:rPr>
-        <w:t>) `</w:t>
-      </w:r>
-      <w:r>
-        <w:rPr>
-          <w:sz w:val="20"/>
-        </w:rPr>
-        <w:t>”</w:t>
-      </w:r>
-      <w:r>
-        <w:rPr>
-          <w:sz w:val="20"/>
-        </w:rPr>
-        <w:t>. This combines all three rules into a single GAM-expression.</w:t>
-      </w:r>
-      <w:r>
-        <w:rPr>
-          <w:i/>
-          <w:sz w:val="20"/>
-        </w:rPr>
         <w:t xml:space="preserve"> </w:t>
       </w:r>
     </w:p>
@@ -8747,19 +8001,11 @@
       <w:r>
         <w:t xml:space="preserve"> They are contained within the “</w:t>
       </w:r>
-      <w:proofErr w:type="spellStart"/>
       <w:r>
         <w:rPr>
           <w:i/>
         </w:rPr>
-        <w:t>persistent_att_rules</w:t>
-      </w:r>
-      <w:proofErr w:type="spellEnd"/>
-      <w:r>
-        <w:rPr>
-          <w:i/>
-        </w:rPr>
-        <w:t>”</w:t>
+        <w:t>persistent_att_rules”</w:t>
       </w:r>
       <w:r>
         <w:t xml:space="preserve"> object.</w:t>
@@ -8808,19 +8054,11 @@
       <w:r>
         <w:t xml:space="preserve"> These are defined within the “</w:t>
       </w:r>
-      <w:proofErr w:type="spellStart"/>
       <w:r>
         <w:rPr>
           <w:i/>
         </w:rPr>
-        <w:t>def_relations</w:t>
-      </w:r>
-      <w:proofErr w:type="spellEnd"/>
-      <w:r>
-        <w:rPr>
-          <w:i/>
-        </w:rPr>
-        <w:t xml:space="preserve">” </w:t>
+        <w:t xml:space="preserve">def_relations” </w:t>
       </w:r>
       <w:r>
         <w:t>object.</w:t>
@@ -8911,29 +8149,13 @@
     </w:p>
     <w:p>
       <w:r>
-        <w:t xml:space="preserve">This section deals with the ALAT system architecture and technical aspects. ALAT is a browser-based web application with HTML and </w:t>
-      </w:r>
-      <w:proofErr w:type="spellStart"/>
-      <w:r>
-        <w:t>Javascript</w:t>
-      </w:r>
-      <w:proofErr w:type="spellEnd"/>
-      <w:r>
-        <w:t xml:space="preserve"> running in a browser screen. This is a lightweight, well-documented and platform-independent solution which is up to current web standards. The AngularJS framework has been chosen in order to develop dynamic and exten</w:t>
+        <w:t>This section deals with the ALAT system architecture and technical aspects. ALAT is a browser-based web application with HTML and Javascript running in a browser screen. This is a lightweight, well-documented and platform-independent solution which is up to current web standards. The AngularJS framework has been chosen in order to develop dynamic and exten</w:t>
       </w:r>
       <w:r>
         <w:t>si</w:t>
       </w:r>
       <w:r>
-        <w:t xml:space="preserve">ble </w:t>
-      </w:r>
-      <w:proofErr w:type="spellStart"/>
-      <w:r>
-        <w:t>Javascript</w:t>
-      </w:r>
-      <w:proofErr w:type="spellEnd"/>
-      <w:r>
-        <w:t xml:space="preserve"> code. AngularJS is a framework which provides the tools necessary to </w:t>
+        <w:t xml:space="preserve">ble Javascript code. AngularJS is a framework which provides the tools necessary to </w:t>
       </w:r>
       <w:r>
         <w:t>create dynamic views in which rapidly changing data can be displayed with ease</w:t>
@@ -8965,16 +8187,13 @@
         <w:t>figure 3.1</w:t>
       </w:r>
       <w:r>
-        <w:t xml:space="preserve">): A controller layer in order to manage the views displayed in the </w:t>
-      </w:r>
-      <w:r>
+        <w:t xml:space="preserve">): A controller layer in order to manage the views displayed in the corresponding HTML page, a service layer for data storage and manipulation and a data layer </w:t>
+      </w:r>
+      <w:r>
+        <w:rPr>
+          <w:noProof/>
+        </w:rPr>
         <w:lastRenderedPageBreak/>
-        <w:t xml:space="preserve">corresponding HTML page, a service layer for data storage and manipulation and a data layer </w:t>
-      </w:r>
-      <w:r>
-        <w:rPr>
-          <w:noProof/>
-        </w:rPr>
         <mc:AlternateContent>
           <mc:Choice Requires="wps">
             <w:drawing>
@@ -9025,27 +8244,14 @@
                             <w:r>
                               <w:t xml:space="preserve">Figure 3. </w:t>
                             </w:r>
-                            <w:r>
-                              <w:fldChar w:fldCharType="begin"/>
-                            </w:r>
-                            <w:r>
-                              <w:instrText xml:space="preserve"> SEQ Figure_3. \* ARABIC </w:instrText>
-                            </w:r>
-                            <w:r>
-                              <w:fldChar w:fldCharType="separate"/>
-                            </w:r>
-                            <w:r>
-                              <w:rPr>
-                                <w:noProof/>
-                              </w:rPr>
-                              <w:t>2</w:t>
-                            </w:r>
-                            <w:r>
-                              <w:rPr>
-                                <w:noProof/>
-                              </w:rPr>
-                              <w:fldChar w:fldCharType="end"/>
-                            </w:r>
+                            <w:fldSimple w:instr=" SEQ Figure_3. \* ARABIC ">
+                              <w:r>
+                                <w:rPr>
+                                  <w:noProof/>
+                                </w:rPr>
+                                <w:t>2</w:t>
+                              </w:r>
+                            </w:fldSimple>
                             <w:r>
                               <w:t>: The ALAT client-side Application Architecture.</w:t>
                             </w:r>
@@ -9184,6 +8390,11 @@
       <w:r>
         <w:t xml:space="preserve">which communicates with the server-side of the ALAT system. </w:t>
       </w:r>
+      <w:r>
+        <w:t>A more elaborate version of this architecture can be found in [APPENDIX REF].</w:t>
+      </w:r>
+      <w:bookmarkStart w:id="1" w:name="_GoBack"/>
+      <w:bookmarkEnd w:id="1"/>
     </w:p>
     <w:p>
       <w:r>
@@ -9193,7 +8404,13 @@
         <w:rPr>
           <w:i/>
         </w:rPr>
-        <w:t>figure 3.2</w:t>
+        <w:t>figure 3.</w:t>
+      </w:r>
+      <w:r>
+        <w:rPr>
+          <w:i/>
+        </w:rPr>
+        <w:t>3</w:t>
       </w:r>
       <w:r>
         <w:t xml:space="preserve">) uses PHP to manage database and storage operations which are used to manage user account and project information </w:t>
@@ -9286,24 +8503,14 @@
       <w:r>
         <w:t xml:space="preserve">Figure 3. </w:t>
       </w:r>
-      <w:r>
-        <w:fldChar w:fldCharType="begin"/>
-      </w:r>
-      <w:r>
-        <w:instrText xml:space="preserve"> SEQ Figure_3. \* ARABIC </w:instrText>
-      </w:r>
-      <w:r>
-        <w:fldChar w:fldCharType="separate"/>
-      </w:r>
-      <w:r>
-        <w:rPr>
-          <w:noProof/>
-        </w:rPr>
-        <w:t>3</w:t>
-      </w:r>
-      <w:r>
-        <w:fldChar w:fldCharType="end"/>
-      </w:r>
+      <w:fldSimple w:instr=" SEQ Figure_3. \* ARABIC ">
+        <w:r>
+          <w:rPr>
+            <w:noProof/>
+          </w:rPr>
+          <w:t>3</w:t>
+        </w:r>
+      </w:fldSimple>
       <w:r>
         <w:t xml:space="preserve">: The ALAT Back-end Architecture </w:t>
       </w:r>
@@ -9339,11 +8546,11 @@
         <w:lastRenderedPageBreak/>
         <w:t xml:space="preserve">3.3 Generating GALE </w:t>
       </w:r>
-      <w:commentRangeStart w:id="1"/>
+      <w:commentRangeStart w:id="2"/>
       <w:r>
         <w:t>applications</w:t>
       </w:r>
-      <w:commentRangeEnd w:id="1"/>
+      <w:commentRangeEnd w:id="2"/>
       <w:r>
         <w:rPr>
           <w:rStyle w:val="CommentReference"/>
@@ -9351,7 +8558,7 @@
           <w:b w:val="0"/>
           <w:bCs w:val="0"/>
         </w:rPr>
-        <w:commentReference w:id="1"/>
+        <w:commentReference w:id="2"/>
       </w:r>
     </w:p>
     <w:p>
@@ -9359,15 +8566,7 @@
         <w:t xml:space="preserve">After a GALE application has been designed using the graphical user interface and by applying the templates as described in the previous two sections, it is ready to be generated and deployed. In ALAT this is done by using a “generate” button. This single-click operation starts both the </w:t>
       </w:r>
       <w:r>
-        <w:t>generation of the GALE application by generating a resulting “</w:t>
-      </w:r>
-      <w:proofErr w:type="spellStart"/>
-      <w:r>
-        <w:t>concepts.gam</w:t>
-      </w:r>
-      <w:proofErr w:type="spellEnd"/>
-      <w:r>
-        <w:t>” file</w:t>
+        <w:t>generation of the GALE application by generating a resulting “concepts.gam” file</w:t>
       </w:r>
       <w:r>
         <w:t xml:space="preserve"> as well as the deployment </w:t>
@@ -9437,72 +8636,28 @@
         <w:rPr>
           <w:i/>
         </w:rPr>
-        <w:t>-</w:t>
-      </w:r>
-      <w:proofErr w:type="gramStart"/>
+        <w:t>-&gt;(extends)blueprintName”</w:t>
+      </w:r>
+      <w:r>
+        <w:t xml:space="preserve"> </w:t>
+      </w:r>
+      <w:r>
+        <w:t>to the concept code</w:t>
+      </w:r>
+      <w:r>
+        <w:t>, where “</w:t>
+      </w:r>
       <w:r>
         <w:rPr>
           <w:i/>
         </w:rPr>
-        <w:t>&gt;(</w:t>
-      </w:r>
-      <w:proofErr w:type="gramEnd"/>
-      <w:r>
-        <w:rPr>
-          <w:i/>
-        </w:rPr>
-        <w:t>extends)</w:t>
-      </w:r>
-      <w:proofErr w:type="spellStart"/>
-      <w:r>
-        <w:rPr>
-          <w:i/>
-        </w:rPr>
-        <w:t>blueprintName</w:t>
-      </w:r>
-      <w:proofErr w:type="spellEnd"/>
-      <w:r>
-        <w:rPr>
-          <w:i/>
-        </w:rPr>
-        <w:t>”</w:t>
-      </w:r>
-      <w:r>
-        <w:t xml:space="preserve"> </w:t>
-      </w:r>
-      <w:r>
-        <w:t>to the concept code</w:t>
-      </w:r>
-      <w:r>
-        <w:t>, where “</w:t>
-      </w:r>
-      <w:proofErr w:type="spellStart"/>
-      <w:r>
-        <w:rPr>
-          <w:i/>
-        </w:rPr>
-        <w:t>blueprintName</w:t>
-      </w:r>
-      <w:proofErr w:type="spellEnd"/>
-      <w:r>
-        <w:rPr>
-          <w:i/>
-        </w:rPr>
-        <w:t xml:space="preserve">” </w:t>
+        <w:t xml:space="preserve">blueprintName” </w:t>
       </w:r>
       <w:r>
         <w:t xml:space="preserve"> is the name of the concept blueprint the concept is based on.</w:t>
       </w:r>
       <w:r>
-        <w:t xml:space="preserve"> This is a relation which enables the inheritance of concept behavior. The project structure as created in the ALAT user interface is </w:t>
-      </w:r>
-      <w:proofErr w:type="spellStart"/>
-      <w:r>
-        <w:t>enfored</w:t>
-      </w:r>
-      <w:proofErr w:type="spellEnd"/>
-      <w:r>
-        <w:t xml:space="preserve"> by applying relations with a “parent” label to all concepts. </w:t>
+        <w:t xml:space="preserve"> This is a relation which enables the inheritance of concept behavior. The project structure as created in the ALAT user interface is enfored by applying relations with a “parent” label to all concepts. </w:t>
       </w:r>
     </w:p>
     <w:p>
@@ -9574,29 +8729,13 @@
         <w:t xml:space="preserve"> and author</w:t>
       </w:r>
       <w:r>
-        <w:t xml:space="preserve"> name. The data layer writes the GAM code into a file named “</w:t>
-      </w:r>
-      <w:proofErr w:type="spellStart"/>
-      <w:r>
-        <w:t>concepts.gam</w:t>
-      </w:r>
-      <w:proofErr w:type="spellEnd"/>
-      <w:r>
-        <w:t xml:space="preserve">” which is </w:t>
+        <w:t xml:space="preserve"> name. The data layer writes the GAM code into a file named “concepts.gam” which is </w:t>
       </w:r>
       <w:r>
         <w:t>then deployed to this directory.</w:t>
       </w:r>
       <w:r>
-        <w:t xml:space="preserve"> When the directory already exists, the existing “</w:t>
-      </w:r>
-      <w:proofErr w:type="spellStart"/>
-      <w:r>
-        <w:t>concepts.gam</w:t>
-      </w:r>
-      <w:proofErr w:type="spellEnd"/>
-      <w:r>
-        <w:t>” is replaced with the new version.</w:t>
+        <w:t xml:space="preserve"> When the directory already exists, the existing “concepts.gam” is replaced with the new version.</w:t>
       </w:r>
     </w:p>
     <w:p>
@@ -9604,16 +8743,11 @@
         <w:t>A reference to a default layout</w:t>
       </w:r>
       <w:r>
-        <w:t xml:space="preserve"> appropriately named “</w:t>
-      </w:r>
-      <w:proofErr w:type="spellStart"/>
-      <w:r>
-        <w:t>layout.</w:t>
+        <w:t xml:space="preserve"> appropriately named “layout.</w:t>
       </w:r>
       <w:r>
         <w:t>xhtml</w:t>
       </w:r>
-      <w:proofErr w:type="spellEnd"/>
       <w:r>
         <w:t>”</w:t>
       </w:r>
@@ -9621,29 +8755,16 @@
         <w:t xml:space="preserve"> as well as a placeholder </w:t>
       </w:r>
       <w:r>
-        <w:t>file named “</w:t>
-      </w:r>
-      <w:proofErr w:type="spellStart"/>
-      <w:r>
-        <w:t>placeholder.</w:t>
+        <w:t>file named “placeholder.</w:t>
       </w:r>
       <w:r>
         <w:t>xhtml</w:t>
       </w:r>
-      <w:proofErr w:type="spellEnd"/>
       <w:r>
         <w:t xml:space="preserve">” which is </w:t>
       </w:r>
       <w:r>
-        <w:t>used for concepts without any declared content resource are also stored within the data layer. After the “</w:t>
-      </w:r>
-      <w:proofErr w:type="spellStart"/>
-      <w:r>
-        <w:t>concepts.gam</w:t>
-      </w:r>
-      <w:proofErr w:type="spellEnd"/>
-      <w:r>
-        <w:t xml:space="preserve">” file is created a copy of the layout and the placeholder are placed in this folder as well. This results in a deployed GALE application in which it is easy for experts to extend and edit both the GALE application itself by editing the GAM code as well as the default layout and placeholder by editing their appropriate files all located within a single directory.  </w:t>
+        <w:t xml:space="preserve">used for concepts without any declared content resource are also stored within the data layer. After the “concepts.gam” file is created a copy of the layout and the placeholder are placed in this folder as well. This results in a deployed GALE application in which it is easy for experts to extend and edit both the GALE application itself by editing the GAM code as well as the default layout and placeholder by editing their appropriate files all located within a single directory.  </w:t>
       </w:r>
       <w:r>
         <w:t xml:space="preserve"> </w:t>
@@ -9663,8 +8784,6 @@
         </w:rPr>
         <w:br w:type="page"/>
       </w:r>
-      <w:bookmarkStart w:id="2" w:name="_GoBack"/>
-      <w:bookmarkEnd w:id="2"/>
     </w:p>
     <w:p>
       <w:pPr>
@@ -9692,7 +8811,6 @@
           <w:shd w:val="clear" w:color="auto" w:fill="FFFFFF"/>
         </w:rPr>
       </w:pPr>
-      <w:proofErr w:type="spellStart"/>
       <w:r>
         <w:rPr>
           <w:rFonts w:cs="Arial"/>
@@ -9701,40 +8819,7 @@
           <w:szCs w:val="20"/>
           <w:shd w:val="clear" w:color="auto" w:fill="FFFFFF"/>
         </w:rPr>
-        <w:t>Nurseitov</w:t>
-      </w:r>
-      <w:proofErr w:type="spellEnd"/>
-      <w:r>
-        <w:rPr>
-          <w:rFonts w:cs="Arial"/>
-          <w:color w:val="222222"/>
-          <w:sz w:val="20"/>
-          <w:szCs w:val="20"/>
-          <w:shd w:val="clear" w:color="auto" w:fill="FFFFFF"/>
-        </w:rPr>
-        <w:t xml:space="preserve">, </w:t>
-      </w:r>
-      <w:proofErr w:type="spellStart"/>
-      <w:r>
-        <w:rPr>
-          <w:rFonts w:cs="Arial"/>
-          <w:color w:val="222222"/>
-          <w:sz w:val="20"/>
-          <w:szCs w:val="20"/>
-          <w:shd w:val="clear" w:color="auto" w:fill="FFFFFF"/>
-        </w:rPr>
-        <w:t>Nurzhan</w:t>
-      </w:r>
-      <w:proofErr w:type="spellEnd"/>
-      <w:r>
-        <w:rPr>
-          <w:rFonts w:cs="Arial"/>
-          <w:color w:val="222222"/>
-          <w:sz w:val="20"/>
-          <w:szCs w:val="20"/>
-          <w:shd w:val="clear" w:color="auto" w:fill="FFFFFF"/>
-        </w:rPr>
-        <w:t>, et al. "Comparison of JSON and XML Data Interchange Formats: A</w:t>
+        <w:t>Nurseitov, Nurzhan, et al. "Comparison of JSON and XML Data Interchange Formats: A</w:t>
       </w:r>
       <w:r>
         <w:rPr>
@@ -9886,51 +8971,7 @@
           <w:szCs w:val="20"/>
           <w:shd w:val="clear" w:color="auto" w:fill="FFFFFF"/>
         </w:rPr>
-        <w:t xml:space="preserve">. Diss. </w:t>
-      </w:r>
-      <w:proofErr w:type="spellStart"/>
-      <w:r>
-        <w:rPr>
-          <w:rFonts w:cs="Arial"/>
-          <w:color w:val="222222"/>
-          <w:sz w:val="20"/>
-          <w:szCs w:val="20"/>
-          <w:shd w:val="clear" w:color="auto" w:fill="FFFFFF"/>
-        </w:rPr>
-        <w:t>Technische</w:t>
-      </w:r>
-      <w:proofErr w:type="spellEnd"/>
-      <w:r>
-        <w:rPr>
-          <w:rFonts w:cs="Arial"/>
-          <w:color w:val="222222"/>
-          <w:sz w:val="20"/>
-          <w:szCs w:val="20"/>
-          <w:shd w:val="clear" w:color="auto" w:fill="FFFFFF"/>
-        </w:rPr>
-        <w:t xml:space="preserve"> </w:t>
-      </w:r>
-      <w:proofErr w:type="spellStart"/>
-      <w:r>
-        <w:rPr>
-          <w:rFonts w:cs="Arial"/>
-          <w:color w:val="222222"/>
-          <w:sz w:val="20"/>
-          <w:szCs w:val="20"/>
-          <w:shd w:val="clear" w:color="auto" w:fill="FFFFFF"/>
-        </w:rPr>
-        <w:t>Universiteit</w:t>
-      </w:r>
-      <w:proofErr w:type="spellEnd"/>
-      <w:r>
-        <w:rPr>
-          <w:rFonts w:cs="Arial"/>
-          <w:color w:val="222222"/>
-          <w:sz w:val="20"/>
-          <w:szCs w:val="20"/>
-          <w:shd w:val="clear" w:color="auto" w:fill="FFFFFF"/>
-        </w:rPr>
-        <w:t xml:space="preserve"> Eindhoven, 2012.</w:t>
+        <w:t>. Diss. Technische Universiteit Eindhoven, 2012.</w:t>
       </w:r>
       <w:r>
         <w:t xml:space="preserve"> </w:t>
@@ -10015,7 +9056,7 @@
       </w:r>
     </w:p>
   </w:comment>
-  <w:comment w:id="1" w:author="Wouter Boereboom" w:date="2015-11-27T15:33:00Z" w:initials="WB">
+  <w:comment w:id="2" w:author="Wouter Boereboom" w:date="2015-11-27T15:33:00Z" w:initials="WB">
     <w:p>
       <w:pPr>
         <w:pStyle w:val="CommentText"/>
@@ -10026,37 +9067,8 @@
         </w:rPr>
         <w:annotationRef/>
       </w:r>
-      <w:proofErr w:type="spellStart"/>
-      <w:r>
-        <w:t>Welke</w:t>
-      </w:r>
-      <w:proofErr w:type="spellEnd"/>
-      <w:r>
-        <w:t xml:space="preserve"> </w:t>
-      </w:r>
-      <w:proofErr w:type="spellStart"/>
-      <w:r>
-        <w:t>stappen</w:t>
-      </w:r>
-      <w:proofErr w:type="spellEnd"/>
-      <w:r>
-        <w:t xml:space="preserve"> </w:t>
-      </w:r>
-      <w:proofErr w:type="spellStart"/>
-      <w:r>
-        <w:t>worden</w:t>
-      </w:r>
-      <w:proofErr w:type="spellEnd"/>
-      <w:r>
-        <w:t xml:space="preserve"> </w:t>
-      </w:r>
-      <w:proofErr w:type="spellStart"/>
-      <w:r>
-        <w:t>doorlopen</w:t>
-      </w:r>
-      <w:proofErr w:type="spellEnd"/>
-      <w:r>
-        <w:t>?</w:t>
+      <w:r>
+        <w:t>Welke stappen worden doorlopen?</w:t>
       </w:r>
     </w:p>
     <w:p>
@@ -10083,15 +9095,7 @@
         <w:pStyle w:val="CommentText"/>
       </w:pPr>
       <w:r>
-        <w:t xml:space="preserve">  -get </w:t>
-      </w:r>
-      <w:proofErr w:type="spellStart"/>
-      <w:r>
-        <w:t>params</w:t>
-      </w:r>
-      <w:proofErr w:type="spellEnd"/>
-      <w:r>
-        <w:t xml:space="preserve"> -&gt; print</w:t>
+        <w:t xml:space="preserve">  -get params -&gt; print</w:t>
       </w:r>
     </w:p>
     <w:p>
@@ -10099,15 +9103,7 @@
         <w:pStyle w:val="CommentText"/>
       </w:pPr>
       <w:r>
-        <w:t xml:space="preserve">    - check rules, print </w:t>
-      </w:r>
-      <w:proofErr w:type="spellStart"/>
-      <w:r>
-        <w:t>nondefatt</w:t>
-      </w:r>
-      <w:proofErr w:type="spellEnd"/>
-      <w:r>
-        <w:t xml:space="preserve"> rules/relations</w:t>
+        <w:t xml:space="preserve">    - check rules, print nondefatt rules/relations</w:t>
       </w:r>
     </w:p>
     <w:p>
@@ -10115,31 +9111,7 @@
         <w:pStyle w:val="CommentText"/>
       </w:pPr>
       <w:r>
-        <w:t xml:space="preserve">    - print </w:t>
-      </w:r>
-      <w:proofErr w:type="spellStart"/>
-      <w:r>
-        <w:t>att</w:t>
-      </w:r>
-      <w:proofErr w:type="spellEnd"/>
-      <w:r>
-        <w:t xml:space="preserve"> rules depending on </w:t>
-      </w:r>
-      <w:proofErr w:type="spellStart"/>
-      <w:r>
-        <w:t>att</w:t>
-      </w:r>
-      <w:proofErr w:type="spellEnd"/>
-      <w:r>
-        <w:t xml:space="preserve">/rule </w:t>
-      </w:r>
-      <w:proofErr w:type="spellStart"/>
-      <w:r>
-        <w:t>reso</w:t>
-      </w:r>
-      <w:proofErr w:type="spellEnd"/>
-      <w:r>
-        <w:t xml:space="preserve"> type</w:t>
+        <w:t xml:space="preserve">    - print att rules depending on att/rule reso type</w:t>
       </w:r>
     </w:p>
     <w:p>
@@ -10147,81 +9119,23 @@
         <w:pStyle w:val="CommentText"/>
       </w:pPr>
       <w:r>
-        <w:t xml:space="preserve"> -</w:t>
-      </w:r>
-      <w:proofErr w:type="spellStart"/>
-      <w:r>
-        <w:t>dan</w:t>
-      </w:r>
-      <w:proofErr w:type="spellEnd"/>
-      <w:r>
-        <w:t xml:space="preserve"> print concepts. Only selected however (screenshot).</w:t>
+        <w:t xml:space="preserve"> -dan print concepts. Only selected however (screenshot).</w:t>
       </w:r>
     </w:p>
     <w:p>
       <w:pPr>
         <w:pStyle w:val="CommentText"/>
       </w:pPr>
-      <w:proofErr w:type="spellStart"/>
-      <w:r>
-        <w:t>Waar</w:t>
-      </w:r>
-      <w:proofErr w:type="spellEnd"/>
-      <w:r>
-        <w:t xml:space="preserve"> </w:t>
-      </w:r>
-      <w:proofErr w:type="spellStart"/>
-      <w:r>
-        <w:t>komt</w:t>
-      </w:r>
-      <w:proofErr w:type="spellEnd"/>
-      <w:r>
-        <w:t xml:space="preserve"> </w:t>
-      </w:r>
-      <w:proofErr w:type="spellStart"/>
-      <w:r>
-        <w:t>welke</w:t>
-      </w:r>
-      <w:proofErr w:type="spellEnd"/>
-      <w:r>
-        <w:t xml:space="preserve"> data </w:t>
-      </w:r>
-      <w:proofErr w:type="spellStart"/>
-      <w:r>
-        <w:t>vandaan</w:t>
-      </w:r>
-      <w:proofErr w:type="spellEnd"/>
-      <w:r>
-        <w:t>?</w:t>
+      <w:r>
+        <w:t>Waar komt welke data vandaan?</w:t>
       </w:r>
     </w:p>
     <w:p>
       <w:pPr>
         <w:pStyle w:val="CommentText"/>
       </w:pPr>
-      <w:proofErr w:type="spellStart"/>
-      <w:r>
-        <w:t>Waar</w:t>
-      </w:r>
-      <w:proofErr w:type="spellEnd"/>
-      <w:r>
-        <w:t xml:space="preserve"> </w:t>
-      </w:r>
-      <w:proofErr w:type="spellStart"/>
-      <w:r>
-        <w:t>gaat</w:t>
-      </w:r>
-      <w:proofErr w:type="spellEnd"/>
-      <w:r>
-        <w:t xml:space="preserve"> de file </w:t>
-      </w:r>
-      <w:proofErr w:type="spellStart"/>
-      <w:r>
-        <w:t>heen</w:t>
-      </w:r>
-      <w:proofErr w:type="spellEnd"/>
-      <w:r>
-        <w:t>?</w:t>
+      <w:r>
+        <w:t>Waar gaat de file heen?</w:t>
       </w:r>
     </w:p>
     <w:p>
@@ -10229,39 +9143,7 @@
         <w:pStyle w:val="CommentText"/>
       </w:pPr>
       <w:r>
-        <w:t xml:space="preserve">Hoe </w:t>
-      </w:r>
-      <w:proofErr w:type="spellStart"/>
-      <w:r>
-        <w:t>kom</w:t>
-      </w:r>
-      <w:proofErr w:type="spellEnd"/>
-      <w:r>
-        <w:t xml:space="preserve"> </w:t>
-      </w:r>
-      <w:proofErr w:type="spellStart"/>
-      <w:r>
-        <w:t>ik</w:t>
-      </w:r>
-      <w:proofErr w:type="spellEnd"/>
-      <w:r>
-        <w:t xml:space="preserve"> </w:t>
-      </w:r>
-      <w:proofErr w:type="spellStart"/>
-      <w:r>
-        <w:t>bij</w:t>
-      </w:r>
-      <w:proofErr w:type="spellEnd"/>
-      <w:r>
-        <w:t xml:space="preserve"> </w:t>
-      </w:r>
-      <w:proofErr w:type="spellStart"/>
-      <w:r>
-        <w:t>mijn</w:t>
-      </w:r>
-      <w:proofErr w:type="spellEnd"/>
-      <w:r>
-        <w:t xml:space="preserve"> GALE application?</w:t>
+        <w:t>Hoe kom ik bij mijn GALE application?</w:t>
       </w:r>
     </w:p>
     <w:p>
@@ -10341,11 +9223,9 @@
       <w:r>
         <w:t xml:space="preserve"> </w:t>
       </w:r>
-      <w:proofErr w:type="spellStart"/>
       <w:r>
         <w:t>Yuexu</w:t>
       </w:r>
-      <w:proofErr w:type="spellEnd"/>
       <w:r>
         <w:rPr>
           <w:rStyle w:val="apple-converted-space"/>
@@ -11557,7 +10437,7 @@
 </file>
 
 <file path=customXml/itemProps1.xml><?xml version="1.0" encoding="utf-8"?>
-<ds:datastoreItem xmlns:ds="http://schemas.openxmlformats.org/officeDocument/2006/customXml" ds:itemID="{67D4EF5A-3E5D-480C-8EBE-CBFD6306DBC3}">
+<ds:datastoreItem xmlns:ds="http://schemas.openxmlformats.org/officeDocument/2006/customXml" ds:itemID="{8E459883-FB36-4B9A-9A4F-07A3DB92DA2F}">
   <ds:schemaRefs>
     <ds:schemaRef ds:uri="http://schemas.openxmlformats.org/officeDocument/2006/bibliography"/>
   </ds:schemaRefs>

</xml_diff>

<commit_message>
new environment next version finished introduction to AH and GALE almost finished. up for proofreading + editing
</commit_message>
<xml_diff>
--- a/Documents/School/Thesis docs/The new authoring environment.docx
+++ b/Documents/School/Thesis docs/The new authoring environment.docx
@@ -360,6 +360,12 @@
         <w:rPr>
           <w:rFonts w:cs="Arial"/>
         </w:rPr>
+        <w:t xml:space="preserve"> [APPENDIX REF]</w:t>
+      </w:r>
+      <w:r>
+        <w:rPr>
+          <w:rFonts w:cs="Arial"/>
+        </w:rPr>
         <w:t xml:space="preserve"> has been the foundation of the main ALAT screens. </w:t>
       </w:r>
     </w:p>
@@ -495,6 +501,12 @@
           <w:rFonts w:cs="Arial"/>
         </w:rPr>
         <w:t>(pedagogical and)</w:t>
+      </w:r>
+      <w:r>
+        <w:rPr>
+          <w:rFonts w:cs="Arial"/>
+        </w:rPr>
+        <w:t xml:space="preserve"> </w:t>
       </w:r>
       <w:r>
         <w:rPr>
@@ -758,56 +770,70 @@
           <w:rFonts w:cs="Arial"/>
           <w:i/>
         </w:rPr>
-        <w:t>figure 3.3.1</w:t>
-      </w:r>
-      <w:r>
-        <w:rPr>
-          <w:rFonts w:cs="Arial"/>
-        </w:rPr>
-        <w:t>) provides</w:t>
-      </w:r>
-      <w:r>
-        <w:rPr>
-          <w:rFonts w:cs="Arial"/>
-        </w:rPr>
-        <w:t xml:space="preserve"> a step-by-step domain navigation, </w:t>
-      </w:r>
-      <w:r>
-        <w:rPr>
-          <w:rFonts w:cs="Arial"/>
-        </w:rPr>
-        <w:t xml:space="preserve">reducing </w:t>
-      </w:r>
-      <w:r>
-        <w:rPr>
-          <w:rFonts w:cs="Arial"/>
-        </w:rPr>
-        <w:t xml:space="preserve">the </w:t>
-      </w:r>
-      <w:r>
-        <w:rPr>
-          <w:rFonts w:cs="Arial"/>
-        </w:rPr>
-        <w:t>number</w:t>
-      </w:r>
-      <w:r>
-        <w:rPr>
-          <w:rFonts w:cs="Arial"/>
-        </w:rPr>
-        <w:t xml:space="preserve"> of concepts on the screen at any given time. The other view </w:t>
-      </w:r>
-      <w:r>
-        <w:rPr>
-          <w:rFonts w:cs="Arial"/>
-        </w:rPr>
-        <w:t>(</w:t>
+        <w:t>figure 3</w:t>
       </w:r>
       <w:r>
         <w:rPr>
           <w:rFonts w:cs="Arial"/>
           <w:i/>
         </w:rPr>
-        <w:t>figure 3.3.2</w:t>
+        <w:t>.1</w:t>
+      </w:r>
+      <w:r>
+        <w:rPr>
+          <w:rFonts w:cs="Arial"/>
+        </w:rPr>
+        <w:t>) provides</w:t>
+      </w:r>
+      <w:r>
+        <w:rPr>
+          <w:rFonts w:cs="Arial"/>
+        </w:rPr>
+        <w:t xml:space="preserve"> a step-by-step domain navigation, </w:t>
+      </w:r>
+      <w:r>
+        <w:rPr>
+          <w:rFonts w:cs="Arial"/>
+        </w:rPr>
+        <w:t xml:space="preserve">reducing </w:t>
+      </w:r>
+      <w:r>
+        <w:rPr>
+          <w:rFonts w:cs="Arial"/>
+        </w:rPr>
+        <w:t xml:space="preserve">the </w:t>
+      </w:r>
+      <w:r>
+        <w:rPr>
+          <w:rFonts w:cs="Arial"/>
+        </w:rPr>
+        <w:t>number</w:t>
+      </w:r>
+      <w:r>
+        <w:rPr>
+          <w:rFonts w:cs="Arial"/>
+        </w:rPr>
+        <w:t xml:space="preserve"> of concepts on the screen at any given time. The other view </w:t>
+      </w:r>
+      <w:r>
+        <w:rPr>
+          <w:rFonts w:cs="Arial"/>
+        </w:rPr>
+        <w:t>(</w:t>
+      </w:r>
+      <w:r>
+        <w:rPr>
+          <w:rFonts w:cs="Arial"/>
+          <w:i/>
+        </w:rPr>
+        <w:t xml:space="preserve">figure </w:t>
+      </w:r>
+      <w:r>
+        <w:rPr>
+          <w:rFonts w:cs="Arial"/>
+          <w:i/>
+        </w:rPr>
+        <w:t>3.2</w:t>
       </w:r>
       <w:r>
         <w:rPr>
@@ -902,13 +928,13 @@
         <w:rPr>
           <w:i/>
         </w:rPr>
-        <w:t>figure 3.3.</w:t>
+        <w:t>figure 3.</w:t>
       </w:r>
       <w:r>
         <w:rPr>
           <w:i/>
         </w:rPr>
-        <w:t>3</w:t>
+        <w:t>4</w:t>
       </w:r>
       <w:r>
         <w:t>)</w:t>
@@ -933,6 +959,9 @@
       </w:r>
       <w:r>
         <w:t>with a single click of a button</w:t>
+      </w:r>
+      <w:r>
+        <w:t>,</w:t>
       </w:r>
       <w:r>
         <w:t xml:space="preserve"> minimizing the amount of menu navigati</w:t>
@@ -959,9 +988,28 @@
       <w:r>
         <w:t>easily managed using the corresponding section in the screen. Adding, removing and editing attributes is a quick and easy process which does not require further menu navigation.</w:t>
       </w:r>
-      <w:r>
-        <w:br/>
-        <w:t xml:space="preserve">The relations and expressions section of the screen is used to manage all pedagogical and non-pedagogical rules and relations. The user can </w:t>
+    </w:p>
+    <w:p>
+      <w:r>
+        <w:t xml:space="preserve">The </w:t>
+      </w:r>
+      <w:r>
+        <w:t>“</w:t>
+      </w:r>
+      <w:r>
+        <w:rPr>
+          <w:i/>
+        </w:rPr>
+        <w:t>relations and expressions</w:t>
+      </w:r>
+      <w:r>
+        <w:rPr>
+          <w:i/>
+        </w:rPr>
+        <w:t>”</w:t>
+      </w:r>
+      <w:r>
+        <w:t xml:space="preserve"> section of the screen is used to manage all pedagogical and non-pedagogical rules and relations. The user can </w:t>
       </w:r>
       <w:r>
         <w:t>choose</w:t>
@@ -970,7 +1018,13 @@
         <w:t xml:space="preserve"> to inspect and add a type of rule by using </w:t>
       </w:r>
       <w:r>
-        <w:t xml:space="preserve">a selection box. All rules and relations are provided with a tool tip to further clarify the meaning of a selected rule or relation.  </w:t>
+        <w:t xml:space="preserve">a </w:t>
+      </w:r>
+      <w:r>
+        <w:t>drop down menu</w:t>
+      </w:r>
+      <w:r>
+        <w:t>.</w:t>
       </w:r>
       <w:r>
         <w:br/>
@@ -980,10 +1034,55 @@
         <w:t xml:space="preserve">about </w:t>
       </w:r>
       <w:r>
-        <w:t>the function of adaptation rules and non-pedagogical rules.</w:t>
-      </w:r>
-      <w:r>
-        <w:t xml:space="preserve"> This section also allows the creation of new non-pedagogical rules. Once </w:t>
+        <w:t xml:space="preserve">the function of adaptation rules and non-pedagogical </w:t>
+      </w:r>
+      <w:r>
+        <w:t>relations</w:t>
+      </w:r>
+      <w:r>
+        <w:t>.</w:t>
+      </w:r>
+      <w:r>
+        <w:t xml:space="preserve"> This section also </w:t>
+      </w:r>
+      <w:r>
+        <w:t>enables</w:t>
+      </w:r>
+      <w:r>
+        <w:t xml:space="preserve"> the creation of new non-pedagogical </w:t>
+      </w:r>
+      <w:r>
+        <w:t>relations</w:t>
+      </w:r>
+      <w:r>
+        <w:t>.</w:t>
+      </w:r>
+      <w:r>
+        <w:t xml:space="preserve"> This is a</w:t>
+      </w:r>
+      <w:r>
+        <w:t>n easy</w:t>
+      </w:r>
+      <w:r>
+        <w:t xml:space="preserve"> process which only invol</w:t>
+      </w:r>
+      <w:r>
+        <w:t>ves entering a name and tooltip</w:t>
+      </w:r>
+      <w:r>
+        <w:t xml:space="preserve"> as no </w:t>
+      </w:r>
+      <w:r>
+        <w:t>GAM</w:t>
+      </w:r>
+      <w:r>
+        <w:t xml:space="preserve"> code is required to apply these relations</w:t>
+      </w:r>
+      <w:r>
+        <w:t>.</w:t>
+      </w:r>
+      <w:r>
+        <w:t xml:space="preserve"> Once </w:t>
       </w:r>
       <w:r>
         <w:t>such a</w:t>
@@ -996,6 +1095,119 @@
       </w:r>
     </w:p>
     <w:p>
+      <w:pPr>
+        <w:keepNext/>
+      </w:pPr>
+      <w:r>
+        <w:rPr>
+          <w:noProof/>
+        </w:rPr>
+        <w:drawing>
+          <wp:inline distT="0" distB="0" distL="0" distR="0" wp14:anchorId="01BAA6DB" wp14:editId="3F448860">
+            <wp:extent cx="5887272" cy="1086002"/>
+            <wp:effectExtent l="0" t="0" r="0" b="0"/>
+            <wp:docPr id="12" name="Picture 12"/>
+            <wp:cNvGraphicFramePr>
+              <a:graphicFrameLocks xmlns:a="http://schemas.openxmlformats.org/drawingml/2006/main" noChangeAspect="1"/>
+            </wp:cNvGraphicFramePr>
+            <a:graphic xmlns:a="http://schemas.openxmlformats.org/drawingml/2006/main">
+              <a:graphicData uri="http://schemas.openxmlformats.org/drawingml/2006/picture">
+                <pic:pic xmlns:pic="http://schemas.openxmlformats.org/drawingml/2006/picture">
+                  <pic:nvPicPr>
+                    <pic:cNvPr id="12" name="ruletargetselectioncontrols.png"/>
+                    <pic:cNvPicPr/>
+                  </pic:nvPicPr>
+                  <pic:blipFill>
+                    <a:blip r:embed="rId10">
+                      <a:extLst>
+                        <a:ext uri="{28A0092B-C50C-407E-A947-70E740481C1C}">
+                          <a14:useLocalDpi xmlns:a14="http://schemas.microsoft.com/office/drawing/2010/main" val="0"/>
+                        </a:ext>
+                      </a:extLst>
+                    </a:blip>
+                    <a:stretch>
+                      <a:fillRect/>
+                    </a:stretch>
+                  </pic:blipFill>
+                  <pic:spPr>
+                    <a:xfrm>
+                      <a:off x="0" y="0"/>
+                      <a:ext cx="5887272" cy="1086002"/>
+                    </a:xfrm>
+                    <a:prstGeom prst="rect">
+                      <a:avLst/>
+                    </a:prstGeom>
+                  </pic:spPr>
+                </pic:pic>
+              </a:graphicData>
+            </a:graphic>
+          </wp:inline>
+        </w:drawing>
+      </w:r>
+    </w:p>
+    <w:p>
+      <w:pPr>
+        <w:pStyle w:val="Caption"/>
+      </w:pPr>
+      <w:r>
+        <w:t>Figure 3. 3</w:t>
+      </w:r>
+      <w:r>
+        <w:t>: The rule target selection controls.</w:t>
+      </w:r>
+    </w:p>
+    <w:p>
+      <w:r>
+        <w:t xml:space="preserve">An easy set of controls has been created in order to easily select targets for any given pedagogical or non-pedagogical </w:t>
+      </w:r>
+      <w:r>
+        <w:t>relation (</w:t>
+      </w:r>
+      <w:r>
+        <w:rPr>
+          <w:i/>
+        </w:rPr>
+        <w:t>figure 3.3)</w:t>
+      </w:r>
+      <w:r>
+        <w:t xml:space="preserve">. These controls can be used to walk </w:t>
+      </w:r>
+      <w:r>
+        <w:lastRenderedPageBreak/>
+        <w:t>through the project hierarchy and select the desired rule targets. This solves the problems of huge lists of concepts</w:t>
+      </w:r>
+      <w:r>
+        <w:t>,</w:t>
+      </w:r>
+      <w:r>
+        <w:t xml:space="preserve"> which was a big problem in GAT. A strong feature </w:t>
+      </w:r>
+      <w:r>
+        <w:t>of</w:t>
+      </w:r>
+      <w:r>
+        <w:t xml:space="preserve"> GAT was the ability to apply adaptation rules on multiple concepts at once with the use of the socket interface as described in section 2. While it is no longer possible to select multiple sources for a single rule, there is the possibility to select multiple targets for any given </w:t>
+      </w:r>
+      <w:r>
+        <w:t>pedagogical or non-pedagogical relation</w:t>
+      </w:r>
+      <w:r>
+        <w:t xml:space="preserve"> by means of multi-selection</w:t>
+      </w:r>
+      <w:r>
+        <w:t>, which is</w:t>
+      </w:r>
+      <w:r>
+        <w:t xml:space="preserve"> </w:t>
+      </w:r>
+      <w:r>
+        <w:t xml:space="preserve">enabled </w:t>
+      </w:r>
+      <w:r>
+        <w:t xml:space="preserve">in the controls used to select a rule target. </w:t>
+      </w:r>
+    </w:p>
+    <w:p>
       <w:r>
         <w:t>The user does not have to deal with any GALE code anywhere during the entire authoring process.</w:t>
       </w:r>
@@ -1033,11 +1245,7 @@
         <w:t xml:space="preserve"> edit</w:t>
       </w:r>
       <w:r>
-        <w:t xml:space="preserve">. This prevents an overflow of information and confusion </w:t>
-      </w:r>
-      <w:r>
-        <w:lastRenderedPageBreak/>
-        <w:t xml:space="preserve">amongst novice users. More </w:t>
+        <w:t xml:space="preserve">. This prevents an overflow of information and confusion amongst novice users. More </w:t>
       </w:r>
       <w:r>
         <w:rPr>
@@ -1093,7 +1301,10 @@
                               <w:t>Figure 3.</w:t>
                             </w:r>
                             <w:r>
-                              <w:t>3: The settings screen</w:t>
+                              <w:t>4</w:t>
+                            </w:r>
+                            <w:r>
+                              <w:t>: The settings screen</w:t>
                             </w:r>
                           </w:p>
                         </w:txbxContent>
@@ -1112,7 +1323,11 @@
           </mc:Choice>
           <mc:Fallback>
             <w:pict>
-              <v:shape w14:anchorId="5611761F" id="Text Box 9" o:spid="_x0000_s1027" type="#_x0000_t202" style="position:absolute;margin-left:1.5pt;margin-top:352.9pt;width:357pt;height:.05pt;z-index:251670528;visibility:visible;mso-wrap-style:square;mso-wrap-distance-left:9pt;mso-wrap-distance-top:0;mso-wrap-distance-right:9pt;mso-wrap-distance-bottom:0;mso-position-horizontal:absolute;mso-position-horizontal-relative:text;mso-position-vertical:absolute;mso-position-vertical-relative:text;v-text-anchor:top" o:gfxdata="UEsDBBQABgAIAAAAIQC2gziS/gAAAOEBAAATAAAAW0NvbnRlbnRfVHlwZXNdLnhtbJSRQU7DMBBF&#10;90jcwfIWJU67QAgl6YK0S0CoHGBkTxKLZGx5TGhvj5O2G0SRWNoz/78nu9wcxkFMGNg6quQqL6RA&#10;0s5Y6ir5vt9lD1JwBDIwOMJKHpHlpr69KfdHjyxSmriSfYz+USnWPY7AufNIadK6MEJMx9ApD/oD&#10;OlTrorhX2lFEilmcO2RdNtjC5xDF9pCuTyYBB5bi6bQ4syoJ3g9WQ0ymaiLzg5KdCXlKLjvcW893&#10;SUOqXwnz5DrgnHtJTxOsQfEKIT7DmDSUCaxw7Rqn8787ZsmRM9e2VmPeBN4uqYvTtW7jvijg9N/y&#10;JsXecLq0q+WD6m8AAAD//wMAUEsDBBQABgAIAAAAIQA4/SH/1gAAAJQBAAALAAAAX3JlbHMvLnJl&#10;bHOkkMFqwzAMhu+DvYPRfXGawxijTi+j0GvpHsDYimMaW0Yy2fr2M4PBMnrbUb/Q94l/f/hMi1qR&#10;JVI2sOt6UJgd+ZiDgffL8ekFlFSbvV0oo4EbChzGx4f9GRdb25HMsYhqlCwG5lrLq9biZkxWOiqY&#10;22YiTra2kYMu1l1tQD30/bPm3wwYN0x18gb45AdQl1tp5j/sFB2T0FQ7R0nTNEV3j6o9feQzro1i&#10;OWA14Fm+Q8a1a8+Bvu/d/dMb2JY5uiPbhG/ktn4cqGU/er3pcvwCAAD//wMAUEsDBBQABgAIAAAA&#10;IQCOT7taMwIAAHIEAAAOAAAAZHJzL2Uyb0RvYy54bWysVFFv2jAQfp+0/2D5fQTKWo2IUDEqpkmo&#10;rQRTn43jkEi2zzsbEvbrd3YI3bo9TXsx57vzd7nvu2N+3xnNTgp9A7bgk9GYM2UllI09FPzbbv3h&#10;E2c+CFsKDVYV/Kw8v1+8fzdvXa5uoAZdKmQEYn3euoLXIbg8y7yslRF+BE5ZClaARgS64iErUbSE&#10;bnR2Mx7fZS1g6RCk8p68D32QLxJ+VSkZnqrKq8B0wenbQjoxnft4Zou5yA8oXN3Iy2eIf/gKIxpL&#10;Ra9QDyIIdsTmDyjTSAQPVRhJMBlUVSNV6oG6mYzfdLOthVOpFyLHuytN/v/BysfTM7KmLPiMMysM&#10;SbRTXWCfoWOzyE7rfE5JW0dpoSM3qTz4PTlj012FJv5SO4zixPP5ym0Ek+T8eDudzsYUkhS7m95G&#10;jOz1qUMfvigwLBoFRxIu8SlOGx/61CElVvKgm3LdaB0vMbDSyE6CRG7rJqgL+G9Z2sZcC/FVD9h7&#10;VJqSS5XYbd9VtEK37xI31473UJ6JCIR+kLyT64aqb4QPzwJpcqhB2obwREeloS04XCzOasAff/PH&#10;fBKUopy1NIkF99+PAhVn+qslqePYDgYOxn4w7NGsgPqe0J45mUx6gEEPZoVgXmhJlrEKhYSVVKvg&#10;YTBXod8HWjKplsuURMPpRNjYrZMRemB5170IdBeNAkn7CMOMivyNVH1uEsstj4F4TzpGXnsWSf94&#10;ocFOk3BZwrg5v95T1utfxeInAAAA//8DAFBLAwQUAAYACAAAACEAAfJoYN8AAAAJAQAADwAAAGRy&#10;cy9kb3ducmV2LnhtbEyPwU7DMBBE70j8g7VIXBB1SksDIU5VVXCAS0XaS29uvI0D8TqKnTb8PQsX&#10;OO7MaHZevhxdK07Yh8aTgukkAYFUedNQrWC3fbl9ABGiJqNbT6jgCwMsi8uLXGfGn+kdT2WsBZdQ&#10;yLQCG2OXSRkqi06Hie+Q2Dv63unIZ19L0+szl7tW3iXJQjrdEH+wusO1xeqzHJyCzXy/sTfD8flt&#10;NZ/1r7thvfioS6Wur8bVE4iIY/wLw898ng4Fbzr4gUwQrYIZk0QFaXLPBOyn05SVw6/yCLLI5X+C&#10;4hsAAP//AwBQSwECLQAUAAYACAAAACEAtoM4kv4AAADhAQAAEwAAAAAAAAAAAAAAAAAAAAAAW0Nv&#10;bnRlbnRfVHlwZXNdLnhtbFBLAQItABQABgAIAAAAIQA4/SH/1gAAAJQBAAALAAAAAAAAAAAAAAAA&#10;AC8BAABfcmVscy8ucmVsc1BLAQItABQABgAIAAAAIQCOT7taMwIAAHIEAAAOAAAAAAAAAAAAAAAA&#10;AC4CAABkcnMvZTJvRG9jLnhtbFBLAQItABQABgAIAAAAIQAB8mhg3wAAAAkBAAAPAAAAAAAAAAAA&#10;AAAAAI0EAABkcnMvZG93bnJldi54bWxQSwUGAAAAAAQABADzAAAAmQUAAAAA&#10;" stroked="f">
+              <v:shapetype w14:anchorId="5611761F" id="_x0000_t202" coordsize="21600,21600" o:spt="202" path="m,l,21600r21600,l21600,xe">
+                <v:stroke joinstyle="miter"/>
+                <v:path gradientshapeok="t" o:connecttype="rect"/>
+              </v:shapetype>
+              <v:shape id="Text Box 9" o:spid="_x0000_s1027" type="#_x0000_t202" style="position:absolute;margin-left:1.5pt;margin-top:352.9pt;width:357pt;height:.05pt;z-index:251670528;visibility:visible;mso-wrap-style:square;mso-wrap-distance-left:9pt;mso-wrap-distance-top:0;mso-wrap-distance-right:9pt;mso-wrap-distance-bottom:0;mso-position-horizontal:absolute;mso-position-horizontal-relative:text;mso-position-vertical:absolute;mso-position-vertical-relative:text;v-text-anchor:top" o:gfxdata="UEsDBBQABgAIAAAAIQC2gziS/gAAAOEBAAATAAAAW0NvbnRlbnRfVHlwZXNdLnhtbJSRQU7DMBBF&#10;90jcwfIWJU67QAgl6YK0S0CoHGBkTxKLZGx5TGhvj5O2G0SRWNoz/78nu9wcxkFMGNg6quQqL6RA&#10;0s5Y6ir5vt9lD1JwBDIwOMJKHpHlpr69KfdHjyxSmriSfYz+USnWPY7AufNIadK6MEJMx9ApD/oD&#10;OlTrorhX2lFEilmcO2RdNtjC5xDF9pCuTyYBB5bi6bQ4syoJ3g9WQ0ymaiLzg5KdCXlKLjvcW893&#10;SUOqXwnz5DrgnHtJTxOsQfEKIT7DmDSUCaxw7Rqn8787ZsmRM9e2VmPeBN4uqYvTtW7jvijg9N/y&#10;JsXecLq0q+WD6m8AAAD//wMAUEsDBBQABgAIAAAAIQA4/SH/1gAAAJQBAAALAAAAX3JlbHMvLnJl&#10;bHOkkMFqwzAMhu+DvYPRfXGawxijTi+j0GvpHsDYimMaW0Yy2fr2M4PBMnrbUb/Q94l/f/hMi1qR&#10;JVI2sOt6UJgd+ZiDgffL8ekFlFSbvV0oo4EbChzGx4f9GRdb25HMsYhqlCwG5lrLq9biZkxWOiqY&#10;22YiTra2kYMu1l1tQD30/bPm3wwYN0x18gb45AdQl1tp5j/sFB2T0FQ7R0nTNEV3j6o9feQzro1i&#10;OWA14Fm+Q8a1a8+Bvu/d/dMb2JY5uiPbhG/ktn4cqGU/er3pcvwCAAD//wMAUEsDBBQABgAIAAAA&#10;IQCOT7taMwIAAHIEAAAOAAAAZHJzL2Uyb0RvYy54bWysVFFv2jAQfp+0/2D5fQTKWo2IUDEqpkmo&#10;rQRTn43jkEi2zzsbEvbrd3YI3bo9TXsx57vzd7nvu2N+3xnNTgp9A7bgk9GYM2UllI09FPzbbv3h&#10;E2c+CFsKDVYV/Kw8v1+8fzdvXa5uoAZdKmQEYn3euoLXIbg8y7yslRF+BE5ZClaARgS64iErUbSE&#10;bnR2Mx7fZS1g6RCk8p68D32QLxJ+VSkZnqrKq8B0wenbQjoxnft4Zou5yA8oXN3Iy2eIf/gKIxpL&#10;Ra9QDyIIdsTmDyjTSAQPVRhJMBlUVSNV6oG6mYzfdLOthVOpFyLHuytN/v/BysfTM7KmLPiMMysM&#10;SbRTXWCfoWOzyE7rfE5JW0dpoSM3qTz4PTlj012FJv5SO4zixPP5ym0Ek+T8eDudzsYUkhS7m95G&#10;jOz1qUMfvigwLBoFRxIu8SlOGx/61CElVvKgm3LdaB0vMbDSyE6CRG7rJqgL+G9Z2sZcC/FVD9h7&#10;VJqSS5XYbd9VtEK37xI31473UJ6JCIR+kLyT64aqb4QPzwJpcqhB2obwREeloS04XCzOasAff/PH&#10;fBKUopy1NIkF99+PAhVn+qslqePYDgYOxn4w7NGsgPqe0J45mUx6gEEPZoVgXmhJlrEKhYSVVKvg&#10;YTBXod8HWjKplsuURMPpRNjYrZMRemB5170IdBeNAkn7CMOMivyNVH1uEsstj4F4TzpGXnsWSf94&#10;ocFOk3BZwrg5v95T1utfxeInAAAA//8DAFBLAwQUAAYACAAAACEAAfJoYN8AAAAJAQAADwAAAGRy&#10;cy9kb3ducmV2LnhtbEyPwU7DMBBE70j8g7VIXBB1SksDIU5VVXCAS0XaS29uvI0D8TqKnTb8PQsX&#10;OO7MaHZevhxdK07Yh8aTgukkAYFUedNQrWC3fbl9ABGiJqNbT6jgCwMsi8uLXGfGn+kdT2WsBZdQ&#10;yLQCG2OXSRkqi06Hie+Q2Dv63unIZ19L0+szl7tW3iXJQjrdEH+wusO1xeqzHJyCzXy/sTfD8flt&#10;NZ/1r7thvfioS6Wur8bVE4iIY/wLw898ng4Fbzr4gUwQrYIZk0QFaXLPBOyn05SVw6/yCLLI5X+C&#10;4hsAAP//AwBQSwECLQAUAAYACAAAACEAtoM4kv4AAADhAQAAEwAAAAAAAAAAAAAAAAAAAAAAW0Nv&#10;bnRlbnRfVHlwZXNdLnhtbFBLAQItABQABgAIAAAAIQA4/SH/1gAAAJQBAAALAAAAAAAAAAAAAAAA&#10;AC8BAABfcmVscy8ucmVsc1BLAQItABQABgAIAAAAIQCOT7taMwIAAHIEAAAOAAAAAAAAAAAAAAAA&#10;AC4CAABkcnMvZTJvRG9jLnhtbFBLAQItABQABgAIAAAAIQAB8mhg3wAAAAkBAAAPAAAAAAAAAAAA&#10;AAAAAI0EAABkcnMvZG93bnJldi54bWxQSwUGAAAAAAQABADzAAAAmQUAAAAA&#10;" stroked="f">
                 <v:textbox style="mso-fit-shape-to-text:t" inset="0,0,0,0">
                   <w:txbxContent>
                     <w:p>
@@ -1127,7 +1342,10 @@
                         <w:t>Figure 3.</w:t>
                       </w:r>
                       <w:r>
-                        <w:t>3: The settings screen</w:t>
+                        <w:t>4</w:t>
+                      </w:r>
+                      <w:r>
+                        <w:t>: The settings screen</w:t>
                       </w:r>
                     </w:p>
                   </w:txbxContent>
@@ -1166,7 +1384,7 @@
                     <pic:cNvPicPr/>
                   </pic:nvPicPr>
                   <pic:blipFill>
-                    <a:blip r:embed="rId10">
+                    <a:blip r:embed="rId11">
                       <a:extLst>
                         <a:ext uri="{28A0092B-C50C-407E-A947-70E740481C1C}">
                           <a14:useLocalDpi xmlns:a14="http://schemas.microsoft.com/office/drawing/2010/main" val="0"/>
@@ -1202,6 +1420,12 @@
       </w:r>
     </w:p>
     <w:p>
+      <w:r>
+        <w:br w:type="page"/>
+      </w:r>
+    </w:p>
+    <w:p/>
+    <w:p>
       <w:pPr>
         <w:pStyle w:val="Heading2"/>
       </w:pPr>
@@ -1243,7 +1467,7 @@
           <w:color w:val="000000"/>
           <w:szCs w:val="24"/>
         </w:rPr>
-        <w:t xml:space="preserve"> provides when compared to its predecessors is the ability to move the scripting and technical aspects away from the user even more than </w:t>
+        <w:t xml:space="preserve"> provides when compared to its predecessors is the ability to move the </w:t>
       </w:r>
       <w:r>
         <w:rPr>
@@ -1251,7 +1475,7 @@
           <w:color w:val="000000"/>
           <w:szCs w:val="24"/>
         </w:rPr>
-        <w:t>the graph author and GAT</w:t>
+        <w:t xml:space="preserve">complicated </w:t>
       </w:r>
       <w:r>
         <w:rPr>
@@ -1259,7 +1483,23 @@
           <w:color w:val="000000"/>
           <w:szCs w:val="24"/>
         </w:rPr>
-        <w:t>. By extensively templating and by using simple screens to let the user add or remove rules and conditions, novice users with basic understanding of adaptive hypermedia will be able to author a course.</w:t>
+        <w:t xml:space="preserve">scripting and technical aspects away from the user even more than </w:t>
+      </w:r>
+      <w:r>
+        <w:rPr>
+          <w:rFonts w:eastAsia="Times New Roman" w:cs="Arial"/>
+          <w:color w:val="000000"/>
+          <w:szCs w:val="24"/>
+        </w:rPr>
+        <w:t>the graph author and GAT</w:t>
+      </w:r>
+      <w:r>
+        <w:rPr>
+          <w:rFonts w:eastAsia="Times New Roman" w:cs="Arial"/>
+          <w:color w:val="000000"/>
+          <w:szCs w:val="24"/>
+        </w:rPr>
+        <w:t>. By extensively templating novice users with basic understanding of adaptive hypermedia will be able to author a course.</w:t>
       </w:r>
     </w:p>
     <w:p>
@@ -1546,7 +1786,6 @@
         <w:pStyle w:val="Heading3"/>
       </w:pPr>
       <w:r>
-        <w:lastRenderedPageBreak/>
         <w:t xml:space="preserve">3.2.1 </w:t>
       </w:r>
       <w:r>
@@ -1564,7 +1803,16 @@
         <w:t>store the templated information</w:t>
       </w:r>
       <w:r>
-        <w:t>: The format must be able to efficiently store a</w:t>
+        <w:t>.</w:t>
+      </w:r>
+      <w:r>
+        <w:t xml:space="preserve"> Th</w:t>
+      </w:r>
+      <w:r>
+        <w:t>is</w:t>
+      </w:r>
+      <w:r>
+        <w:t xml:space="preserve"> format must be able to efficiently store a</w:t>
       </w:r>
       <w:r>
         <w:t xml:space="preserve">ll required data. It </w:t>
@@ -1576,10 +1824,19 @@
         <w:t xml:space="preserve">also </w:t>
       </w:r>
       <w:r>
-        <w:t xml:space="preserve">be easy to read by both the authoring tool and </w:t>
-      </w:r>
-      <w:r>
-        <w:t xml:space="preserve">by </w:t>
+        <w:t xml:space="preserve">be easy to </w:t>
+      </w:r>
+      <w:r>
+        <w:t>parse</w:t>
+      </w:r>
+      <w:r>
+        <w:t xml:space="preserve"> by the authoring tool and </w:t>
+      </w:r>
+      <w:r>
+        <w:t>easy to read for</w:t>
+      </w:r>
+      <w:r>
+        <w:t xml:space="preserve"> </w:t>
       </w:r>
       <w:r>
         <w:t xml:space="preserve">humans. </w:t>
@@ -1600,7 +1857,19 @@
         <w:t>more likely to be familiar</w:t>
       </w:r>
       <w:r>
-        <w:t xml:space="preserve"> as well as </w:t>
+        <w:t xml:space="preserve"> to new users</w:t>
+      </w:r>
+      <w:r>
+        <w:t xml:space="preserve"> a</w:t>
+      </w:r>
+      <w:r>
+        <w:t>nd</w:t>
+      </w:r>
+      <w:r>
+        <w:t xml:space="preserve"> </w:t>
+      </w:r>
+      <w:r>
+        <w:t xml:space="preserve">are </w:t>
       </w:r>
       <w:r>
         <w:t xml:space="preserve">extensively </w:t>
@@ -1650,7 +1919,13 @@
         <w:t>It</w:t>
       </w:r>
       <w:r>
-        <w:t>s integration in rich web applications is intuitive and parses faster than XML</w:t>
+        <w:t>s integration in rich web applications is intuitive and parses faster</w:t>
+      </w:r>
+      <w:r>
+        <w:t xml:space="preserve"> on servers</w:t>
+      </w:r>
+      <w:r>
+        <w:t xml:space="preserve"> than XML</w:t>
       </w:r>
       <w:r>
         <w:t xml:space="preserve"> [NuAL09]. </w:t>
@@ -1725,13 +2000,38 @@
         <w:t xml:space="preserve"> on the fly</w:t>
       </w:r>
       <w:r>
-        <w:t>. But this user interface approach is not practical when creating concept blueprints, or when creating an adaptation rule template setup</w:t>
-      </w:r>
-      <w:r>
-        <w:t>. Elementary actions available in text editors, such as copying and pasting or searching and replacing are not possible. These operations would be very useful when creating variants of existing rules, for example. It is simply faster and easier to just edit the properties file instead of having a graphical user interface.</w:t>
-      </w:r>
-      <w:r>
-        <w:t xml:space="preserve"> That is why the AHA! graph author approach has been taken and all templating has been moved outside of the application. The creation and maintenance of templates is efficient and fast because of the use of a format which is easy to understand and edit.</w:t>
+        <w:t xml:space="preserve">. But this user interface approach is not practical </w:t>
+      </w:r>
+      <w:r>
+        <w:lastRenderedPageBreak/>
+        <w:t>when creating concept blueprints, or when creating an adaptation rule template setup</w:t>
+      </w:r>
+      <w:r>
+        <w:t>. Elementary actions available in text editors, such as copying and pasting or searching and replacing are not possible. These operations would be very useful when</w:t>
+      </w:r>
+      <w:r>
+        <w:t xml:space="preserve"> performing operations such as</w:t>
+      </w:r>
+      <w:r>
+        <w:t xml:space="preserve"> crea</w:t>
+      </w:r>
+      <w:r>
+        <w:t>ting variants of existing rules</w:t>
+      </w:r>
+      <w:r>
+        <w:t xml:space="preserve"> for example. It is simply faster and easier to just edit the properties file instead of having a graphical user interface.</w:t>
+      </w:r>
+      <w:r>
+        <w:t xml:space="preserve"> That is why the AHA! graph author approach has been taken and all templating has been moved outside of the application. The creation and maintenance of templates is efficient and fast because of the use of </w:t>
+      </w:r>
+      <w:r>
+        <w:t xml:space="preserve">JSON, </w:t>
+      </w:r>
+      <w:r>
+        <w:t>which</w:t>
+      </w:r>
+      <w:r>
+        <w:t xml:space="preserve"> is easy to understand and edit.</w:t>
       </w:r>
       <w:r>
         <w:t xml:space="preserve"> </w:t>
@@ -1764,309 +2064,122 @@
       </w:r>
     </w:p>
     <w:p>
-      <w:pPr>
-        <w:spacing w:after="0" w:line="240" w:lineRule="auto"/>
-        <w:rPr>
-          <w:rFonts w:eastAsia="Times New Roman" w:cs="Arial"/>
-          <w:szCs w:val="24"/>
-        </w:rPr>
-      </w:pPr>
-      <w:r>
-        <w:rPr>
-          <w:rFonts w:eastAsia="Times New Roman" w:cs="Arial"/>
-          <w:color w:val="000000"/>
-          <w:szCs w:val="24"/>
-        </w:rPr>
+      <w:r>
         <w:t xml:space="preserve">The </w:t>
       </w:r>
       <w:r>
-        <w:rPr>
-          <w:rFonts w:eastAsia="Times New Roman" w:cs="Arial"/>
-          <w:color w:val="000000"/>
-          <w:szCs w:val="24"/>
-        </w:rPr>
         <w:t xml:space="preserve">concept </w:t>
       </w:r>
       <w:r>
-        <w:rPr>
-          <w:rFonts w:eastAsia="Times New Roman" w:cs="Arial"/>
-          <w:color w:val="000000"/>
-          <w:szCs w:val="24"/>
-        </w:rPr>
         <w:t xml:space="preserve">blueprints </w:t>
       </w:r>
       <w:r>
-        <w:rPr>
-          <w:rFonts w:eastAsia="Times New Roman" w:cs="Arial"/>
-          <w:color w:val="000000"/>
-          <w:szCs w:val="24"/>
-        </w:rPr>
         <w:t>are</w:t>
       </w:r>
       <w:r>
-        <w:rPr>
-          <w:rFonts w:eastAsia="Times New Roman" w:cs="Arial"/>
-          <w:color w:val="000000"/>
-          <w:szCs w:val="24"/>
-        </w:rPr>
         <w:t xml:space="preserve"> a set of basic concept types </w:t>
       </w:r>
       <w:r>
-        <w:rPr>
-          <w:rFonts w:eastAsia="Times New Roman" w:cs="Arial"/>
-          <w:color w:val="000000"/>
-          <w:szCs w:val="24"/>
-        </w:rPr>
         <w:t>which are selected as a basic structure for</w:t>
       </w:r>
       <w:r>
-        <w:rPr>
-          <w:rFonts w:eastAsia="Times New Roman" w:cs="Arial"/>
-          <w:color w:val="000000"/>
-          <w:szCs w:val="24"/>
-        </w:rPr>
         <w:t xml:space="preserve"> </w:t>
       </w:r>
       <w:r>
-        <w:rPr>
-          <w:rFonts w:eastAsia="Times New Roman" w:cs="Arial"/>
-          <w:color w:val="000000"/>
-          <w:szCs w:val="24"/>
-        </w:rPr>
         <w:t>new concept</w:t>
       </w:r>
       <w:r>
-        <w:rPr>
-          <w:rFonts w:eastAsia="Times New Roman" w:cs="Arial"/>
-          <w:color w:val="000000"/>
-          <w:szCs w:val="24"/>
-        </w:rPr>
         <w:t>s</w:t>
       </w:r>
       <w:r>
-        <w:rPr>
-          <w:rFonts w:eastAsia="Times New Roman" w:cs="Arial"/>
-          <w:color w:val="000000"/>
-          <w:szCs w:val="24"/>
-        </w:rPr>
         <w:t xml:space="preserve">. </w:t>
       </w:r>
       <w:r>
-        <w:rPr>
-          <w:rFonts w:eastAsia="Times New Roman" w:cs="Arial"/>
-          <w:color w:val="000000"/>
-          <w:szCs w:val="24"/>
-        </w:rPr>
         <w:t xml:space="preserve">These types </w:t>
       </w:r>
       <w:r>
-        <w:rPr>
-          <w:rFonts w:eastAsia="Times New Roman" w:cs="Arial"/>
-          <w:color w:val="000000"/>
-          <w:szCs w:val="24"/>
-        </w:rPr>
         <w:t>contain</w:t>
       </w:r>
       <w:r>
-        <w:rPr>
-          <w:rFonts w:eastAsia="Times New Roman" w:cs="Arial"/>
-          <w:color w:val="000000"/>
-          <w:szCs w:val="24"/>
-        </w:rPr>
         <w:t xml:space="preserve"> a set of concept attributes and adaptation rules.</w:t>
       </w:r>
       <w:r>
-        <w:rPr>
-          <w:rFonts w:eastAsia="Times New Roman" w:cs="Arial"/>
-          <w:color w:val="000000"/>
-          <w:szCs w:val="24"/>
-        </w:rPr>
         <w:t xml:space="preserve"> </w:t>
       </w:r>
       <w:r>
-        <w:rPr>
-          <w:rFonts w:eastAsia="Times New Roman" w:cs="Arial"/>
-          <w:color w:val="000000"/>
-          <w:szCs w:val="24"/>
-        </w:rPr>
         <w:t>Th</w:t>
       </w:r>
       <w:r>
-        <w:rPr>
-          <w:rFonts w:eastAsia="Times New Roman" w:cs="Arial"/>
-          <w:color w:val="000000"/>
-          <w:szCs w:val="24"/>
-        </w:rPr>
         <w:t>e</w:t>
       </w:r>
       <w:r>
-        <w:rPr>
-          <w:rFonts w:eastAsia="Times New Roman" w:cs="Arial"/>
-          <w:color w:val="000000"/>
-          <w:szCs w:val="24"/>
-        </w:rPr>
         <w:t xml:space="preserve"> </w:t>
       </w:r>
       <w:r>
-        <w:rPr>
-          <w:rFonts w:eastAsia="Times New Roman" w:cs="Arial"/>
-          <w:color w:val="000000"/>
-          <w:szCs w:val="24"/>
-        </w:rPr>
         <w:t xml:space="preserve">blueprints file also contains </w:t>
       </w:r>
       <w:r>
-        <w:rPr>
-          <w:rFonts w:eastAsia="Times New Roman" w:cs="Arial"/>
-          <w:color w:val="000000"/>
-          <w:szCs w:val="24"/>
-        </w:rPr>
         <w:t>a set of standard attribute</w:t>
       </w:r>
       <w:r>
-        <w:rPr>
-          <w:rFonts w:eastAsia="Times New Roman" w:cs="Arial"/>
-          <w:color w:val="000000"/>
-          <w:szCs w:val="24"/>
-        </w:rPr>
         <w:t>s</w:t>
       </w:r>
       <w:r>
-        <w:rPr>
-          <w:rFonts w:eastAsia="Times New Roman" w:cs="Arial"/>
-          <w:color w:val="000000"/>
-          <w:szCs w:val="24"/>
-        </w:rPr>
         <w:t xml:space="preserve"> which is applied to all</w:t>
       </w:r>
       <w:r>
-        <w:rPr>
-          <w:rFonts w:eastAsia="Times New Roman" w:cs="Arial"/>
-          <w:color w:val="000000"/>
-          <w:szCs w:val="24"/>
-        </w:rPr>
         <w:t xml:space="preserve"> concept blueprints. This is an extension to the extent of templating in the AHA! graph author</w:t>
       </w:r>
       <w:r>
-        <w:rPr>
-          <w:rFonts w:eastAsia="Times New Roman" w:cs="Arial"/>
-          <w:color w:val="000000"/>
-          <w:szCs w:val="24"/>
-        </w:rPr>
         <w:t xml:space="preserve">. </w:t>
       </w:r>
       <w:r>
-        <w:rPr>
-          <w:rFonts w:eastAsia="Times New Roman" w:cs="Arial"/>
-          <w:color w:val="000000"/>
-          <w:szCs w:val="24"/>
-        </w:rPr>
         <w:t>The reason for th</w:t>
       </w:r>
       <w:r>
-        <w:rPr>
-          <w:rFonts w:eastAsia="Times New Roman" w:cs="Arial"/>
-          <w:color w:val="000000"/>
-          <w:szCs w:val="24"/>
-        </w:rPr>
         <w:t>e standard attributes</w:t>
       </w:r>
       <w:r>
-        <w:rPr>
-          <w:rFonts w:eastAsia="Times New Roman" w:cs="Arial"/>
-          <w:color w:val="000000"/>
-          <w:szCs w:val="24"/>
-        </w:rPr>
         <w:t xml:space="preserve"> is </w:t>
       </w:r>
       <w:r>
-        <w:rPr>
-          <w:rFonts w:eastAsia="Times New Roman" w:cs="Arial"/>
-          <w:color w:val="000000"/>
-          <w:szCs w:val="24"/>
-        </w:rPr>
         <w:t>that</w:t>
       </w:r>
       <w:r>
-        <w:rPr>
-          <w:rFonts w:eastAsia="Times New Roman" w:cs="Arial"/>
-          <w:color w:val="000000"/>
-          <w:szCs w:val="24"/>
-        </w:rPr>
         <w:t xml:space="preserve"> GALE makes use of adaptive </w:t>
       </w:r>
       <w:r>
-        <w:rPr>
-          <w:rFonts w:eastAsia="Times New Roman" w:cs="Arial"/>
-          <w:color w:val="000000"/>
-          <w:szCs w:val="24"/>
-        </w:rPr>
         <w:t>views</w:t>
       </w:r>
       <w:r>
-        <w:rPr>
-          <w:rFonts w:eastAsia="Times New Roman" w:cs="Arial"/>
-          <w:color w:val="000000"/>
-          <w:szCs w:val="24"/>
-        </w:rPr>
         <w:t>, such as the “static-tree-view</w:t>
       </w:r>
       <w:r>
-        <w:rPr>
-          <w:rFonts w:eastAsia="Times New Roman" w:cs="Arial"/>
-          <w:color w:val="000000"/>
-          <w:szCs w:val="24"/>
-        </w:rPr>
         <w:t>” or</w:t>
       </w:r>
       <w:r>
-        <w:rPr>
-          <w:rFonts w:eastAsia="Times New Roman" w:cs="Arial"/>
-          <w:color w:val="000000"/>
-          <w:szCs w:val="24"/>
-        </w:rPr>
         <w:t xml:space="preserve"> the “next-view</w:t>
       </w:r>
       <w:r>
-        <w:rPr>
-          <w:rFonts w:eastAsia="Times New Roman" w:cs="Arial"/>
-          <w:color w:val="000000"/>
-          <w:szCs w:val="24"/>
-        </w:rPr>
-        <w:t>”</w:t>
-      </w:r>
-      <w:r>
-        <w:t xml:space="preserve"> [</w:t>
+        <w:t>” [</w:t>
       </w:r>
       <w:r>
         <w:t>SmBr11]</w:t>
       </w:r>
       <w:r>
-        <w:rPr>
-          <w:rFonts w:eastAsia="Times New Roman" w:cs="Arial"/>
-          <w:color w:val="000000"/>
-          <w:szCs w:val="24"/>
-        </w:rPr>
         <w:t xml:space="preserve"> which use these </w:t>
       </w:r>
       <w:r>
-        <w:rPr>
-          <w:rFonts w:eastAsia="Times New Roman" w:cs="Arial"/>
-          <w:color w:val="000000"/>
-          <w:szCs w:val="24"/>
-        </w:rPr>
         <w:t>standard variables for their adaptive behavior</w:t>
       </w:r>
       <w:r>
         <w:rPr>
-          <w:rFonts w:cs="Arial"/>
           <w:shd w:val="clear" w:color="auto" w:fill="FFFFFF"/>
         </w:rPr>
         <w:t>.</w:t>
       </w:r>
       <w:r>
         <w:rPr>
-          <w:rFonts w:cs="Arial"/>
           <w:sz w:val="20"/>
           <w:shd w:val="clear" w:color="auto" w:fill="FFFFFF"/>
         </w:rPr>
@@ -2074,35 +2187,30 @@
       </w:r>
       <w:r>
         <w:rPr>
-          <w:rFonts w:cs="Arial"/>
           <w:shd w:val="clear" w:color="auto" w:fill="FFFFFF"/>
         </w:rPr>
         <w:t>These vie</w:t>
       </w:r>
       <w:r>
         <w:rPr>
-          <w:rFonts w:cs="Arial"/>
           <w:shd w:val="clear" w:color="auto" w:fill="FFFFFF"/>
         </w:rPr>
         <w:t>ws are usually part of a layout</w:t>
       </w:r>
       <w:r>
         <w:rPr>
-          <w:rFonts w:cs="Arial"/>
           <w:shd w:val="clear" w:color="auto" w:fill="FFFFFF"/>
         </w:rPr>
         <w:t xml:space="preserve"> in which </w:t>
       </w:r>
       <w:r>
         <w:rPr>
-          <w:rFonts w:cs="Arial"/>
           <w:shd w:val="clear" w:color="auto" w:fill="FFFFFF"/>
         </w:rPr>
         <w:t xml:space="preserve">concepts are </w:t>
       </w:r>
       <w:r>
         <w:rPr>
-          <w:rFonts w:cs="Arial"/>
           <w:shd w:val="clear" w:color="auto" w:fill="FFFFFF"/>
         </w:rPr>
         <w:t>presented.</w:t>
@@ -2110,7 +2218,6 @@
     </w:p>
     <w:p>
       <w:r>
-        <w:lastRenderedPageBreak/>
         <w:t xml:space="preserve">By having these attributes apply to all concept </w:t>
       </w:r>
       <w:r>
@@ -2152,7 +2259,19 @@
         <w:rPr>
           <w:i/>
         </w:rPr>
-        <w:t>defaultattributes</w:t>
+        <w:t>default</w:t>
+      </w:r>
+      <w:r>
+        <w:rPr>
+          <w:i/>
+        </w:rPr>
+        <w:t>A</w:t>
+      </w:r>
+      <w:r>
+        <w:rPr>
+          <w:i/>
+        </w:rPr>
+        <w:t>ttributes</w:t>
       </w:r>
       <w:r>
         <w:t>” and “</w:t>
@@ -2161,10 +2280,49 @@
         <w:rPr>
           <w:i/>
         </w:rPr>
-        <w:t>concepttypes</w:t>
-      </w:r>
-      <w:r>
-        <w:t xml:space="preserve">”. These contain the default attributes and the concept blueprints respectively. </w:t>
+        <w:t>concept</w:t>
+      </w:r>
+      <w:r>
+        <w:rPr>
+          <w:i/>
+        </w:rPr>
+        <w:t>T</w:t>
+      </w:r>
+      <w:r>
+        <w:rPr>
+          <w:i/>
+        </w:rPr>
+        <w:t>ypes</w:t>
+      </w:r>
+      <w:r>
+        <w:t>”. These contain the default attributes and the</w:t>
+      </w:r>
+      <w:r>
+        <w:t xml:space="preserve"> </w:t>
+      </w:r>
+      <w:r>
+        <w:t xml:space="preserve">concept blueprints respectively. The attributes consist out of an attribute name, data type (Boolean, Integer, Double or String) and a default value. Attributes with the Double or Integer type contain an extra </w:t>
+      </w:r>
+      <w:r>
+        <w:t>parameter</w:t>
+      </w:r>
+      <w:r>
+        <w:t xml:space="preserve"> which is used to resolve multiple adaptation </w:t>
+      </w:r>
+      <w:r>
+        <w:t>rules</w:t>
+      </w:r>
+      <w:r>
+        <w:t xml:space="preserve"> applied to this </w:t>
+      </w:r>
+      <w:r>
+        <w:t>attribute</w:t>
+      </w:r>
+      <w:r>
+        <w:t>. The current version of ALAT supports “SUM” and “AVG” to either sum up the outcome of all expressions or take the average of the resulting adaptation expression values.</w:t>
+      </w:r>
+      <w:r>
+        <w:t xml:space="preserve"> The source code is set up for future expansions such as using a minimum (MIN) or maximum (MAX) value.</w:t>
       </w:r>
     </w:p>
     <w:p>
@@ -2172,16 +2330,17 @@
         <w:rPr>
           <w:noProof/>
         </w:rPr>
+        <w:lastRenderedPageBreak/>
         <mc:AlternateContent>
           <mc:Choice Requires="wps">
             <w:drawing>
-              <wp:anchor distT="0" distB="0" distL="114300" distR="114300" simplePos="0" relativeHeight="251680768" behindDoc="0" locked="0" layoutInCell="1" allowOverlap="1" wp14:anchorId="3CC23956" wp14:editId="1F2C5DFE">
+              <wp:anchor distT="0" distB="0" distL="114300" distR="114300" simplePos="0" relativeHeight="251680768" behindDoc="0" locked="0" layoutInCell="1" allowOverlap="1" wp14:anchorId="3CC23956" wp14:editId="0EFAB63D">
                 <wp:simplePos x="0" y="0"/>
                 <wp:positionH relativeFrom="margin">
-                  <wp:align>left</wp:align>
+                  <wp:align>right</wp:align>
                 </wp:positionH>
                 <wp:positionV relativeFrom="paragraph">
-                  <wp:posOffset>6523990</wp:posOffset>
+                  <wp:posOffset>5667375</wp:posOffset>
                 </wp:positionV>
                 <wp:extent cx="5981700" cy="635"/>
                 <wp:effectExtent l="0" t="0" r="0" b="8255"/>
@@ -2221,7 +2380,10 @@
                               </w:rPr>
                             </w:pPr>
                             <w:r>
-                              <w:t>Figure 3.4</w:t>
+                              <w:t>Figure 3.</w:t>
+                            </w:r>
+                            <w:r>
+                              <w:t>5</w:t>
                             </w:r>
                             <w:r>
                               <w:t>: An example blueprints template.</w:t>
@@ -2243,7 +2405,7 @@
           </mc:Choice>
           <mc:Fallback>
             <w:pict>
-              <v:shape w14:anchorId="3CC23956" id="Text Box 2" o:spid="_x0000_s1028" type="#_x0000_t202" style="position:absolute;margin-left:0;margin-top:513.7pt;width:471pt;height:.05pt;z-index:251680768;visibility:visible;mso-wrap-style:square;mso-wrap-distance-left:9pt;mso-wrap-distance-top:0;mso-wrap-distance-right:9pt;mso-wrap-distance-bottom:0;mso-position-horizontal:left;mso-position-horizontal-relative:margin;mso-position-vertical:absolute;mso-position-vertical-relative:text;v-text-anchor:top" o:gfxdata="UEsDBBQABgAIAAAAIQC2gziS/gAAAOEBAAATAAAAW0NvbnRlbnRfVHlwZXNdLnhtbJSRQU7DMBBF&#10;90jcwfIWJU67QAgl6YK0S0CoHGBkTxKLZGx5TGhvj5O2G0SRWNoz/78nu9wcxkFMGNg6quQqL6RA&#10;0s5Y6ir5vt9lD1JwBDIwOMJKHpHlpr69KfdHjyxSmriSfYz+USnWPY7AufNIadK6MEJMx9ApD/oD&#10;OlTrorhX2lFEilmcO2RdNtjC5xDF9pCuTyYBB5bi6bQ4syoJ3g9WQ0ymaiLzg5KdCXlKLjvcW893&#10;SUOqXwnz5DrgnHtJTxOsQfEKIT7DmDSUCaxw7Rqn8787ZsmRM9e2VmPeBN4uqYvTtW7jvijg9N/y&#10;JsXecLq0q+WD6m8AAAD//wMAUEsDBBQABgAIAAAAIQA4/SH/1gAAAJQBAAALAAAAX3JlbHMvLnJl&#10;bHOkkMFqwzAMhu+DvYPRfXGawxijTi+j0GvpHsDYimMaW0Yy2fr2M4PBMnrbUb/Q94l/f/hMi1qR&#10;JVI2sOt6UJgd+ZiDgffL8ekFlFSbvV0oo4EbChzGx4f9GRdb25HMsYhqlCwG5lrLq9biZkxWOiqY&#10;22YiTra2kYMu1l1tQD30/bPm3wwYN0x18gb45AdQl1tp5j/sFB2T0FQ7R0nTNEV3j6o9feQzro1i&#10;OWA14Fm+Q8a1a8+Bvu/d/dMb2JY5uiPbhG/ktn4cqGU/er3pcvwCAAD//wMAUEsDBBQABgAIAAAA&#10;IQCjIcREMgIAAHIEAAAOAAAAZHJzL2Uyb0RvYy54bWysVMFu2zAMvQ/YPwi6L04ytGuNOEWWIsOA&#10;oi2QDD0rshwLkEWNUmJnXz9KttOt22nYRaFI6tF8j8zirmsMOyn0GmzBZ5MpZ8pKKLU9FPzbbvPh&#10;hjMfhC2FAasKflae3y3fv1u0LldzqMGUChmBWJ+3ruB1CC7PMi9r1Qg/AacsBSvARgS64iErUbSE&#10;3phsPp1eZy1g6RCk8p68932QLxN+VSkZnqrKq8BMwenbQjoxnft4ZsuFyA8oXK3l8BniH76iEdpS&#10;0QvUvQiCHVH/AdVoieChChMJTQZVpaVKPVA3s+mbbra1cCr1QuR4d6HJ/z9Y+Xh6RqbLgs85s6Ih&#10;iXaqC+wzdGwe2Wmdzylp6ygtdOQmlUe/J2dsuquwib/UDqM48Xy+cBvBJDmvbm9mn6YUkhS7/ngV&#10;MbLXpw59+KKgYdEoOJJwiU9xevChTx1TYiUPRpcbbUy8xMDaIDsJErmtdVAD+G9ZxsZcC/FVD9h7&#10;VJqSoUrstu8qWqHbdwM3AxN7KM9EBEI/SN7JjabqD8KHZ4E0OdQgbUN4oqMy0BYcBouzGvDH3/wx&#10;nwSlKGctTWLB/fejQMWZ+WpJ6ji2o4GjsR8Ne2zWQH3PaM+cTCY9wGBGs0JoXmhJVrEKhYSVVKvg&#10;YTTXod8HWjKpVquURMPpRHiwWycj9MjyrnsR6AaNAkn7COOMivyNVH1uEsutjoF4TzpGXnsWSf94&#10;ocFOkzAsYdycX+8p6/WvYvkTAAD//wMAUEsDBBQABgAIAAAAIQCeTWAY3wAAAAoBAAAPAAAAZHJz&#10;L2Rvd25yZXYueG1sTI/BTsMwEETvSPyDtUhcEHUIoYUQp6oqOMClIu2Fm5ts40C8jmynDX/PIg5w&#10;3Dej2ZliOdleHNGHzpGCm1kCAql2TUetgt32+foeRIiaGt07QgVfGGBZnp8VOm/cid7wWMVWcAiF&#10;XCswMQ65lKE2aHWYuQGJtYPzVkc+fSsbr08cbnuZJslcWt0RfzB6wLXB+rMarYJN9r4xV+Ph6XWV&#10;3fqX3bief7SVUpcX0+oRRMQp/pnhpz5Xh5I77d1ITRC9Ah4SmSbpIgPB+kOWMtr/ojuQZSH/Tyi/&#10;AQAA//8DAFBLAQItABQABgAIAAAAIQC2gziS/gAAAOEBAAATAAAAAAAAAAAAAAAAAAAAAABbQ29u&#10;dGVudF9UeXBlc10ueG1sUEsBAi0AFAAGAAgAAAAhADj9If/WAAAAlAEAAAsAAAAAAAAAAAAAAAAA&#10;LwEAAF9yZWxzLy5yZWxzUEsBAi0AFAAGAAgAAAAhAKMhxEQyAgAAcgQAAA4AAAAAAAAAAAAAAAAA&#10;LgIAAGRycy9lMm9Eb2MueG1sUEsBAi0AFAAGAAgAAAAhAJ5NYBjfAAAACgEAAA8AAAAAAAAAAAAA&#10;AAAAjAQAAGRycy9kb3ducmV2LnhtbFBLBQYAAAAABAAEAPMAAACYBQAAAAA=&#10;" stroked="f">
+              <v:shape w14:anchorId="3CC23956" id="Text Box 2" o:spid="_x0000_s1028" type="#_x0000_t202" style="position:absolute;margin-left:419.8pt;margin-top:446.25pt;width:471pt;height:.05pt;z-index:251680768;visibility:visible;mso-wrap-style:square;mso-wrap-distance-left:9pt;mso-wrap-distance-top:0;mso-wrap-distance-right:9pt;mso-wrap-distance-bottom:0;mso-position-horizontal:right;mso-position-horizontal-relative:margin;mso-position-vertical:absolute;mso-position-vertical-relative:text;v-text-anchor:top" o:gfxdata="UEsDBBQABgAIAAAAIQC2gziS/gAAAOEBAAATAAAAW0NvbnRlbnRfVHlwZXNdLnhtbJSRQU7DMBBF&#10;90jcwfIWJU67QAgl6YK0S0CoHGBkTxKLZGx5TGhvj5O2G0SRWNoz/78nu9wcxkFMGNg6quQqL6RA&#10;0s5Y6ir5vt9lD1JwBDIwOMJKHpHlpr69KfdHjyxSmriSfYz+USnWPY7AufNIadK6MEJMx9ApD/oD&#10;OlTrorhX2lFEilmcO2RdNtjC5xDF9pCuTyYBB5bi6bQ4syoJ3g9WQ0ymaiLzg5KdCXlKLjvcW893&#10;SUOqXwnz5DrgnHtJTxOsQfEKIT7DmDSUCaxw7Rqn8787ZsmRM9e2VmPeBN4uqYvTtW7jvijg9N/y&#10;JsXecLq0q+WD6m8AAAD//wMAUEsDBBQABgAIAAAAIQA4/SH/1gAAAJQBAAALAAAAX3JlbHMvLnJl&#10;bHOkkMFqwzAMhu+DvYPRfXGawxijTi+j0GvpHsDYimMaW0Yy2fr2M4PBMnrbUb/Q94l/f/hMi1qR&#10;JVI2sOt6UJgd+ZiDgffL8ekFlFSbvV0oo4EbChzGx4f9GRdb25HMsYhqlCwG5lrLq9biZkxWOiqY&#10;22YiTra2kYMu1l1tQD30/bPm3wwYN0x18gb45AdQl1tp5j/sFB2T0FQ7R0nTNEV3j6o9feQzro1i&#10;OWA14Fm+Q8a1a8+Bvu/d/dMb2JY5uiPbhG/ktn4cqGU/er3pcvwCAAD//wMAUEsDBBQABgAIAAAA&#10;IQCjIcREMgIAAHIEAAAOAAAAZHJzL2Uyb0RvYy54bWysVMFu2zAMvQ/YPwi6L04ytGuNOEWWIsOA&#10;oi2QDD0rshwLkEWNUmJnXz9KttOt22nYRaFI6tF8j8zirmsMOyn0GmzBZ5MpZ8pKKLU9FPzbbvPh&#10;hjMfhC2FAasKflae3y3fv1u0LldzqMGUChmBWJ+3ruB1CC7PMi9r1Qg/AacsBSvARgS64iErUbSE&#10;3phsPp1eZy1g6RCk8p68932QLxN+VSkZnqrKq8BMwenbQjoxnft4ZsuFyA8oXK3l8BniH76iEdpS&#10;0QvUvQiCHVH/AdVoieChChMJTQZVpaVKPVA3s+mbbra1cCr1QuR4d6HJ/z9Y+Xh6RqbLgs85s6Ih&#10;iXaqC+wzdGwe2Wmdzylp6ygtdOQmlUe/J2dsuquwib/UDqM48Xy+cBvBJDmvbm9mn6YUkhS7/ngV&#10;MbLXpw59+KKgYdEoOJJwiU9xevChTx1TYiUPRpcbbUy8xMDaIDsJErmtdVAD+G9ZxsZcC/FVD9h7&#10;VJqSoUrstu8qWqHbdwM3AxN7KM9EBEI/SN7JjabqD8KHZ4E0OdQgbUN4oqMy0BYcBouzGvDH3/wx&#10;nwSlKGctTWLB/fejQMWZ+WpJ6ji2o4GjsR8Ne2zWQH3PaM+cTCY9wGBGs0JoXmhJVrEKhYSVVKvg&#10;YTTXod8HWjKpVquURMPpRHiwWycj9MjyrnsR6AaNAkn7COOMivyNVH1uEsutjoF4TzpGXnsWSf94&#10;ocFOkzAsYdycX+8p6/WvYvkTAAD//wMAUEsDBBQABgAIAAAAIQANN6jn3wAAAAgBAAAPAAAAZHJz&#10;L2Rvd25yZXYueG1sTI/BTsMwEETvSPyDtUhcEHUIIWrTOFVVwQEuFaGX3tx4GwfidWQ7bfh7TC9w&#10;3JnR7JtyNZmendD5zpKAh1kCDKmxqqNWwO7j5X4OzAdJSvaWUMA3elhV11elLJQ90zue6tCyWEK+&#10;kAJ0CEPBuW80GulndkCK3tE6I0M8XcuVk+dYbnqeJknOjewoftBywI3G5qsejYBttt/qu/H4/LbO&#10;Ht3rbtzkn20txO3NtF4CCziFvzD84kd0qCLTwY6kPOsFxCFBwHyRPgGL9iJLo3K4KDnwquT/B1Q/&#10;AAAA//8DAFBLAQItABQABgAIAAAAIQC2gziS/gAAAOEBAAATAAAAAAAAAAAAAAAAAAAAAABbQ29u&#10;dGVudF9UeXBlc10ueG1sUEsBAi0AFAAGAAgAAAAhADj9If/WAAAAlAEAAAsAAAAAAAAAAAAAAAAA&#10;LwEAAF9yZWxzLy5yZWxzUEsBAi0AFAAGAAgAAAAhAKMhxEQyAgAAcgQAAA4AAAAAAAAAAAAAAAAA&#10;LgIAAGRycy9lMm9Eb2MueG1sUEsBAi0AFAAGAAgAAAAhAA03qOffAAAACAEAAA8AAAAAAAAAAAAA&#10;AAAAjAQAAGRycy9kb3ducmV2LnhtbFBLBQYAAAAABAAEAPMAAACYBQAAAAA=&#10;" stroked="f">
                 <v:textbox style="mso-fit-shape-to-text:t" inset="0,0,0,0">
                   <w:txbxContent>
                     <w:p>
@@ -2257,7 +2419,10 @@
                         </w:rPr>
                       </w:pPr>
                       <w:r>
-                        <w:t>Figure 3.4</w:t>
+                        <w:t>Figure 3.</w:t>
+                      </w:r>
+                      <w:r>
+                        <w:t>5</w:t>
                       </w:r>
                       <w:r>
                         <w:t>: An example blueprints template.</w:t>
@@ -2273,24 +2438,21 @@
       </w:r>
       <w:r>
         <w:rPr>
-          <w:rFonts w:eastAsia="Times New Roman" w:cs="Arial"/>
           <w:noProof/>
-          <w:color w:val="000000"/>
-          <w:szCs w:val="24"/>
         </w:rPr>
         <mc:AlternateContent>
           <mc:Choice Requires="wps">
             <w:drawing>
-              <wp:anchor distT="45720" distB="45720" distL="114300" distR="114300" simplePos="0" relativeHeight="251676672" behindDoc="0" locked="0" layoutInCell="1" allowOverlap="1" wp14:anchorId="5F0BFF6F" wp14:editId="737C3079">
+              <wp:anchor distT="45720" distB="45720" distL="114300" distR="114300" simplePos="0" relativeHeight="251676672" behindDoc="0" locked="0" layoutInCell="1" allowOverlap="1" wp14:anchorId="5F0BFF6F" wp14:editId="27C1FD3C">
                 <wp:simplePos x="0" y="0"/>
                 <wp:positionH relativeFrom="margin">
-                  <wp:posOffset>-190500</wp:posOffset>
+                  <wp:align>right</wp:align>
                 </wp:positionH>
                 <wp:positionV relativeFrom="paragraph">
-                  <wp:posOffset>1137920</wp:posOffset>
+                  <wp:posOffset>0</wp:posOffset>
                 </wp:positionV>
                 <wp:extent cx="5981700" cy="1404620"/>
-                <wp:effectExtent l="0" t="0" r="19050" b="18415"/>
+                <wp:effectExtent l="0" t="0" r="19050" b="10160"/>
                 <wp:wrapTopAndBottom/>
                 <wp:docPr id="217" name="Text Box 2"/>
                 <wp:cNvGraphicFramePr>
@@ -2366,7 +2528,27 @@
                                 <w:bCs/>
                                 <w:color w:val="92D050"/>
                               </w:rPr>
-                              <w:t>"defaultattributes"</w:t>
+                              <w:t>"default</w:t>
+                            </w:r>
+                            <w:r>
+                              <w:rPr>
+                                <w:rStyle w:val="sobjectk"/>
+                                <w:rFonts w:ascii="Consolas" w:hAnsi="Consolas" w:cs="Consolas"/>
+                                <w:b/>
+                                <w:bCs/>
+                                <w:color w:val="92D050"/>
+                              </w:rPr>
+                              <w:t>A</w:t>
+                            </w:r>
+                            <w:r>
+                              <w:rPr>
+                                <w:rStyle w:val="sobjectk"/>
+                                <w:rFonts w:ascii="Consolas" w:hAnsi="Consolas" w:cs="Consolas"/>
+                                <w:b/>
+                                <w:bCs/>
+                                <w:color w:val="92D050"/>
+                              </w:rPr>
+                              <w:t>ttributes"</w:t>
                             </w:r>
                             <w:r>
                               <w:rPr>
@@ -2798,7 +2980,27 @@
                                 <w:bCs/>
                                 <w:color w:val="92D050"/>
                               </w:rPr>
-                              <w:t>"concepttypes"</w:t>
+                              <w:t>"concept</w:t>
+                            </w:r>
+                            <w:r>
+                              <w:rPr>
+                                <w:rStyle w:val="sobjectk"/>
+                                <w:rFonts w:ascii="Consolas" w:hAnsi="Consolas" w:cs="Consolas"/>
+                                <w:b/>
+                                <w:bCs/>
+                                <w:color w:val="92D050"/>
+                              </w:rPr>
+                              <w:t>T</w:t>
+                            </w:r>
+                            <w:r>
+                              <w:rPr>
+                                <w:rStyle w:val="sobjectk"/>
+                                <w:rFonts w:ascii="Consolas" w:hAnsi="Consolas" w:cs="Consolas"/>
+                                <w:b/>
+                                <w:bCs/>
+                                <w:color w:val="92D050"/>
+                              </w:rPr>
+                              <w:t>ypes"</w:t>
                             </w:r>
                             <w:r>
                               <w:rPr>
@@ -3304,6 +3506,7 @@
                               <w:t>}</w:t>
                             </w:r>
                           </w:p>
+                          <w:p/>
                         </w:txbxContent>
                       </wps:txbx>
                       <wps:bodyPr rot="0" vert="horz" wrap="square" lIns="91440" tIns="45720" rIns="91440" bIns="45720" anchor="t" anchorCtr="0">
@@ -3323,7 +3526,7 @@
           </mc:Choice>
           <mc:Fallback>
             <w:pict>
-              <v:shape w14:anchorId="5F0BFF6F" id="_x0000_s1029" type="#_x0000_t202" style="position:absolute;margin-left:-15pt;margin-top:89.6pt;width:471pt;height:110.6pt;z-index:251676672;visibility:visible;mso-wrap-style:square;mso-width-percent:0;mso-height-percent:200;mso-wrap-distance-left:9pt;mso-wrap-distance-top:3.6pt;mso-wrap-distance-right:9pt;mso-wrap-distance-bottom:3.6pt;mso-position-horizontal:absolute;mso-position-horizontal-relative:margin;mso-position-vertical:absolute;mso-position-vertical-relative:text;mso-width-percent:0;mso-height-percent:200;mso-width-relative:margin;mso-height-relative:margin;v-text-anchor:top" o:gfxdata="UEsDBBQABgAIAAAAIQC2gziS/gAAAOEBAAATAAAAW0NvbnRlbnRfVHlwZXNdLnhtbJSRQU7DMBBF&#10;90jcwfIWJU67QAgl6YK0S0CoHGBkTxKLZGx5TGhvj5O2G0SRWNoz/78nu9wcxkFMGNg6quQqL6RA&#10;0s5Y6ir5vt9lD1JwBDIwOMJKHpHlpr69KfdHjyxSmriSfYz+USnWPY7AufNIadK6MEJMx9ApD/oD&#10;OlTrorhX2lFEilmcO2RdNtjC5xDF9pCuTyYBB5bi6bQ4syoJ3g9WQ0ymaiLzg5KdCXlKLjvcW893&#10;SUOqXwnz5DrgnHtJTxOsQfEKIT7DmDSUCaxw7Rqn8787ZsmRM9e2VmPeBN4uqYvTtW7jvijg9N/y&#10;JsXecLq0q+WD6m8AAAD//wMAUEsDBBQABgAIAAAAIQA4/SH/1gAAAJQBAAALAAAAX3JlbHMvLnJl&#10;bHOkkMFqwzAMhu+DvYPRfXGawxijTi+j0GvpHsDYimMaW0Yy2fr2M4PBMnrbUb/Q94l/f/hMi1qR&#10;JVI2sOt6UJgd+ZiDgffL8ekFlFSbvV0oo4EbChzGx4f9GRdb25HMsYhqlCwG5lrLq9biZkxWOiqY&#10;22YiTra2kYMu1l1tQD30/bPm3wwYN0x18gb45AdQl1tp5j/sFB2T0FQ7R0nTNEV3j6o9feQzro1i&#10;OWA14Fm+Q8a1a8+Bvu/d/dMb2JY5uiPbhG/ktn4cqGU/er3pcvwCAAD//wMAUEsDBBQABgAIAAAA&#10;IQCRhaO7SAIAAIgEAAAOAAAAZHJzL2Uyb0RvYy54bWysVNtu2zAMfR+wfxD0vtjOkjYx4hRdugwD&#10;ugvQ7gNkWY6FSaImKbGzrx8lJ1m6vQ17MSSSOiTPIb26G7QiB+G8BFPRYpJTIgyHRppdRb89b98s&#10;KPGBmYYpMKKiR+Hp3fr1q1VvSzGFDlQjHEEQ48veVrQLwZZZ5nknNPMTsMKgswWnWcCr22WNYz2i&#10;a5VN8/wm68E11gEX3qP1YXTSdcJvW8HDl7b1IhBVUawtpK9L3zp+s/WKlTvHbCf5qQz2D1VoJg0m&#10;vUA9sMDI3sm/oLTkDjy0YcJBZ9C2kovUA3ZT5H9089QxK1IvSI63F5r8/4Plnw9fHZFNRafFLSWG&#10;aRTpWQyBvIOBTCM/vfUlhj1ZDAwDmlHn1Ku3j8C/e2Jg0zGzE/fOQd8J1mB9RXyZXT0dcXwEqftP&#10;0GAatg+QgIbW6Uge0kEQHXU6XrSJpXA0zpeL4jZHF0dfMctnN9OkXsbK83PrfPggQJN4qKhD8RM8&#10;Ozz6EMth5TkkZvOgZLOVSqVLHDixUY4cGI5KGMYW1V5jraNtMc8xfxoYNONYjebibEb4NLYRJSV7&#10;kUAZ0ld0OZ/OR+5eJHe7+pIak5zyRMDrMC0D7oqSuqKLSxArI+PvTZMKC0yq8YyPlTlJEFkf+Q9D&#10;PSS1356VraE5oiYOxtXAVcZDB+4nJT2uRUX9jz1zghL10aCuy2I2i3uULrP5LYpA3LWnvvYwwxEK&#10;6aRkPG5C2r3EuL1H/bcyKRMHZazkVDKOe+LwtJpxn67vKer3D2T9CwAA//8DAFBLAwQUAAYACAAA&#10;ACEAdZ661eEAAAALAQAADwAAAGRycy9kb3ducmV2LnhtbEyPwU7DMBBE70j8g7VI3Fq7piptiFMh&#10;JMQFCVqo1KMbb52I2A6xWwe+nuUEx50Zzb4p16Pr2BmH2AavYDYVwNDXwbTeKnh/e5wsgcWkvdFd&#10;8KjgCyOsq8uLUhcmZL/B8zZZRiU+FlpBk1JfcB7rBp2O09CjJ+8YBqcTnYPlZtCZyl3HpRAL7nTr&#10;6UOje3xosP7YnpyCT7lYPucsn0x/rO3uZZ9fv6NV6vpqvL8DlnBMf2H4xSd0qIjpEE7eRNYpmNwI&#10;2pLIuF1JYJRYzSQpBwVzIebAq5L/31D9AAAA//8DAFBLAQItABQABgAIAAAAIQC2gziS/gAAAOEB&#10;AAATAAAAAAAAAAAAAAAAAAAAAABbQ29udGVudF9UeXBlc10ueG1sUEsBAi0AFAAGAAgAAAAhADj9&#10;If/WAAAAlAEAAAsAAAAAAAAAAAAAAAAALwEAAF9yZWxzLy5yZWxzUEsBAi0AFAAGAAgAAAAhAJGF&#10;o7tIAgAAiAQAAA4AAAAAAAAAAAAAAAAALgIAAGRycy9lMm9Eb2MueG1sUEsBAi0AFAAGAAgAAAAh&#10;AHWeutXhAAAACwEAAA8AAAAAAAAAAAAAAAAAogQAAGRycy9kb3ducmV2LnhtbFBLBQYAAAAABAAE&#10;APMAAACwBQAAAAA=&#10;" fillcolor="#272727 [2749]">
+              <v:shape w14:anchorId="5F0BFF6F" id="_x0000_s1029" type="#_x0000_t202" style="position:absolute;margin-left:419.8pt;margin-top:0;width:471pt;height:110.6pt;z-index:251676672;visibility:visible;mso-wrap-style:square;mso-width-percent:0;mso-height-percent:200;mso-wrap-distance-left:9pt;mso-wrap-distance-top:3.6pt;mso-wrap-distance-right:9pt;mso-wrap-distance-bottom:3.6pt;mso-position-horizontal:right;mso-position-horizontal-relative:margin;mso-position-vertical:absolute;mso-position-vertical-relative:text;mso-width-percent:0;mso-height-percent:200;mso-width-relative:margin;mso-height-relative:margin;v-text-anchor:top" o:gfxdata="UEsDBBQABgAIAAAAIQC2gziS/gAAAOEBAAATAAAAW0NvbnRlbnRfVHlwZXNdLnhtbJSRQU7DMBBF&#10;90jcwfIWJU67QAgl6YK0S0CoHGBkTxKLZGx5TGhvj5O2G0SRWNoz/78nu9wcxkFMGNg6quQqL6RA&#10;0s5Y6ir5vt9lD1JwBDIwOMJKHpHlpr69KfdHjyxSmriSfYz+USnWPY7AufNIadK6MEJMx9ApD/oD&#10;OlTrorhX2lFEilmcO2RdNtjC5xDF9pCuTyYBB5bi6bQ4syoJ3g9WQ0ymaiLzg5KdCXlKLjvcW893&#10;SUOqXwnz5DrgnHtJTxOsQfEKIT7DmDSUCaxw7Rqn8787ZsmRM9e2VmPeBN4uqYvTtW7jvijg9N/y&#10;JsXecLq0q+WD6m8AAAD//wMAUEsDBBQABgAIAAAAIQA4/SH/1gAAAJQBAAALAAAAX3JlbHMvLnJl&#10;bHOkkMFqwzAMhu+DvYPRfXGawxijTi+j0GvpHsDYimMaW0Yy2fr2M4PBMnrbUb/Q94l/f/hMi1qR&#10;JVI2sOt6UJgd+ZiDgffL8ekFlFSbvV0oo4EbChzGx4f9GRdb25HMsYhqlCwG5lrLq9biZkxWOiqY&#10;22YiTra2kYMu1l1tQD30/bPm3wwYN0x18gb45AdQl1tp5j/sFB2T0FQ7R0nTNEV3j6o9feQzro1i&#10;OWA14Fm+Q8a1a8+Bvu/d/dMb2JY5uiPbhG/ktn4cqGU/er3pcvwCAAD//wMAUEsDBBQABgAIAAAA&#10;IQCRhaO7SAIAAIgEAAAOAAAAZHJzL2Uyb0RvYy54bWysVNtu2zAMfR+wfxD0vtjOkjYx4hRdugwD&#10;ugvQ7gNkWY6FSaImKbGzrx8lJ1m6vQ17MSSSOiTPIb26G7QiB+G8BFPRYpJTIgyHRppdRb89b98s&#10;KPGBmYYpMKKiR+Hp3fr1q1VvSzGFDlQjHEEQ48veVrQLwZZZ5nknNPMTsMKgswWnWcCr22WNYz2i&#10;a5VN8/wm68E11gEX3qP1YXTSdcJvW8HDl7b1IhBVUawtpK9L3zp+s/WKlTvHbCf5qQz2D1VoJg0m&#10;vUA9sMDI3sm/oLTkDjy0YcJBZ9C2kovUA3ZT5H9089QxK1IvSI63F5r8/4Plnw9fHZFNRafFLSWG&#10;aRTpWQyBvIOBTCM/vfUlhj1ZDAwDmlHn1Ku3j8C/e2Jg0zGzE/fOQd8J1mB9RXyZXT0dcXwEqftP&#10;0GAatg+QgIbW6Uge0kEQHXU6XrSJpXA0zpeL4jZHF0dfMctnN9OkXsbK83PrfPggQJN4qKhD8RM8&#10;Ozz6EMth5TkkZvOgZLOVSqVLHDixUY4cGI5KGMYW1V5jraNtMc8xfxoYNONYjebibEb4NLYRJSV7&#10;kUAZ0ld0OZ/OR+5eJHe7+pIak5zyRMDrMC0D7oqSuqKLSxArI+PvTZMKC0yq8YyPlTlJEFkf+Q9D&#10;PSS1356VraE5oiYOxtXAVcZDB+4nJT2uRUX9jz1zghL10aCuy2I2i3uULrP5LYpA3LWnvvYwwxEK&#10;6aRkPG5C2r3EuL1H/bcyKRMHZazkVDKOe+LwtJpxn67vKer3D2T9CwAA//8DAFBLAwQUAAYACAAA&#10;ACEAdONLzNsAAAAFAQAADwAAAGRycy9kb3ducmV2LnhtbEyPQUsDMRCF74L/IYzgzWYbpNTtZosI&#10;4kVQWwWP6WaaXbqZrJu0Wf31jl708uDxhve+qdaT78UJx9gF0jCfFSCQmmA7chpet/dXSxAxGbKm&#10;D4QaPjHCuj4/q0xpQ6YXPG2SE1xCsTQa2pSGUsrYtOhNnIUBibN9GL1JbEcn7Wgyl/teqqJYSG86&#10;4oXWDHjXYnPYHL2GD7VYPuasHuywb9zb03t+/opO68uL6XYFIuGU/o7hB5/RoWamXTiSjaLXwI+k&#10;X+Xs5lqx3WlQaq5A1pX8T19/AwAA//8DAFBLAQItABQABgAIAAAAIQC2gziS/gAAAOEBAAATAAAA&#10;AAAAAAAAAAAAAAAAAABbQ29udGVudF9UeXBlc10ueG1sUEsBAi0AFAAGAAgAAAAhADj9If/WAAAA&#10;lAEAAAsAAAAAAAAAAAAAAAAALwEAAF9yZWxzLy5yZWxzUEsBAi0AFAAGAAgAAAAhAJGFo7tIAgAA&#10;iAQAAA4AAAAAAAAAAAAAAAAALgIAAGRycy9lMm9Eb2MueG1sUEsBAi0AFAAGAAgAAAAhAHTjS8zb&#10;AAAABQEAAA8AAAAAAAAAAAAAAAAAogQAAGRycy9kb3ducmV2LnhtbFBLBQYAAAAABAAEAPMAAACq&#10;BQAAAAA=&#10;" fillcolor="#272727 [2749]">
                 <v:textbox style="mso-fit-shape-to-text:t">
                   <w:txbxContent>
                     <w:p>
@@ -3376,9 +3579,8 @@
                           <w:bCs/>
                           <w:color w:val="92D050"/>
                         </w:rPr>
-                        <w:t>defaultattributes</w:t>
-                      </w:r>
-                      <w:proofErr w:type="spellEnd"/>
+                        <w:t>default</w:t>
+                      </w:r>
                       <w:r>
                         <w:rPr>
                           <w:rStyle w:val="sobjectk"/>
@@ -3387,6 +3589,27 @@
                           <w:bCs/>
                           <w:color w:val="92D050"/>
                         </w:rPr>
+                        <w:t>A</w:t>
+                      </w:r>
+                      <w:r>
+                        <w:rPr>
+                          <w:rStyle w:val="sobjectk"/>
+                          <w:rFonts w:ascii="Consolas" w:hAnsi="Consolas" w:cs="Consolas"/>
+                          <w:b/>
+                          <w:bCs/>
+                          <w:color w:val="92D050"/>
+                        </w:rPr>
+                        <w:t>ttributes</w:t>
+                      </w:r>
+                      <w:proofErr w:type="spellEnd"/>
+                      <w:r>
+                        <w:rPr>
+                          <w:rStyle w:val="sobjectk"/>
+                          <w:rFonts w:ascii="Consolas" w:hAnsi="Consolas" w:cs="Consolas"/>
+                          <w:b/>
+                          <w:bCs/>
+                          <w:color w:val="92D050"/>
+                        </w:rPr>
                         <w:t>"</w:t>
                       </w:r>
                       <w:r>
@@ -3950,9 +4173,8 @@
                           <w:bCs/>
                           <w:color w:val="92D050"/>
                         </w:rPr>
-                        <w:t>concepttypes</w:t>
-                      </w:r>
-                      <w:proofErr w:type="spellEnd"/>
+                        <w:t>concept</w:t>
+                      </w:r>
                       <w:r>
                         <w:rPr>
                           <w:rStyle w:val="sobjectk"/>
@@ -3961,6 +4183,27 @@
                           <w:bCs/>
                           <w:color w:val="92D050"/>
                         </w:rPr>
+                        <w:t>T</w:t>
+                      </w:r>
+                      <w:r>
+                        <w:rPr>
+                          <w:rStyle w:val="sobjectk"/>
+                          <w:rFonts w:ascii="Consolas" w:hAnsi="Consolas" w:cs="Consolas"/>
+                          <w:b/>
+                          <w:bCs/>
+                          <w:color w:val="92D050"/>
+                        </w:rPr>
+                        <w:t>ypes</w:t>
+                      </w:r>
+                      <w:proofErr w:type="spellEnd"/>
+                      <w:r>
+                        <w:rPr>
+                          <w:rStyle w:val="sobjectk"/>
+                          <w:rFonts w:ascii="Consolas" w:hAnsi="Consolas" w:cs="Consolas"/>
+                          <w:b/>
+                          <w:bCs/>
+                          <w:color w:val="92D050"/>
+                        </w:rPr>
                         <w:t>"</w:t>
                       </w:r>
                       <w:r>
@@ -4579,6 +4822,7 @@
                         <w:t>}</w:t>
                       </w:r>
                     </w:p>
+                    <w:p/>
                   </w:txbxContent>
                 </v:textbox>
                 <w10:wrap type="topAndBottom" anchorx="margin"/>
@@ -4588,49 +4832,25 @@
         </mc:AlternateContent>
       </w:r>
       <w:r>
-        <w:t xml:space="preserve">The attributes consist out of an attribute name, data type (Boolean, Integer, Double or String) and a default value. Attributes with the Double or Integer type contain an extra </w:t>
-      </w:r>
-      <w:r>
-        <w:t>parameter</w:t>
-      </w:r>
-      <w:r>
-        <w:t xml:space="preserve"> which is used to resolve multiple adaptation </w:t>
-      </w:r>
-      <w:r>
-        <w:t>rules</w:t>
-      </w:r>
-      <w:r>
-        <w:t xml:space="preserve"> applied to this </w:t>
-      </w:r>
-      <w:r>
-        <w:t>attribute</w:t>
-      </w:r>
-      <w:r>
-        <w:t>. The current version of ALAT supports “SUM” and “AVG” to either sum up the outcome of all expressions or take the average of the resulting adaptation expression values.</w:t>
-      </w:r>
-      <w:r>
-        <w:t xml:space="preserve"> The source code is set up for future expansions such as using a minimum (MIN) or maximum (MAX) value.</w:t>
-      </w:r>
-    </w:p>
-    <w:p>
+        <w:t xml:space="preserve">The object containing the concept types in this case contains the definition of a single concept blueprint. It consists out of a </w:t>
+      </w:r>
+      <w:r>
+        <w:t xml:space="preserve">template </w:t>
+      </w:r>
+      <w:r>
+        <w:t xml:space="preserve">name and the sets of concept attributes and adaptation rules as mentioned before. </w:t>
+      </w:r>
+      <w:r>
+        <w:t>The concept attributes are defined much like the default. The main difference is that these attributes do not support multiple rules to be applied to them. The reason for this lies in the way adaptation rules are applied.</w:t>
+      </w:r>
+      <w:r>
+        <w:t xml:space="preserve"> The attributes targeted by adaptation rules do not need to be declared separately in the concept blueprint. Even though this limits the possibility of applying multiple rules to a non-default attribute, it prevents having to declare every attribute twice. This would have made creating and editing template data confusing and complicated.</w:t>
+      </w:r>
+      <w:r>
+        <w:br/>
+      </w:r>
       <w:r>
         <w:lastRenderedPageBreak/>
-        <w:t xml:space="preserve">The object containing the concept types in this case contains the definition of a single concept blueprint. It consists out of a </w:t>
-      </w:r>
-      <w:r>
-        <w:t xml:space="preserve">template </w:t>
-      </w:r>
-      <w:r>
-        <w:t xml:space="preserve">name and the sets of concept attributes and adaptation rules as mentioned before. </w:t>
-      </w:r>
-      <w:r>
-        <w:t>The concept attributes are defined much like the default. The main difference is that these attributes do not support multiple rules to be applied to them. The reason for this lies in the way adaptation rules are applied.</w:t>
-      </w:r>
-      <w:r>
-        <w:t xml:space="preserve"> The attributes targeted by adaptation rules do not need to be declared separately in the concept blueprint. Even though this limits the possibility of applying multiple rules to a non-default attribute, it prevents having to declare every attribute twice. This would have made creating and editing template data confusing and complicated.</w:t>
-      </w:r>
-      <w:r>
-        <w:br/>
         <w:t xml:space="preserve">These concept attributes are meant to </w:t>
       </w:r>
       <w:r>
@@ -4817,21 +5037,7 @@
         <w:t xml:space="preserve"> </w:t>
       </w:r>
       <w:r>
-        <w:t xml:space="preserve">Relation </w:t>
-      </w:r>
-      <w:commentRangeStart w:id="0"/>
-      <w:r>
-        <w:t>Definitions</w:t>
-      </w:r>
-      <w:commentRangeEnd w:id="0"/>
-      <w:r>
-        <w:rPr>
-          <w:rStyle w:val="CommentReference"/>
-          <w:rFonts w:eastAsiaTheme="minorHAnsi" w:cstheme="minorBidi"/>
-          <w:b w:val="0"/>
-          <w:bCs w:val="0"/>
-        </w:rPr>
-        <w:commentReference w:id="0"/>
+        <w:t>Relation Definitions</w:t>
       </w:r>
     </w:p>
     <w:p>
@@ -4901,7 +5107,13 @@
         <w:t xml:space="preserve"> </w:t>
       </w:r>
       <w:r>
-        <w:t xml:space="preserve">[FIGURE REF]. </w:t>
+        <w:rPr>
+          <w:i/>
+        </w:rPr>
+        <w:t>figure 3.6</w:t>
+      </w:r>
+      <w:r>
+        <w:t xml:space="preserve">. </w:t>
       </w:r>
       <w:r>
         <w:br/>
@@ -4986,7 +5198,13 @@
                               </w:rPr>
                             </w:pPr>
                             <w:r>
-                              <w:t xml:space="preserve">Figure 3.5: An example </w:t>
+                              <w:t>Figure 3.</w:t>
+                            </w:r>
+                            <w:r>
+                              <w:t>6</w:t>
+                            </w:r>
+                            <w:r>
+                              <w:t xml:space="preserve">: An example </w:t>
                             </w:r>
                             <w:r>
                               <w:t xml:space="preserve">pedagogical relation definitions </w:t>
@@ -5025,7 +5243,13 @@
                         </w:rPr>
                       </w:pPr>
                       <w:r>
-                        <w:t xml:space="preserve">Figure 3.5: An example </w:t>
+                        <w:t>Figure 3.</w:t>
+                      </w:r>
+                      <w:r>
+                        <w:t>6</w:t>
+                      </w:r>
+                      <w:r>
+                        <w:t xml:space="preserve">: An example </w:t>
                       </w:r>
                       <w:r>
                         <w:t xml:space="preserve">pedagogical relation definitions </w:t>
@@ -7713,7 +7937,25 @@
         <w:t>” object</w:t>
       </w:r>
       <w:r>
-        <w:t>. The rule type can either be “unary” or “binary”. ALAT</w:t>
+        <w:t>. The rule type can either be “</w:t>
+      </w:r>
+      <w:r>
+        <w:rPr>
+          <w:i/>
+        </w:rPr>
+        <w:t>unary</w:t>
+      </w:r>
+      <w:r>
+        <w:t>” or “</w:t>
+      </w:r>
+      <w:r>
+        <w:rPr>
+          <w:i/>
+        </w:rPr>
+        <w:t>binary</w:t>
+      </w:r>
+      <w:r>
+        <w:t>”. ALAT</w:t>
       </w:r>
       <w:r>
         <w:t xml:space="preserve"> uses this parameter</w:t>
@@ -7728,7 +7970,13 @@
         <w:t xml:space="preserve"> rule targets another concept or not. </w:t>
       </w:r>
       <w:r>
-        <w:t>This is because</w:t>
+        <w:t xml:space="preserve">This is </w:t>
+      </w:r>
+      <w:r>
+        <w:t xml:space="preserve">necessary </w:t>
+      </w:r>
+      <w:r>
+        <w:t>because</w:t>
       </w:r>
       <w:r>
         <w:t xml:space="preserve"> ALAT does not interpret the GAM expressions set in the template. </w:t>
@@ -7752,7 +8000,16 @@
         <w:t xml:space="preserve">This </w:t>
       </w:r>
       <w:r>
-        <w:t>will be applied by replacing “%target%” in the gam expression by the actual target concept name.</w:t>
+        <w:t xml:space="preserve">will be applied by replacing </w:t>
+      </w:r>
+      <w:r>
+        <w:rPr>
+          <w:i/>
+        </w:rPr>
+        <w:t>“%target%”</w:t>
+      </w:r>
+      <w:r>
+        <w:t xml:space="preserve"> in the gam expression by the actual target concept name.</w:t>
       </w:r>
       <w:r>
         <w:t xml:space="preserve"> </w:t>
@@ -7760,18 +8017,72 @@
     </w:p>
     <w:p>
       <w:r>
-        <w:t>The “target” attribute refers to the name of the default attribute this rule is targeting.</w:t>
+        <w:t>The “</w:t>
+      </w:r>
+      <w:r>
+        <w:rPr>
+          <w:i/>
+        </w:rPr>
+        <w:t>target</w:t>
+      </w:r>
+      <w:r>
+        <w:t>” attribute refers to the name of the default attribute this rule is targeting.</w:t>
       </w:r>
       <w:r>
         <w:br/>
-        <w:t xml:space="preserve">Rules targeting Boolean default attributes get another parameter called “operator”. This is used to indicate whether this rule should be declared in an “AND” or an “OR” clause. This can be </w:t>
+        <w:t>Rules targeting Boolean default attributes get another parameter called “</w:t>
+      </w:r>
+      <w:r>
+        <w:rPr>
+          <w:i/>
+        </w:rPr>
+        <w:t>operator</w:t>
+      </w:r>
+      <w:r>
+        <w:t xml:space="preserve">”. This is used </w:t>
       </w:r>
       <w:r>
         <w:lastRenderedPageBreak/>
-        <w:t xml:space="preserve">used for special kinds of prerequisites, for example. </w:t>
-      </w:r>
-      <w:r>
-        <w:t>Multiple “OR” and “AND” clauses can be applied to the same standard attribute.</w:t>
+        <w:t>to indicate whether this rule should be declared in an “</w:t>
+      </w:r>
+      <w:r>
+        <w:rPr>
+          <w:i/>
+        </w:rPr>
+        <w:t>AND</w:t>
+      </w:r>
+      <w:r>
+        <w:t>” or an “</w:t>
+      </w:r>
+      <w:r>
+        <w:rPr>
+          <w:i/>
+        </w:rPr>
+        <w:t>OR</w:t>
+      </w:r>
+      <w:r>
+        <w:t xml:space="preserve">” clause. This can be used for special kinds of prerequisites, for example. </w:t>
+      </w:r>
+      <w:r>
+        <w:t>Multiple “</w:t>
+      </w:r>
+      <w:r>
+        <w:rPr>
+          <w:i/>
+        </w:rPr>
+        <w:t>OR</w:t>
+      </w:r>
+      <w:r>
+        <w:t>” and “</w:t>
+      </w:r>
+      <w:r>
+        <w:rPr>
+          <w:i/>
+        </w:rPr>
+        <w:t>AND</w:t>
+      </w:r>
+      <w:r>
+        <w:t>” clauses can be applied to the same standard attribute.</w:t>
       </w:r>
       <w:r>
         <w:t xml:space="preserve"> </w:t>
@@ -7969,7 +8280,88 @@
         <w:rPr>
           <w:sz w:val="20"/>
         </w:rPr>
-        <w:t>. This combines all three rules into a single GAM-expression.</w:t>
+        <w:t>. This combines all three rules into a single GAM-expression</w:t>
+      </w:r>
+      <w:r>
+        <w:rPr>
+          <w:sz w:val="20"/>
+        </w:rPr>
+        <w:t>. Now “</w:t>
+      </w:r>
+      <w:r>
+        <w:rPr>
+          <w:i/>
+          <w:sz w:val="20"/>
+        </w:rPr>
+        <w:t>suitability”</w:t>
+      </w:r>
+      <w:r>
+        <w:rPr>
+          <w:sz w:val="20"/>
+        </w:rPr>
+        <w:t xml:space="preserve"> will have a “</w:t>
+      </w:r>
+      <w:r>
+        <w:rPr>
+          <w:i/>
+          <w:sz w:val="20"/>
+        </w:rPr>
+        <w:t xml:space="preserve">true” </w:t>
+      </w:r>
+      <w:r>
+        <w:rPr>
+          <w:sz w:val="20"/>
+        </w:rPr>
+        <w:t>value if “</w:t>
+      </w:r>
+      <w:r>
+        <w:rPr>
+          <w:i/>
+          <w:sz w:val="20"/>
+        </w:rPr>
+        <w:t>AndRule”</w:t>
+      </w:r>
+      <w:r>
+        <w:rPr>
+          <w:sz w:val="20"/>
+        </w:rPr>
+        <w:t xml:space="preserve"> </w:t>
+      </w:r>
+      <w:r>
+        <w:rPr>
+          <w:sz w:val="20"/>
+        </w:rPr>
+        <w:t>values</w:t>
+      </w:r>
+      <w:r>
+        <w:rPr>
+          <w:sz w:val="20"/>
+        </w:rPr>
+        <w:t xml:space="preserve"> true and </w:t>
+      </w:r>
+      <w:r>
+        <w:rPr>
+          <w:sz w:val="20"/>
+        </w:rPr>
+        <w:t xml:space="preserve">at least one of the two “OR” rules </w:t>
+      </w:r>
+      <w:r>
+        <w:rPr>
+          <w:sz w:val="20"/>
+        </w:rPr>
+        <w:t>is</w:t>
+      </w:r>
+      <w:r>
+        <w:rPr>
+          <w:sz w:val="20"/>
+        </w:rPr>
+        <w:t xml:space="preserve"> true</w:t>
+      </w:r>
+      <w:r>
+        <w:rPr>
+          <w:sz w:val="20"/>
+        </w:rPr>
+        <w:t>.</w:t>
       </w:r>
       <w:r>
         <w:rPr>
@@ -8184,7 +8576,13 @@
         <w:rPr>
           <w:i/>
         </w:rPr>
-        <w:t>figure 3.1</w:t>
+        <w:t>figure 3.</w:t>
+      </w:r>
+      <w:r>
+        <w:rPr>
+          <w:i/>
+        </w:rPr>
+        <w:t>7</w:t>
       </w:r>
       <w:r>
         <w:t xml:space="preserve">): A controller layer in order to manage the views displayed in the corresponding HTML page, a service layer for data storage and manipulation and a data layer </w:t>
@@ -8244,14 +8642,9 @@
                             <w:r>
                               <w:t xml:space="preserve">Figure 3. </w:t>
                             </w:r>
-                            <w:fldSimple w:instr=" SEQ Figure_3. \* ARABIC ">
-                              <w:r>
-                                <w:rPr>
-                                  <w:noProof/>
-                                </w:rPr>
-                                <w:t>2</w:t>
-                              </w:r>
-                            </w:fldSimple>
+                            <w:r>
+                              <w:t>7</w:t>
+                            </w:r>
                             <w:r>
                               <w:t>: The ALAT client-side Application Architecture.</w:t>
                             </w:r>
@@ -8288,25 +8681,7 @@
                         <w:t xml:space="preserve">Figure 3. </w:t>
                       </w:r>
                       <w:r>
-                        <w:fldChar w:fldCharType="begin"/>
-                      </w:r>
-                      <w:r>
-                        <w:instrText xml:space="preserve"> SEQ Figure_3. \* ARABIC </w:instrText>
-                      </w:r>
-                      <w:r>
-                        <w:fldChar w:fldCharType="separate"/>
-                      </w:r>
-                      <w:r>
-                        <w:rPr>
-                          <w:noProof/>
-                        </w:rPr>
-                        <w:t>2</w:t>
-                      </w:r>
-                      <w:r>
-                        <w:rPr>
-                          <w:noProof/>
-                        </w:rPr>
-                        <w:fldChar w:fldCharType="end"/>
+                        <w:t>7</w:t>
                       </w:r>
                       <w:r>
                         <w:t>: The ALAT client-side Application Architecture.</w:t>
@@ -8350,7 +8725,7 @@
                     </pic:cNvPicPr>
                   </pic:nvPicPr>
                   <pic:blipFill>
-                    <a:blip r:embed="rId13">
+                    <a:blip r:embed="rId12">
                       <a:extLst>
                         <a:ext uri="{28A0092B-C50C-407E-A947-70E740481C1C}">
                           <a14:useLocalDpi xmlns:a14="http://schemas.microsoft.com/office/drawing/2010/main" val="0"/>
@@ -8393,8 +8768,6 @@
       <w:r>
         <w:t>A more elaborate version of this architecture can be found in [APPENDIX REF].</w:t>
       </w:r>
-      <w:bookmarkStart w:id="1" w:name="_GoBack"/>
-      <w:bookmarkEnd w:id="1"/>
     </w:p>
     <w:p>
       <w:r>
@@ -8410,7 +8783,7 @@
         <w:rPr>
           <w:i/>
         </w:rPr>
-        <w:t>3</w:t>
+        <w:t>8</w:t>
       </w:r>
       <w:r>
         <w:t xml:space="preserve">) uses PHP to manage database and storage operations which are used to manage user account and project information </w:t>
@@ -8460,7 +8833,7 @@
                     </pic:cNvPicPr>
                   </pic:nvPicPr>
                   <pic:blipFill>
-                    <a:blip r:embed="rId14">
+                    <a:blip r:embed="rId13">
                       <a:extLst>
                         <a:ext uri="{28A0092B-C50C-407E-A947-70E740481C1C}">
                           <a14:useLocalDpi xmlns:a14="http://schemas.microsoft.com/office/drawing/2010/main" val="0"/>
@@ -8503,14 +8876,9 @@
       <w:r>
         <w:t xml:space="preserve">Figure 3. </w:t>
       </w:r>
-      <w:fldSimple w:instr=" SEQ Figure_3. \* ARABIC ">
-        <w:r>
-          <w:rPr>
-            <w:noProof/>
-          </w:rPr>
-          <w:t>3</w:t>
-        </w:r>
-      </w:fldSimple>
+      <w:r>
+        <w:t>8</w:t>
+      </w:r>
       <w:r>
         <w:t xml:space="preserve">: The ALAT Back-end Architecture </w:t>
       </w:r>
@@ -8544,26 +8912,14 @@
       </w:pPr>
       <w:r>
         <w:lastRenderedPageBreak/>
-        <w:t xml:space="preserve">3.3 Generating GALE </w:t>
-      </w:r>
-      <w:commentRangeStart w:id="2"/>
-      <w:r>
-        <w:t>applications</w:t>
-      </w:r>
-      <w:commentRangeEnd w:id="2"/>
-      <w:r>
-        <w:rPr>
-          <w:rStyle w:val="CommentReference"/>
-          <w:rFonts w:eastAsiaTheme="minorHAnsi" w:cstheme="minorBidi"/>
-          <w:b w:val="0"/>
-          <w:bCs w:val="0"/>
-        </w:rPr>
-        <w:commentReference w:id="2"/>
-      </w:r>
+        <w:t>3.3 Generating GALE applications</w:t>
+      </w:r>
+      <w:bookmarkStart w:id="0" w:name="_GoBack"/>
+      <w:bookmarkEnd w:id="0"/>
     </w:p>
     <w:p>
       <w:r>
-        <w:t xml:space="preserve">After a GALE application has been designed using the graphical user interface and by applying the templates as described in the previous two sections, it is ready to be generated and deployed. In ALAT this is done by using a “generate” button. This single-click operation starts both the </w:t>
+        <w:t xml:space="preserve">After a GALE application has been designed using the graphical user interface it is ready to be generated and deployed. In ALAT this is done by using a “generate” button. This single-click operation starts both the </w:t>
       </w:r>
       <w:r>
         <w:t>generation of the GALE application by generating a resulting “concepts.gam” file</w:t>
@@ -8614,58 +8970,186 @@
         <w:t xml:space="preserve">The first thing that needs to be taken care of is printing the concept templates. The list of concept blueprints is first filtered by checking which of them are used within the ALAT project. </w:t>
       </w:r>
       <w:r>
-        <w:t>There is no need to print concepts that are not used and doing so would result in unsanitary and obsolete GAM code.</w:t>
+        <w:t>There is no need to print concepts that are not used and doing so would result in unsanitary and obsolete GAM cod</w:t>
+      </w:r>
+      <w:r>
+        <w:t>e.</w:t>
       </w:r>
       <w:r>
         <w:br/>
-        <w:t>After this selection is made, the used concept blueprints are translated to GAM. When this is completed all project concepts are outputted. The concept blueprint behavior is applied to these concepts by means of inheritance. In GAM, this inheritance is created by a</w:t>
-      </w:r>
-      <w:r>
-        <w:t>pplying</w:t>
-      </w:r>
-      <w:r>
-        <w:t xml:space="preserve"> </w:t>
-      </w:r>
-      <w:r>
-        <w:br/>
-      </w:r>
-      <w:r>
-        <w:t>“</w:t>
+        <w:t>After this selection is made</w:t>
+      </w:r>
+      <w:r>
+        <w:t xml:space="preserve"> the used concept blueprints are translated to GAM. When this is completed all </w:t>
+      </w:r>
+      <w:r>
+        <w:t xml:space="preserve">selected </w:t>
+      </w:r>
+      <w:r>
+        <w:t xml:space="preserve">project concepts are outputted. </w:t>
+      </w:r>
+      <w:r>
+        <w:t xml:space="preserve">The ALAT interface has the option to include or exclude parts of a concept tree. </w:t>
       </w:r>
       <w:r>
         <w:rPr>
           <w:i/>
         </w:rPr>
-        <w:t>-&gt;(extends)blueprintName”</w:t>
-      </w:r>
-      <w:r>
-        <w:t xml:space="preserve"> </w:t>
-      </w:r>
-      <w:r>
-        <w:t>to the concept code</w:t>
-      </w:r>
-      <w:r>
-        <w:t>, where “</w:t>
+        <w:t>Figure 3.9</w:t>
+      </w:r>
+      <w:r>
+        <w:t xml:space="preserve"> shows a project in which only the concept hierarchy of “</w:t>
       </w:r>
       <w:r>
         <w:rPr>
           <w:i/>
         </w:rPr>
-        <w:t xml:space="preserve">blueprintName” </w:t>
-      </w:r>
-      <w:r>
-        <w:t xml:space="preserve"> is the name of the concept blueprint the concept is based on.</w:t>
-      </w:r>
-      <w:r>
-        <w:t xml:space="preserve"> This is a relation which enables the inheritance of concept behavior. The project structure as created in the ALAT user interface is enfored by applying relations with a “parent” label to all concepts. </w:t>
+        <w:t xml:space="preserve">Plants” </w:t>
+      </w:r>
+      <w:r>
+        <w:t>and “</w:t>
+      </w:r>
+      <w:r>
+        <w:rPr>
+          <w:i/>
+        </w:rPr>
+        <w:t>Animals”</w:t>
+      </w:r>
+      <w:r>
+        <w:t xml:space="preserve"> would be generated and deployed. This enables applications with a select part of the designed ALAT project to be generated and deployed.</w:t>
       </w:r>
     </w:p>
     <w:p>
-      <w:r>
-        <w:t>Attributes, parameters and simple attribute expressions defined within both the concept blueprints as well as within the concepts themselves are pretty straightforward to translate to translate to GAM. As there are no dependencies on them, they can simply be transformed to GAM syntax. Printing the standard attributes however, is more complicated.</w:t>
+      <w:pPr>
+        <w:keepNext/>
+      </w:pPr>
+      <w:r>
+        <w:rPr>
+          <w:noProof/>
+        </w:rPr>
+        <w:drawing>
+          <wp:inline distT="0" distB="0" distL="0" distR="0" wp14:anchorId="74B2EDF6" wp14:editId="0715FCA7">
+            <wp:extent cx="5943600" cy="2162810"/>
+            <wp:effectExtent l="0" t="0" r="0" b="8890"/>
+            <wp:docPr id="13" name="Picture 13"/>
+            <wp:cNvGraphicFramePr>
+              <a:graphicFrameLocks xmlns:a="http://schemas.openxmlformats.org/drawingml/2006/main" noChangeAspect="1"/>
+            </wp:cNvGraphicFramePr>
+            <a:graphic xmlns:a="http://schemas.openxmlformats.org/drawingml/2006/main">
+              <a:graphicData uri="http://schemas.openxmlformats.org/drawingml/2006/picture">
+                <pic:pic xmlns:pic="http://schemas.openxmlformats.org/drawingml/2006/picture">
+                  <pic:nvPicPr>
+                    <pic:cNvPr id="13" name="partiallydeployed.png"/>
+                    <pic:cNvPicPr/>
+                  </pic:nvPicPr>
+                  <pic:blipFill>
+                    <a:blip r:embed="rId14">
+                      <a:extLst>
+                        <a:ext uri="{28A0092B-C50C-407E-A947-70E740481C1C}">
+                          <a14:useLocalDpi xmlns:a14="http://schemas.microsoft.com/office/drawing/2010/main" val="0"/>
+                        </a:ext>
+                      </a:extLst>
+                    </a:blip>
+                    <a:stretch>
+                      <a:fillRect/>
+                    </a:stretch>
+                  </pic:blipFill>
+                  <pic:spPr>
+                    <a:xfrm>
+                      <a:off x="0" y="0"/>
+                      <a:ext cx="5943600" cy="2162810"/>
+                    </a:xfrm>
+                    <a:prstGeom prst="rect">
+                      <a:avLst/>
+                    </a:prstGeom>
+                  </pic:spPr>
+                </pic:pic>
+              </a:graphicData>
+            </a:graphic>
+          </wp:inline>
+        </w:drawing>
       </w:r>
     </w:p>
     <w:p>
+      <w:pPr>
+        <w:pStyle w:val="Caption"/>
+      </w:pPr>
+      <w:r>
+        <w:t>Figure 3. 9: An ALAT project set to be only partially deployed.</w:t>
+      </w:r>
+    </w:p>
+    <w:p>
+      <w:r>
+        <w:t xml:space="preserve">The concept blueprint behavior is applied to these concepts </w:t>
+      </w:r>
+      <w:r>
+        <w:t>by means of inheritance. In GAM</w:t>
+      </w:r>
+      <w:r>
+        <w:t xml:space="preserve"> this inheritance is created by a</w:t>
+      </w:r>
+      <w:r>
+        <w:t>pplying</w:t>
+      </w:r>
+      <w:r>
+        <w:t xml:space="preserve"> </w:t>
+      </w:r>
+      <w:r>
+        <w:br/>
+      </w:r>
+      <w:r>
+        <w:t>“</w:t>
+      </w:r>
+      <w:r>
+        <w:rPr>
+          <w:i/>
+        </w:rPr>
+        <w:t>-&gt;(extends)blueprintName”</w:t>
+      </w:r>
+      <w:r>
+        <w:t xml:space="preserve"> </w:t>
+      </w:r>
+      <w:r>
+        <w:t>to the concept code</w:t>
+      </w:r>
+      <w:r>
+        <w:t>, where “</w:t>
+      </w:r>
+      <w:r>
+        <w:rPr>
+          <w:i/>
+        </w:rPr>
+        <w:t xml:space="preserve">blueprintName” </w:t>
+      </w:r>
+      <w:r>
+        <w:t xml:space="preserve"> is the name of the concept blueprint </w:t>
+      </w:r>
+      <w:r>
+        <w:t>selected for the concept</w:t>
+      </w:r>
+      <w:r>
+        <w:t>.</w:t>
+      </w:r>
+      <w:r>
+        <w:t xml:space="preserve"> This is a relation which enables the inheritance of </w:t>
+      </w:r>
+      <w:r>
+        <w:lastRenderedPageBreak/>
+        <w:t xml:space="preserve">concept behavior. The project structure as created in the ALAT user interface is </w:t>
+      </w:r>
+      <w:r>
+        <w:t>enforced</w:t>
+      </w:r>
+      <w:r>
+        <w:t xml:space="preserve"> by applying relations with a “parent” label to all concepts. </w:t>
+      </w:r>
+    </w:p>
+    <w:p>
+      <w:r>
+        <w:t>Attributes, parameters and simple attribute expressions defined within both the concept blueprints as well as within the concepts themselves are pretty straightforward to translate to translate to GAM. As there are no dependencies on them, they can simply be transformed to GAM syntax. Printing the standard attributes however, is more complicated.</w:t>
+      </w:r>
+    </w:p>
+    <w:p>
       <w:r>
         <w:t>Standard attributes,</w:t>
       </w:r>
@@ -8676,20 +9160,43 @@
         <w:t>all operators</w:t>
       </w:r>
       <w:r>
-        <w:t>, as described in section 3.2.3 and 3.2.4</w:t>
+        <w:t xml:space="preserve"> as described in section 3.2.3 and 3.2.4</w:t>
       </w:r>
       <w:r>
         <w:t xml:space="preserve"> can be applied and the GAM output can be created. </w:t>
       </w:r>
       <w:r>
         <w:br/>
-        <w:t>When creating GAM code for non-blueprint concepts there is an extra step. A</w:t>
+      </w:r>
+      <w:r>
+        <w:t>C</w:t>
+      </w:r>
+      <w:r>
+        <w:t xml:space="preserve">reating GAM code for concepts </w:t>
+      </w:r>
+      <w:r>
+        <w:t xml:space="preserve">other than the used blueprints takes </w:t>
+      </w:r>
+      <w:r>
+        <w:t>an extra step. A</w:t>
       </w:r>
       <w:r>
         <w:t>ttribute relations and rules</w:t>
       </w:r>
       <w:r>
-        <w:t xml:space="preserve"> inherited from the concept blueprints can be overwritten by declaring the attribute again in the concept which inherits from this blueprint. Therefore when a concept extends the rules on standard attributes as declared in its blueprint, it is required for all inherited rules to be applied to the attribute </w:t>
+        <w:t xml:space="preserve"> inherited from the concept blueprints can be overwritten by </w:t>
+      </w:r>
+      <w:r>
+        <w:t>declaring</w:t>
+      </w:r>
+      <w:r>
+        <w:t xml:space="preserve"> the attribute again in the </w:t>
+      </w:r>
+      <w:r>
+        <w:t>current concept</w:t>
+      </w:r>
+      <w:r>
+        <w:t xml:space="preserve">. Therefore when a concept extends the rules on standard attributes as declared in its blueprint, it is required for all inherited rules to be applied to the attribute </w:t>
       </w:r>
       <w:r>
         <w:t xml:space="preserve">once more. This has to be done in order to maintain the blueprinted behavior. </w:t>
@@ -8705,7 +9212,6 @@
         <w:pStyle w:val="Heading3"/>
       </w:pPr>
       <w:r>
-        <w:lastRenderedPageBreak/>
         <w:t>3.3.2 Deploying GALE applications to the server</w:t>
       </w:r>
     </w:p>
@@ -8764,7 +9270,13 @@
         <w:t xml:space="preserve">” which is </w:t>
       </w:r>
       <w:r>
-        <w:t xml:space="preserve">used for concepts without any declared content resource are also stored within the data layer. After the “concepts.gam” file is created a copy of the layout and the placeholder are placed in this folder as well. This results in a deployed GALE application in which it is easy for experts to extend and edit both the GALE application itself by editing the GAM code as well as the default layout and placeholder by editing their appropriate files all located within a single directory.  </w:t>
+        <w:t>used for concepts without any declared content resource are also stored within the data layer. After the “concepts.gam” file is created a copy of the layout and the placeholder are placed in this folder as well. This results in a deployed GALE application in which it is easy for experts to extend and edit both the GALE application itself by editing the GAM code as well as the default layout and placeholder by editing their appropriate files</w:t>
+      </w:r>
+      <w:r>
+        <w:t xml:space="preserve">. All these files are conveniently </w:t>
+      </w:r>
+      <w:r>
+        <w:t xml:space="preserve">located within a single directory.  </w:t>
       </w:r>
       <w:r>
         <w:t xml:space="preserve"> </w:t>
@@ -9036,130 +9548,6 @@
     </w:sectPr>
   </w:body>
 </w:document>
-</file>
-
-<file path=word/comments.xml><?xml version="1.0" encoding="utf-8"?>
-<w:comments xmlns:wpc="http://schemas.microsoft.com/office/word/2010/wordprocessingCanvas" xmlns:mc="http://schemas.openxmlformats.org/markup-compatibility/2006" xmlns:o="urn:schemas-microsoft-com:office:office" xmlns:r="http://schemas.openxmlformats.org/officeDocument/2006/relationships" xmlns:m="http://schemas.openxmlformats.org/officeDocument/2006/math" xmlns:v="urn:schemas-microsoft-com:vml" xmlns:wp14="http://schemas.microsoft.com/office/word/2010/wordprocessingDrawing" xmlns:wp="http://schemas.openxmlformats.org/drawingml/2006/wordprocessingDrawing" xmlns:w10="urn:schemas-microsoft-com:office:word" xmlns:w="http://schemas.openxmlformats.org/wordprocessingml/2006/main" xmlns:w14="http://schemas.microsoft.com/office/word/2010/wordml" xmlns:w15="http://schemas.microsoft.com/office/word/2012/wordml" xmlns:wpg="http://schemas.microsoft.com/office/word/2010/wordprocessingGroup" xmlns:wpi="http://schemas.microsoft.com/office/word/2010/wordprocessingInk" xmlns:wne="http://schemas.microsoft.com/office/word/2006/wordml" xmlns:wps="http://schemas.microsoft.com/office/word/2010/wordprocessingShape" mc:Ignorable="w14 w15 wp14">
-  <w:comment w:id="0" w:author="Wouter Boereboom" w:date="2015-11-27T16:44:00Z" w:initials="WB">
-    <w:p>
-      <w:pPr>
-        <w:pStyle w:val="CommentText"/>
-      </w:pPr>
-      <w:r>
-        <w:rPr>
-          <w:rStyle w:val="CommentReference"/>
-        </w:rPr>
-        <w:annotationRef/>
-      </w:r>
-      <w:r>
-        <w:t>Explain all templated rule types with figure as ref.</w:t>
-      </w:r>
-    </w:p>
-  </w:comment>
-  <w:comment w:id="2" w:author="Wouter Boereboom" w:date="2015-11-27T15:33:00Z" w:initials="WB">
-    <w:p>
-      <w:pPr>
-        <w:pStyle w:val="CommentText"/>
-      </w:pPr>
-      <w:r>
-        <w:rPr>
-          <w:rStyle w:val="CommentReference"/>
-        </w:rPr>
-        <w:annotationRef/>
-      </w:r>
-      <w:r>
-        <w:t>Welke stappen worden doorlopen?</w:t>
-      </w:r>
-    </w:p>
-    <w:p>
-      <w:pPr>
-        <w:pStyle w:val="CommentText"/>
-      </w:pPr>
-      <w:r>
-        <w:t xml:space="preserve"> -templates used</w:t>
-      </w:r>
-    </w:p>
-    <w:p>
-      <w:pPr>
-        <w:pStyle w:val="CommentText"/>
-      </w:pPr>
-      <w:r>
-        <w:t xml:space="preserve"> -</w:t>
-      </w:r>
-      <w:r>
-        <w:t>print templates</w:t>
-      </w:r>
-    </w:p>
-    <w:p>
-      <w:pPr>
-        <w:pStyle w:val="CommentText"/>
-      </w:pPr>
-      <w:r>
-        <w:t xml:space="preserve">  -get params -&gt; print</w:t>
-      </w:r>
-    </w:p>
-    <w:p>
-      <w:pPr>
-        <w:pStyle w:val="CommentText"/>
-      </w:pPr>
-      <w:r>
-        <w:t xml:space="preserve">    - check rules, print nondefatt rules/relations</w:t>
-      </w:r>
-    </w:p>
-    <w:p>
-      <w:pPr>
-        <w:pStyle w:val="CommentText"/>
-      </w:pPr>
-      <w:r>
-        <w:t xml:space="preserve">    - print att rules depending on att/rule reso type</w:t>
-      </w:r>
-    </w:p>
-    <w:p>
-      <w:pPr>
-        <w:pStyle w:val="CommentText"/>
-      </w:pPr>
-      <w:r>
-        <w:t xml:space="preserve"> -dan print concepts. Only selected however (screenshot).</w:t>
-      </w:r>
-    </w:p>
-    <w:p>
-      <w:pPr>
-        <w:pStyle w:val="CommentText"/>
-      </w:pPr>
-      <w:r>
-        <w:t>Waar komt welke data vandaan?</w:t>
-      </w:r>
-    </w:p>
-    <w:p>
-      <w:pPr>
-        <w:pStyle w:val="CommentText"/>
-      </w:pPr>
-      <w:r>
-        <w:t>Waar gaat de file heen?</w:t>
-      </w:r>
-    </w:p>
-    <w:p>
-      <w:pPr>
-        <w:pStyle w:val="CommentText"/>
-      </w:pPr>
-      <w:r>
-        <w:t>Hoe kom ik bij mijn GALE application?</w:t>
-      </w:r>
-    </w:p>
-    <w:p>
-      <w:pPr>
-        <w:pStyle w:val="CommentText"/>
-      </w:pPr>
-    </w:p>
-  </w:comment>
-</w:comments>
-</file>
-
-<file path=word/commentsExtended.xml><?xml version="1.0" encoding="utf-8"?>
-<w15:commentsEx xmlns:wpc="http://schemas.microsoft.com/office/word/2010/wordprocessingCanvas" xmlns:mc="http://schemas.openxmlformats.org/markup-compatibility/2006" xmlns:o="urn:schemas-microsoft-com:office:office" xmlns:r="http://schemas.openxmlformats.org/officeDocument/2006/relationships" xmlns:m="http://schemas.openxmlformats.org/officeDocument/2006/math" xmlns:v="urn:schemas-microsoft-com:vml" xmlns:wp14="http://schemas.microsoft.com/office/word/2010/wordprocessingDrawing" xmlns:wp="http://schemas.openxmlformats.org/drawingml/2006/wordprocessingDrawing" xmlns:w10="urn:schemas-microsoft-com:office:word" xmlns:w="http://schemas.openxmlformats.org/wordprocessingml/2006/main" xmlns:w14="http://schemas.microsoft.com/office/word/2010/wordml" xmlns:w15="http://schemas.microsoft.com/office/word/2012/wordml" xmlns:wpg="http://schemas.microsoft.com/office/word/2010/wordprocessingGroup" xmlns:wpi="http://schemas.microsoft.com/office/word/2010/wordprocessingInk" xmlns:wne="http://schemas.microsoft.com/office/word/2006/wordml" xmlns:wps="http://schemas.microsoft.com/office/word/2010/wordprocessingShape" mc:Ignorable="w14 w15 wp14">
-  <w15:commentEx w15:paraId="56B4C1D2" w15:done="0"/>
-  <w15:commentEx w15:paraId="2908E8EC" w15:done="0"/>
-</w15:commentsEx>
 </file>
 
 <file path=word/endnotes.xml><?xml version="1.0" encoding="utf-8"?>
@@ -9240,7 +9628,7 @@
         <w:rPr>
           <w:rFonts w:cs="Arial"/>
         </w:rPr>
-        <w:t>Chen, who is a HTI expert. She was active as an interaction designer at TU/e during the development of the ALAT project.</w:t>
+        <w:t>Chen. She was active as an interaction designer at TU/e during the development of the ALAT project.</w:t>
       </w:r>
     </w:p>
   </w:footnote>
@@ -9388,14 +9776,6 @@
     <w:abstractNumId w:val="0"/>
   </w:num>
 </w:numbering>
-</file>
-
-<file path=word/people.xml><?xml version="1.0" encoding="utf-8"?>
-<w15:people xmlns:wpc="http://schemas.microsoft.com/office/word/2010/wordprocessingCanvas" xmlns:mc="http://schemas.openxmlformats.org/markup-compatibility/2006" xmlns:o="urn:schemas-microsoft-com:office:office" xmlns:r="http://schemas.openxmlformats.org/officeDocument/2006/relationships" xmlns:m="http://schemas.openxmlformats.org/officeDocument/2006/math" xmlns:v="urn:schemas-microsoft-com:vml" xmlns:wp14="http://schemas.microsoft.com/office/word/2010/wordprocessingDrawing" xmlns:wp="http://schemas.openxmlformats.org/drawingml/2006/wordprocessingDrawing" xmlns:w10="urn:schemas-microsoft-com:office:word" xmlns:w="http://schemas.openxmlformats.org/wordprocessingml/2006/main" xmlns:w14="http://schemas.microsoft.com/office/word/2010/wordml" xmlns:w15="http://schemas.microsoft.com/office/word/2012/wordml" xmlns:wpg="http://schemas.microsoft.com/office/word/2010/wordprocessingGroup" xmlns:wpi="http://schemas.microsoft.com/office/word/2010/wordprocessingInk" xmlns:wne="http://schemas.microsoft.com/office/word/2006/wordml" xmlns:wps="http://schemas.microsoft.com/office/word/2010/wordprocessingShape" mc:Ignorable="w14 w15 wp14">
-  <w15:person w15:author="Wouter Boereboom">
-    <w15:presenceInfo w15:providerId="None" w15:userId="Wouter Boereboom"/>
-  </w15:person>
-</w15:people>
 </file>
 
 <file path=word/styles.xml><?xml version="1.0" encoding="utf-8"?>
@@ -10437,7 +10817,7 @@
 </file>
 
 <file path=customXml/itemProps1.xml><?xml version="1.0" encoding="utf-8"?>
-<ds:datastoreItem xmlns:ds="http://schemas.openxmlformats.org/officeDocument/2006/customXml" ds:itemID="{8E459883-FB36-4B9A-9A4F-07A3DB92DA2F}">
+<ds:datastoreItem xmlns:ds="http://schemas.openxmlformats.org/officeDocument/2006/customXml" ds:itemID="{B4D8CE3D-3207-4125-914D-C40F3F49D966}">
   <ds:schemaRefs>
     <ds:schemaRef ds:uri="http://schemas.openxmlformats.org/officeDocument/2006/bibliography"/>
   </ds:schemaRefs>

</xml_diff>